<commit_message>
Corrected errors in the description of how to set up a Phase definition for the Pitzer activity model.
</commit_message>
<xml_diff>
--- a/Docs/Descriptions/Activity-Coeffs.docx
+++ b/Docs/Descriptions/Activity-Coeffs.docx
@@ -163,10 +163,10 @@
             <v:path o:extrusionok="f" gradientshapeok="t" o:connecttype="rect"/>
             <o:lock v:ext="edit" aspectratio="t"/>
           </v:shapetype>
-          <v:shape id="_x0000_i1025" type="#_x0000_t75" style="width:287.05pt;height:36.95pt" o:ole="">
+          <v:shape id="_x0000_i1025" type="#_x0000_t75" style="width:287.15pt;height:37.25pt" o:ole="">
             <v:imagedata r:id="rId9" o:title=""/>
           </v:shape>
-          <o:OLEObject Type="Embed" ProgID="Equation.DSMT4" ShapeID="_x0000_i1025" DrawAspect="Content" ObjectID="_1490684463" r:id="rId10"/>
+          <o:OLEObject Type="Embed" ProgID="Equation.DSMT4" ShapeID="_x0000_i1025" DrawAspect="Content" ObjectID="_1543407629" r:id="rId10"/>
         </w:object>
       </w:r>
       <w:r>
@@ -282,10 +282,10 @@
           <w:position w:val="-14"/>
         </w:rPr>
         <w:object w:dxaOrig="360" w:dyaOrig="380">
-          <v:shape id="_x0000_i1026" type="#_x0000_t75" style="width:18.25pt;height:19.15pt" o:ole="">
+          <v:shape id="_x0000_i1026" type="#_x0000_t75" style="width:18.2pt;height:19.05pt" o:ole="">
             <v:imagedata r:id="rId11" o:title=""/>
           </v:shape>
-          <o:OLEObject Type="Embed" ProgID="Equation.3" ShapeID="_x0000_i1026" DrawAspect="Content" ObjectID="_1490684464" r:id="rId12"/>
+          <o:OLEObject Type="Embed" ProgID="Equation.3" ShapeID="_x0000_i1026" DrawAspect="Content" ObjectID="_1543407630" r:id="rId12"/>
         </w:object>
       </w:r>
       <w:r>
@@ -407,10 +407,10 @@
           <w:position w:val="-30"/>
         </w:rPr>
         <w:object w:dxaOrig="780" w:dyaOrig="680">
-          <v:shape id="_x0000_i1027" type="#_x0000_t75" style="width:38.8pt;height:34.15pt" o:ole="">
+          <v:shape id="_x0000_i1027" type="#_x0000_t75" style="width:38.9pt;height:33.95pt" o:ole="">
             <v:imagedata r:id="rId13" o:title=""/>
           </v:shape>
-          <o:OLEObject Type="Embed" ProgID="Equation.DSMT4" ShapeID="_x0000_i1027" DrawAspect="Content" ObjectID="_1490684465" r:id="rId14"/>
+          <o:OLEObject Type="Embed" ProgID="Equation.DSMT4" ShapeID="_x0000_i1027" DrawAspect="Content" ObjectID="_1543407631" r:id="rId14"/>
         </w:object>
       </w:r>
       <w:r>
@@ -424,10 +424,10 @@
           <w:position w:val="-30"/>
         </w:rPr>
         <w:object w:dxaOrig="780" w:dyaOrig="720">
-          <v:shape id="_x0000_i1028" type="#_x0000_t75" style="width:38.8pt;height:36pt" o:ole="">
+          <v:shape id="_x0000_i1028" type="#_x0000_t75" style="width:38.9pt;height:36.4pt" o:ole="">
             <v:imagedata r:id="rId15" o:title=""/>
           </v:shape>
-          <o:OLEObject Type="Embed" ProgID="Equation.DSMT4" ShapeID="_x0000_i1028" DrawAspect="Content" ObjectID="_1490684466" r:id="rId16"/>
+          <o:OLEObject Type="Embed" ProgID="Equation.DSMT4" ShapeID="_x0000_i1028" DrawAspect="Content" ObjectID="_1543407632" r:id="rId16"/>
         </w:object>
       </w:r>
       <w:r>
@@ -469,10 +469,10 @@
           <w:position w:val="-34"/>
         </w:rPr>
         <w:object w:dxaOrig="3920" w:dyaOrig="760">
-          <v:shape id="_x0000_i1029" type="#_x0000_t75" style="width:195.9pt;height:37.85pt" o:ole="">
+          <v:shape id="_x0000_i1029" type="#_x0000_t75" style="width:196.15pt;height:38.05pt" o:ole="">
             <v:imagedata r:id="rId17" o:title=""/>
           </v:shape>
-          <o:OLEObject Type="Embed" ProgID="Equation.DSMT4" ShapeID="_x0000_i1029" DrawAspect="Content" ObjectID="_1490684467" r:id="rId18"/>
+          <o:OLEObject Type="Embed" ProgID="Equation.DSMT4" ShapeID="_x0000_i1029" DrawAspect="Content" ObjectID="_1543407633" r:id="rId18"/>
         </w:object>
       </w:r>
       <w:r>
@@ -514,10 +514,10 @@
           <w:position w:val="-14"/>
         </w:rPr>
         <w:object w:dxaOrig="340" w:dyaOrig="380">
-          <v:shape id="_x0000_i1030" type="#_x0000_t75" style="width:16.85pt;height:19.15pt" o:ole="">
+          <v:shape id="_x0000_i1030" type="#_x0000_t75" style="width:16.55pt;height:19.05pt" o:ole="">
             <v:imagedata r:id="rId19" o:title=""/>
           </v:shape>
-          <o:OLEObject Type="Embed" ProgID="Equation.DSMT4" ShapeID="_x0000_i1030" DrawAspect="Content" ObjectID="_1490684468" r:id="rId20"/>
+          <o:OLEObject Type="Embed" ProgID="Equation.DSMT4" ShapeID="_x0000_i1030" DrawAspect="Content" ObjectID="_1543407634" r:id="rId20"/>
         </w:object>
       </w:r>
       <w:r>
@@ -534,10 +534,10 @@
           <w:position w:val="-14"/>
         </w:rPr>
         <w:object w:dxaOrig="340" w:dyaOrig="380">
-          <v:shape id="_x0000_i1031" type="#_x0000_t75" style="width:16.85pt;height:19.15pt" o:ole="">
+          <v:shape id="_x0000_i1031" type="#_x0000_t75" style="width:16.55pt;height:19.05pt" o:ole="">
             <v:imagedata r:id="rId21" o:title=""/>
           </v:shape>
-          <o:OLEObject Type="Embed" ProgID="Equation.DSMT4" ShapeID="_x0000_i1031" DrawAspect="Content" ObjectID="_1490684469" r:id="rId22"/>
+          <o:OLEObject Type="Embed" ProgID="Equation.DSMT4" ShapeID="_x0000_i1031" DrawAspect="Content" ObjectID="_1543407635" r:id="rId22"/>
         </w:object>
       </w:r>
       <w:r>
@@ -554,10 +554,10 @@
           <w:position w:val="-14"/>
         </w:rPr>
         <w:object w:dxaOrig="2060" w:dyaOrig="380">
-          <v:shape id="_x0000_i1032" type="#_x0000_t75" style="width:102.85pt;height:19.15pt" o:ole="">
+          <v:shape id="_x0000_i1032" type="#_x0000_t75" style="width:102.6pt;height:19.05pt" o:ole="">
             <v:imagedata r:id="rId23" o:title=""/>
           </v:shape>
-          <o:OLEObject Type="Embed" ProgID="Equation.DSMT4" ShapeID="_x0000_i1032" DrawAspect="Content" ObjectID="_1490684470" r:id="rId24"/>
+          <o:OLEObject Type="Embed" ProgID="Equation.DSMT4" ShapeID="_x0000_i1032" DrawAspect="Content" ObjectID="_1543407636" r:id="rId24"/>
         </w:object>
       </w:r>
       <w:r>
@@ -583,10 +583,10 @@
           <w:position w:val="-14"/>
         </w:rPr>
         <w:object w:dxaOrig="1359" w:dyaOrig="380">
-          <v:shape id="_x0000_i1033" type="#_x0000_t75" style="width:67.8pt;height:19.15pt" o:ole="">
+          <v:shape id="_x0000_i1033" type="#_x0000_t75" style="width:67.85pt;height:19.05pt" o:ole="">
             <v:imagedata r:id="rId25" o:title=""/>
           </v:shape>
-          <o:OLEObject Type="Embed" ProgID="Equation.DSMT4" ShapeID="_x0000_i1033" DrawAspect="Content" ObjectID="_1490684471" r:id="rId26"/>
+          <o:OLEObject Type="Embed" ProgID="Equation.DSMT4" ShapeID="_x0000_i1033" DrawAspect="Content" ObjectID="_1543407637" r:id="rId26"/>
         </w:object>
       </w:r>
       <w:r>
@@ -603,10 +603,10 @@
           <w:position w:val="-14"/>
         </w:rPr>
         <w:object w:dxaOrig="279" w:dyaOrig="380">
-          <v:shape id="_x0000_i1034" type="#_x0000_t75" style="width:14.05pt;height:19.15pt" o:ole="">
+          <v:shape id="_x0000_i1034" type="#_x0000_t75" style="width:14.05pt;height:19.05pt" o:ole="">
             <v:imagedata r:id="rId27" o:title=""/>
           </v:shape>
-          <o:OLEObject Type="Embed" ProgID="Equation.3" ShapeID="_x0000_i1034" DrawAspect="Content" ObjectID="_1490684472" r:id="rId28"/>
+          <o:OLEObject Type="Embed" ProgID="Equation.3" ShapeID="_x0000_i1034" DrawAspect="Content" ObjectID="_1543407638" r:id="rId28"/>
         </w:object>
       </w:r>
       <w:r>
@@ -706,10 +706,10 @@
           <w:position w:val="-30"/>
         </w:rPr>
         <w:object w:dxaOrig="1480" w:dyaOrig="720">
-          <v:shape id="_x0000_i1035" type="#_x0000_t75" style="width:73.85pt;height:36pt" o:ole="">
+          <v:shape id="_x0000_i1035" type="#_x0000_t75" style="width:73.65pt;height:36.4pt" o:ole="">
             <v:imagedata r:id="rId29" o:title=""/>
           </v:shape>
-          <o:OLEObject Type="Embed" ProgID="Equation.DSMT4" ShapeID="_x0000_i1035" DrawAspect="Content" ObjectID="_1490684473" r:id="rId30"/>
+          <o:OLEObject Type="Embed" ProgID="Equation.DSMT4" ShapeID="_x0000_i1035" DrawAspect="Content" ObjectID="_1543407639" r:id="rId30"/>
         </w:object>
       </w:r>
       <w:r>
@@ -809,10 +809,10 @@
           <w:position w:val="-34"/>
         </w:rPr>
         <w:object w:dxaOrig="3040" w:dyaOrig="760">
-          <v:shape id="_x0000_i1036" type="#_x0000_t75" style="width:151.95pt;height:37.85pt" o:ole="">
+          <v:shape id="_x0000_i1036" type="#_x0000_t75" style="width:152.3pt;height:38.05pt" o:ole="">
             <v:imagedata r:id="rId31" o:title=""/>
           </v:shape>
-          <o:OLEObject Type="Embed" ProgID="Equation.DSMT4" ShapeID="_x0000_i1036" DrawAspect="Content" ObjectID="_1490684474" r:id="rId32"/>
+          <o:OLEObject Type="Embed" ProgID="Equation.DSMT4" ShapeID="_x0000_i1036" DrawAspect="Content" ObjectID="_1543407640" r:id="rId32"/>
         </w:object>
       </w:r>
       <w:r>
@@ -903,12 +903,7 @@
         <w:t>u</w:t>
       </w:r>
       <w:r>
-        <w:t xml:space="preserve">lombic forces between charges of opposite sign working against disorder caused by thermal Brownian movement. Derivation </w:t>
-      </w:r>
-      <w:bookmarkStart w:id="0" w:name="_GoBack"/>
-      <w:bookmarkEnd w:id="0"/>
-      <w:r>
-        <w:t>of this theory is lengthy, but readily available from tex</w:t>
+        <w:t>lombic forces between charges of opposite sign working against disorder caused by thermal Brownian movement. Derivation of this theory is lengthy, but readily available from tex</w:t>
       </w:r>
       <w:r>
         <w:t>t</w:t>
@@ -928,10 +923,10 @@
           <w:position w:val="-34"/>
         </w:rPr>
         <w:object w:dxaOrig="2100" w:dyaOrig="800">
-          <v:shape id="_x0000_i1037" type="#_x0000_t75" style="width:105.2pt;height:40.2pt" o:ole="">
+          <v:shape id="_x0000_i1037" type="#_x0000_t75" style="width:105.1pt;height:40.55pt" o:ole="">
             <v:imagedata r:id="rId33" o:title=""/>
           </v:shape>
-          <o:OLEObject Type="Embed" ProgID="Equation.DSMT4" ShapeID="_x0000_i1037" DrawAspect="Content" ObjectID="_1490684475" r:id="rId34"/>
+          <o:OLEObject Type="Embed" ProgID="Equation.DSMT4" ShapeID="_x0000_i1037" DrawAspect="Content" ObjectID="_1543407641" r:id="rId34"/>
         </w:object>
       </w:r>
       <w:r>
@@ -975,10 +970,10 @@
           <w:position w:val="-6"/>
         </w:rPr>
         <w:object w:dxaOrig="200" w:dyaOrig="279">
-          <v:shape id="_x0000_i1038" type="#_x0000_t75" style="width:9.8pt;height:14.05pt" o:ole="">
+          <v:shape id="_x0000_i1038" type="#_x0000_t75" style="width:9.95pt;height:14.05pt" o:ole="">
             <v:imagedata r:id="rId35" o:title=""/>
           </v:shape>
-          <o:OLEObject Type="Embed" ProgID="Equation.DSMT4" ShapeID="_x0000_i1038" DrawAspect="Content" ObjectID="_1490684476" r:id="rId36"/>
+          <o:OLEObject Type="Embed" ProgID="Equation.DSMT4" ShapeID="_x0000_i1038" DrawAspect="Content" ObjectID="_1543407642" r:id="rId36"/>
         </w:object>
       </w:r>
       <w:r>
@@ -1401,10 +1396,10 @@
           <w:position w:val="-14"/>
         </w:rPr>
         <w:object w:dxaOrig="400" w:dyaOrig="400">
-          <v:shape id="_x0000_i1039" type="#_x0000_t75" style="width:20.1pt;height:20.1pt" o:ole="">
+          <v:shape id="_x0000_i1039" type="#_x0000_t75" style="width:19.85pt;height:19.85pt" o:ole="">
             <v:imagedata r:id="rId37" o:title=""/>
           </v:shape>
-          <o:OLEObject Type="Embed" ProgID="Equation.DSMT4" ShapeID="_x0000_i1039" DrawAspect="Content" ObjectID="_1490684477" r:id="rId38"/>
+          <o:OLEObject Type="Embed" ProgID="Equation.DSMT4" ShapeID="_x0000_i1039" DrawAspect="Content" ObjectID="_1543407643" r:id="rId38"/>
         </w:object>
       </w:r>
       <w:r>
@@ -1449,10 +1444,10 @@
           <w:position w:val="-14"/>
         </w:rPr>
         <w:object w:dxaOrig="3000" w:dyaOrig="400">
-          <v:shape id="_x0000_i1040" type="#_x0000_t75" style="width:150.1pt;height:20.1pt" o:ole="">
+          <v:shape id="_x0000_i1040" type="#_x0000_t75" style="width:149.8pt;height:19.85pt" o:ole="">
             <v:imagedata r:id="rId39" o:title=""/>
           </v:shape>
-          <o:OLEObject Type="Embed" ProgID="Equation.DSMT4" ShapeID="_x0000_i1040" DrawAspect="Content" ObjectID="_1490684478" r:id="rId40"/>
+          <o:OLEObject Type="Embed" ProgID="Equation.DSMT4" ShapeID="_x0000_i1040" DrawAspect="Content" ObjectID="_1543407644" r:id="rId40"/>
         </w:object>
       </w:r>
       <w:r>
@@ -1478,10 +1473,10 @@
           <w:position w:val="-14"/>
         </w:rPr>
         <w:object w:dxaOrig="1260" w:dyaOrig="400">
-          <v:shape id="_x0000_i1041" type="#_x0000_t75" style="width:63.1pt;height:20.1pt" o:ole="">
+          <v:shape id="_x0000_i1041" type="#_x0000_t75" style="width:62.9pt;height:19.85pt" o:ole="">
             <v:imagedata r:id="rId41" o:title=""/>
           </v:shape>
-          <o:OLEObject Type="Embed" ProgID="Equation.DSMT4" ShapeID="_x0000_i1041" DrawAspect="Content" ObjectID="_1490684479" r:id="rId42"/>
+          <o:OLEObject Type="Embed" ProgID="Equation.DSMT4" ShapeID="_x0000_i1041" DrawAspect="Content" ObjectID="_1543407645" r:id="rId42"/>
         </w:object>
       </w:r>
       <w:r>
@@ -1498,10 +1493,10 @@
           <w:position w:val="-14"/>
         </w:rPr>
         <w:object w:dxaOrig="1320" w:dyaOrig="380">
-          <v:shape id="_x0000_i1042" type="#_x0000_t75" style="width:65.9pt;height:19.15pt" o:ole="">
+          <v:shape id="_x0000_i1042" type="#_x0000_t75" style="width:66.2pt;height:19.05pt" o:ole="">
             <v:imagedata r:id="rId43" o:title=""/>
           </v:shape>
-          <o:OLEObject Type="Embed" ProgID="Equation.DSMT4" ShapeID="_x0000_i1042" DrawAspect="Content" ObjectID="_1490684480" r:id="rId44"/>
+          <o:OLEObject Type="Embed" ProgID="Equation.DSMT4" ShapeID="_x0000_i1042" DrawAspect="Content" ObjectID="_1543407646" r:id="rId44"/>
         </w:object>
       </w:r>
       <w:r>
@@ -1547,10 +1542,10 @@
           <w:position w:val="-34"/>
         </w:rPr>
         <w:object w:dxaOrig="2980" w:dyaOrig="800">
-          <v:shape id="_x0000_i1043" type="#_x0000_t75" style="width:149.15pt;height:40.2pt" o:ole="">
+          <v:shape id="_x0000_i1043" type="#_x0000_t75" style="width:148.95pt;height:40.55pt" o:ole="">
             <v:imagedata r:id="rId45" o:title=""/>
           </v:shape>
-          <o:OLEObject Type="Embed" ProgID="Equation.DSMT4" ShapeID="_x0000_i1043" DrawAspect="Content" ObjectID="_1490684481" r:id="rId46"/>
+          <o:OLEObject Type="Embed" ProgID="Equation.DSMT4" ShapeID="_x0000_i1043" DrawAspect="Content" ObjectID="_1543407647" r:id="rId46"/>
         </w:object>
       </w:r>
       <w:r>
@@ -1653,10 +1648,10 @@
           <w:position w:val="-30"/>
         </w:rPr>
         <w:object w:dxaOrig="2900" w:dyaOrig="720">
-          <v:shape id="_x0000_i1044" type="#_x0000_t75" style="width:144.95pt;height:36pt" o:ole="">
+          <v:shape id="_x0000_i1044" type="#_x0000_t75" style="width:144.85pt;height:36.4pt" o:ole="">
             <v:imagedata r:id="rId47" o:title=""/>
           </v:shape>
-          <o:OLEObject Type="Embed" ProgID="Equation.DSMT4" ShapeID="_x0000_i1044" DrawAspect="Content" ObjectID="_1490684482" r:id="rId48"/>
+          <o:OLEObject Type="Embed" ProgID="Equation.DSMT4" ShapeID="_x0000_i1044" DrawAspect="Content" ObjectID="_1543407648" r:id="rId48"/>
         </w:object>
       </w:r>
       <w:r>
@@ -1727,10 +1722,10 @@
           <w:position w:val="-34"/>
         </w:rPr>
         <w:object w:dxaOrig="3500" w:dyaOrig="800">
-          <v:shape id="_x0000_i1045" type="#_x0000_t75" style="width:174.85pt;height:40.2pt" o:ole="">
+          <v:shape id="_x0000_i1045" type="#_x0000_t75" style="width:174.6pt;height:40.55pt" o:ole="">
             <v:imagedata r:id="rId49" o:title=""/>
           </v:shape>
-          <o:OLEObject Type="Embed" ProgID="Equation.DSMT4" ShapeID="_x0000_i1045" DrawAspect="Content" ObjectID="_1490684483" r:id="rId50"/>
+          <o:OLEObject Type="Embed" ProgID="Equation.DSMT4" ShapeID="_x0000_i1045" DrawAspect="Content" ObjectID="_1543407649" r:id="rId50"/>
         </w:object>
       </w:r>
       <w:r>
@@ -2046,10 +2041,10 @@
           <w:position w:val="-34"/>
         </w:rPr>
         <w:object w:dxaOrig="4140" w:dyaOrig="800">
-          <v:shape id="_x0000_i1046" type="#_x0000_t75" style="width:207.1pt;height:40.2pt" o:ole="">
+          <v:shape id="_x0000_i1046" type="#_x0000_t75" style="width:206.9pt;height:40.55pt" o:ole="">
             <v:imagedata r:id="rId51" o:title=""/>
           </v:shape>
-          <o:OLEObject Type="Embed" ProgID="Equation.DSMT4" ShapeID="_x0000_i1046" DrawAspect="Content" ObjectID="_1490684484" r:id="rId52"/>
+          <o:OLEObject Type="Embed" ProgID="Equation.DSMT4" ShapeID="_x0000_i1046" DrawAspect="Content" ObjectID="_1543407650" r:id="rId52"/>
         </w:object>
       </w:r>
       <w:r>
@@ -2130,10 +2125,10 @@
           <w:position w:val="-6"/>
         </w:rPr>
         <w:object w:dxaOrig="200" w:dyaOrig="279">
-          <v:shape id="_x0000_i1047" type="#_x0000_t75" style="width:9.8pt;height:14.05pt" o:ole="">
+          <v:shape id="_x0000_i1047" type="#_x0000_t75" style="width:9.95pt;height:14.05pt" o:ole="">
             <v:imagedata r:id="rId53" o:title=""/>
           </v:shape>
-          <o:OLEObject Type="Embed" ProgID="Equation.DSMT4" ShapeID="_x0000_i1047" DrawAspect="Content" ObjectID="_1490684485" r:id="rId54"/>
+          <o:OLEObject Type="Embed" ProgID="Equation.DSMT4" ShapeID="_x0000_i1047" DrawAspect="Content" ObjectID="_1543407651" r:id="rId54"/>
         </w:object>
       </w:r>
       <w:r>
@@ -2229,10 +2224,10 @@
           <w:position w:val="-30"/>
         </w:rPr>
         <w:object w:dxaOrig="2360" w:dyaOrig="720">
-          <v:shape id="_x0000_i1048" type="#_x0000_t75" style="width:117.8pt;height:36pt" o:ole="">
+          <v:shape id="_x0000_i1048" type="#_x0000_t75" style="width:117.5pt;height:36.4pt" o:ole="">
             <v:imagedata r:id="rId55" o:title=""/>
           </v:shape>
-          <o:OLEObject Type="Embed" ProgID="Equation.DSMT4" ShapeID="_x0000_i1048" DrawAspect="Content" ObjectID="_1490684486" r:id="rId56"/>
+          <o:OLEObject Type="Embed" ProgID="Equation.DSMT4" ShapeID="_x0000_i1048" DrawAspect="Content" ObjectID="_1543407652" r:id="rId56"/>
         </w:object>
       </w:r>
       <w:r>
@@ -2559,10 +2554,10 @@
           <w:position w:val="-24"/>
         </w:rPr>
         <w:object w:dxaOrig="2220" w:dyaOrig="620">
-          <v:shape id="_x0000_i1049" type="#_x0000_t75" style="width:110.8pt;height:30.85pt" o:ole="">
+          <v:shape id="_x0000_i1049" type="#_x0000_t75" style="width:110.9pt;height:30.6pt" o:ole="">
             <v:imagedata r:id="rId57" o:title=""/>
           </v:shape>
-          <o:OLEObject Type="Embed" ProgID="Equation.DSMT4" ShapeID="_x0000_i1049" DrawAspect="Content" ObjectID="_1490684487" r:id="rId58"/>
+          <o:OLEObject Type="Embed" ProgID="Equation.DSMT4" ShapeID="_x0000_i1049" DrawAspect="Content" ObjectID="_1543407653" r:id="rId58"/>
         </w:object>
       </w:r>
       <w:r>
@@ -2607,10 +2602,10 @@
           <w:position w:val="-12"/>
         </w:rPr>
         <w:object w:dxaOrig="320" w:dyaOrig="360">
-          <v:shape id="_x0000_i1050" type="#_x0000_t75" style="width:15.9pt;height:18.25pt" o:ole="">
+          <v:shape id="_x0000_i1050" type="#_x0000_t75" style="width:15.7pt;height:18.2pt" o:ole="">
             <v:imagedata r:id="rId59" o:title=""/>
           </v:shape>
-          <o:OLEObject Type="Embed" ProgID="Equation.DSMT4" ShapeID="_x0000_i1050" DrawAspect="Content" ObjectID="_1490684488" r:id="rId60"/>
+          <o:OLEObject Type="Embed" ProgID="Equation.DSMT4" ShapeID="_x0000_i1050" DrawAspect="Content" ObjectID="_1543407654" r:id="rId60"/>
         </w:object>
       </w:r>
       <w:r>
@@ -2654,10 +2649,10 @@
           <w:position w:val="-44"/>
         </w:rPr>
         <w:object w:dxaOrig="6180" w:dyaOrig="999">
-          <v:shape id="_x0000_i1051" type="#_x0000_t75" style="width:309.05pt;height:50.05pt" o:ole="">
+          <v:shape id="_x0000_i1051" type="#_x0000_t75" style="width:308.7pt;height:49.65pt" o:ole="">
             <v:imagedata r:id="rId61" o:title=""/>
           </v:shape>
-          <o:OLEObject Type="Embed" ProgID="Equation.DSMT4" ShapeID="_x0000_i1051" DrawAspect="Content" ObjectID="_1490684489" r:id="rId62"/>
+          <o:OLEObject Type="Embed" ProgID="Equation.DSMT4" ShapeID="_x0000_i1051" DrawAspect="Content" ObjectID="_1543407655" r:id="rId62"/>
         </w:object>
       </w:r>
       <w:r>
@@ -2693,10 +2688,10 @@
           <w:position w:val="-32"/>
         </w:rPr>
         <w:object w:dxaOrig="3900" w:dyaOrig="720">
-          <v:shape id="_x0000_i1052" type="#_x0000_t75" style="width:194.95pt;height:36pt" o:ole="">
+          <v:shape id="_x0000_i1052" type="#_x0000_t75" style="width:195.3pt;height:36.4pt" o:ole="">
             <v:imagedata r:id="rId63" o:title=""/>
           </v:shape>
-          <o:OLEObject Type="Embed" ProgID="Equation.DSMT4" ShapeID="_x0000_i1052" DrawAspect="Content" ObjectID="_1490684490" r:id="rId64"/>
+          <o:OLEObject Type="Embed" ProgID="Equation.DSMT4" ShapeID="_x0000_i1052" DrawAspect="Content" ObjectID="_1543407656" r:id="rId64"/>
         </w:object>
       </w:r>
       <w:r>
@@ -2734,10 +2729,10 @@
           <w:position w:val="-14"/>
         </w:rPr>
         <w:object w:dxaOrig="1480" w:dyaOrig="420">
-          <v:shape id="_x0000_i1053" type="#_x0000_t75" style="width:73.85pt;height:21.05pt" o:ole="">
+          <v:shape id="_x0000_i1053" type="#_x0000_t75" style="width:73.65pt;height:20.7pt" o:ole="">
             <v:imagedata r:id="rId65" o:title=""/>
           </v:shape>
-          <o:OLEObject Type="Embed" ProgID="Equation.DSMT4" ShapeID="_x0000_i1053" DrawAspect="Content" ObjectID="_1490684491" r:id="rId66"/>
+          <o:OLEObject Type="Embed" ProgID="Equation.DSMT4" ShapeID="_x0000_i1053" DrawAspect="Content" ObjectID="_1543407657" r:id="rId66"/>
         </w:object>
       </w:r>
       <w:r>
@@ -2787,10 +2782,10 @@
           <w:position w:val="-12"/>
         </w:rPr>
         <w:object w:dxaOrig="300" w:dyaOrig="360">
-          <v:shape id="_x0000_i1054" type="#_x0000_t75" style="width:14.95pt;height:18.25pt" o:ole="">
+          <v:shape id="_x0000_i1054" type="#_x0000_t75" style="width:14.9pt;height:18.2pt" o:ole="">
             <v:imagedata r:id="rId67" o:title=""/>
           </v:shape>
-          <o:OLEObject Type="Embed" ProgID="Equation.DSMT4" ShapeID="_x0000_i1054" DrawAspect="Content" ObjectID="_1490684492" r:id="rId68"/>
+          <o:OLEObject Type="Embed" ProgID="Equation.DSMT4" ShapeID="_x0000_i1054" DrawAspect="Content" ObjectID="_1543407658" r:id="rId68"/>
         </w:object>
       </w:r>
       <w:r>
@@ -2804,10 +2799,10 @@
           <w:position w:val="-12"/>
         </w:rPr>
         <w:object w:dxaOrig="300" w:dyaOrig="360">
-          <v:shape id="_x0000_i1055" type="#_x0000_t75" style="width:14.95pt;height:18.25pt" o:ole="">
+          <v:shape id="_x0000_i1055" type="#_x0000_t75" style="width:14.9pt;height:18.2pt" o:ole="">
             <v:imagedata r:id="rId69" o:title=""/>
           </v:shape>
-          <o:OLEObject Type="Embed" ProgID="Equation.DSMT4" ShapeID="_x0000_i1055" DrawAspect="Content" ObjectID="_1490684493" r:id="rId70"/>
+          <o:OLEObject Type="Embed" ProgID="Equation.DSMT4" ShapeID="_x0000_i1055" DrawAspect="Content" ObjectID="_1543407659" r:id="rId70"/>
         </w:object>
       </w:r>
       <w:r>
@@ -2836,10 +2831,10 @@
           <w:position w:val="-12"/>
         </w:rPr>
         <w:object w:dxaOrig="340" w:dyaOrig="360">
-          <v:shape id="_x0000_i1056" type="#_x0000_t75" style="width:16.85pt;height:18.25pt" o:ole="">
+          <v:shape id="_x0000_i1056" type="#_x0000_t75" style="width:16.55pt;height:18.2pt" o:ole="">
             <v:imagedata r:id="rId71" o:title=""/>
           </v:shape>
-          <o:OLEObject Type="Embed" ProgID="Equation.DSMT4" ShapeID="_x0000_i1056" DrawAspect="Content" ObjectID="_1490684494" r:id="rId72"/>
+          <o:OLEObject Type="Embed" ProgID="Equation.DSMT4" ShapeID="_x0000_i1056" DrawAspect="Content" ObjectID="_1543407660" r:id="rId72"/>
         </w:object>
       </w:r>
       <w:r>
@@ -2850,10 +2845,10 @@
           <w:position w:val="-12"/>
         </w:rPr>
         <w:object w:dxaOrig="320" w:dyaOrig="360">
-          <v:shape id="_x0000_i1057" type="#_x0000_t75" style="width:15.9pt;height:18.25pt" o:ole="">
+          <v:shape id="_x0000_i1057" type="#_x0000_t75" style="width:15.7pt;height:18.2pt" o:ole="">
             <v:imagedata r:id="rId73" o:title=""/>
           </v:shape>
-          <o:OLEObject Type="Embed" ProgID="Equation.DSMT4" ShapeID="_x0000_i1057" DrawAspect="Content" ObjectID="_1490684495" r:id="rId74"/>
+          <o:OLEObject Type="Embed" ProgID="Equation.DSMT4" ShapeID="_x0000_i1057" DrawAspect="Content" ObjectID="_1543407661" r:id="rId74"/>
         </w:object>
       </w:r>
       <w:r>
@@ -2876,10 +2871,10 @@
           <w:position w:val="-12"/>
         </w:rPr>
         <w:object w:dxaOrig="760" w:dyaOrig="360">
-          <v:shape id="_x0000_i1058" type="#_x0000_t75" style="width:37.85pt;height:18.25pt" o:ole="">
+          <v:shape id="_x0000_i1058" type="#_x0000_t75" style="width:38.05pt;height:18.2pt" o:ole="">
             <v:imagedata r:id="rId75" o:title=""/>
           </v:shape>
-          <o:OLEObject Type="Embed" ProgID="Equation.DSMT4" ShapeID="_x0000_i1058" DrawAspect="Content" ObjectID="_1490684496" r:id="rId76"/>
+          <o:OLEObject Type="Embed" ProgID="Equation.DSMT4" ShapeID="_x0000_i1058" DrawAspect="Content" ObjectID="_1543407662" r:id="rId76"/>
         </w:object>
       </w:r>
       <w:r>
@@ -3096,10 +3091,10 @@
           <w:position w:val="-28"/>
         </w:rPr>
         <w:object w:dxaOrig="3379" w:dyaOrig="740">
-          <v:shape id="_x0000_i1059" type="#_x0000_t75" style="width:168.8pt;height:36.95pt" o:ole="">
+          <v:shape id="_x0000_i1059" type="#_x0000_t75" style="width:168.85pt;height:37.25pt" o:ole="">
             <v:imagedata r:id="rId77" o:title=""/>
           </v:shape>
-          <o:OLEObject Type="Embed" ProgID="Equation.DSMT4" ShapeID="_x0000_i1059" DrawAspect="Content" ObjectID="_1490684497" r:id="rId78"/>
+          <o:OLEObject Type="Embed" ProgID="Equation.DSMT4" ShapeID="_x0000_i1059" DrawAspect="Content" ObjectID="_1543407663" r:id="rId78"/>
         </w:object>
       </w:r>
       <w:r>
@@ -3646,10 +3641,10 @@
           <w:position w:val="-28"/>
         </w:rPr>
         <w:object w:dxaOrig="3200" w:dyaOrig="540">
-          <v:shape id="_x0000_i1060" type="#_x0000_t75" style="width:166.9pt;height:28.05pt" o:ole="">
+          <v:shape id="_x0000_i1060" type="#_x0000_t75" style="width:167.15pt;height:28.15pt" o:ole="">
             <v:imagedata r:id="rId79" o:title=""/>
           </v:shape>
-          <o:OLEObject Type="Embed" ProgID="Equation.3" ShapeID="_x0000_i1060" DrawAspect="Content" ObjectID="_1490684498" r:id="rId80"/>
+          <o:OLEObject Type="Embed" ProgID="Equation.3" ShapeID="_x0000_i1060" DrawAspect="Content" ObjectID="_1543407664" r:id="rId80"/>
         </w:object>
       </w:r>
       <w:r>
@@ -3861,10 +3856,10 @@
           <w:position w:val="-30"/>
         </w:rPr>
         <w:object w:dxaOrig="5160" w:dyaOrig="740">
-          <v:shape id="_x0000_i1061" type="#_x0000_t75" style="width:258.1pt;height:36.95pt" o:ole="">
+          <v:shape id="_x0000_i1061" type="#_x0000_t75" style="width:258.2pt;height:37.25pt" o:ole="">
             <v:imagedata r:id="rId81" o:title=""/>
           </v:shape>
-          <o:OLEObject Type="Embed" ProgID="Equation.DSMT4" ShapeID="_x0000_i1061" DrawAspect="Content" ObjectID="_1490684499" r:id="rId82"/>
+          <o:OLEObject Type="Embed" ProgID="Equation.DSMT4" ShapeID="_x0000_i1061" DrawAspect="Content" ObjectID="_1543407665" r:id="rId82"/>
         </w:object>
       </w:r>
       <w:r>
@@ -4048,10 +4043,10 @@
           <w:position w:val="-30"/>
         </w:rPr>
         <w:object w:dxaOrig="6340" w:dyaOrig="720">
-          <v:shape id="_x0000_i1062" type="#_x0000_t75" style="width:317pt;height:36pt" o:ole="">
+          <v:shape id="_x0000_i1062" type="#_x0000_t75" style="width:316.95pt;height:36.4pt" o:ole="">
             <v:imagedata r:id="rId83" o:title=""/>
           </v:shape>
-          <o:OLEObject Type="Embed" ProgID="Equation.DSMT4" ShapeID="_x0000_i1062" DrawAspect="Content" ObjectID="_1490684500" r:id="rId84"/>
+          <o:OLEObject Type="Embed" ProgID="Equation.DSMT4" ShapeID="_x0000_i1062" DrawAspect="Content" ObjectID="_1543407666" r:id="rId84"/>
         </w:object>
       </w:r>
       <w:r>
@@ -4141,10 +4136,10 @@
           <w:szCs w:val="19"/>
         </w:rPr>
         <w:object w:dxaOrig="3580" w:dyaOrig="900">
-          <v:shape id="_x0000_i1063" type="#_x0000_t75" style="width:179.05pt;height:44.9pt" o:ole="">
+          <v:shape id="_x0000_i1063" type="#_x0000_t75" style="width:178.75pt;height:44.7pt" o:ole="">
             <v:imagedata r:id="rId85" o:title=""/>
           </v:shape>
-          <o:OLEObject Type="Embed" ProgID="Equation.DSMT4" ShapeID="_x0000_i1063" DrawAspect="Content" ObjectID="_1490684501" r:id="rId86"/>
+          <o:OLEObject Type="Embed" ProgID="Equation.DSMT4" ShapeID="_x0000_i1063" DrawAspect="Content" ObjectID="_1543407667" r:id="rId86"/>
         </w:object>
       </w:r>
       <w:r>
@@ -4373,10 +4368,10 @@
           <w:position w:val="-12"/>
         </w:rPr>
         <w:object w:dxaOrig="480" w:dyaOrig="360">
-          <v:shape id="_x0000_i1064" type="#_x0000_t75" style="width:23.85pt;height:18.25pt" o:ole="">
+          <v:shape id="_x0000_i1064" type="#_x0000_t75" style="width:24pt;height:18.2pt" o:ole="">
             <v:imagedata r:id="rId87" o:title=""/>
           </v:shape>
-          <o:OLEObject Type="Embed" ProgID="Equation.DSMT4" ShapeID="_x0000_i1064" DrawAspect="Content" ObjectID="_1490684502" r:id="rId88"/>
+          <o:OLEObject Type="Embed" ProgID="Equation.DSMT4" ShapeID="_x0000_i1064" DrawAspect="Content" ObjectID="_1543407668" r:id="rId88"/>
         </w:object>
       </w:r>
       <w:r>
@@ -4387,10 +4382,10 @@
           <w:position w:val="-12"/>
         </w:rPr>
         <w:object w:dxaOrig="480" w:dyaOrig="380">
-          <v:shape id="_x0000_i1065" type="#_x0000_t75" style="width:23.85pt;height:19.15pt" o:ole="">
+          <v:shape id="_x0000_i1065" type="#_x0000_t75" style="width:24pt;height:19.05pt" o:ole="">
             <v:imagedata r:id="rId89" o:title=""/>
           </v:shape>
-          <o:OLEObject Type="Embed" ProgID="Equation.DSMT4" ShapeID="_x0000_i1065" DrawAspect="Content" ObjectID="_1490684503" r:id="rId90"/>
+          <o:OLEObject Type="Embed" ProgID="Equation.DSMT4" ShapeID="_x0000_i1065" DrawAspect="Content" ObjectID="_1543407669" r:id="rId90"/>
         </w:object>
       </w:r>
       <w:r>
@@ -4415,10 +4410,10 @@
           <w:szCs w:val="19"/>
         </w:rPr>
         <w:object w:dxaOrig="1660" w:dyaOrig="800">
-          <v:shape id="_x0000_i1066" type="#_x0000_t75" style="width:83.2pt;height:40.2pt" o:ole="">
+          <v:shape id="_x0000_i1066" type="#_x0000_t75" style="width:82.75pt;height:40.55pt" o:ole="">
             <v:imagedata r:id="rId91" o:title=""/>
           </v:shape>
-          <o:OLEObject Type="Embed" ProgID="Equation.DSMT4" ShapeID="_x0000_i1066" DrawAspect="Content" ObjectID="_1490684504" r:id="rId92"/>
+          <o:OLEObject Type="Embed" ProgID="Equation.DSMT4" ShapeID="_x0000_i1066" DrawAspect="Content" ObjectID="_1543407670" r:id="rId92"/>
         </w:object>
       </w:r>
       <w:r>
@@ -4588,10 +4583,10 @@
           <w:szCs w:val="19"/>
         </w:rPr>
         <w:object w:dxaOrig="3700" w:dyaOrig="420">
-          <v:shape id="_x0000_i1067" type="#_x0000_t75" style="width:185.15pt;height:21.05pt" o:ole="">
+          <v:shape id="_x0000_i1067" type="#_x0000_t75" style="width:185.4pt;height:20.7pt" o:ole="">
             <v:imagedata r:id="rId93" o:title=""/>
           </v:shape>
-          <o:OLEObject Type="Embed" ProgID="Equation.DSMT4" ShapeID="_x0000_i1067" DrawAspect="Content" ObjectID="_1490684505" r:id="rId94"/>
+          <o:OLEObject Type="Embed" ProgID="Equation.DSMT4" ShapeID="_x0000_i1067" DrawAspect="Content" ObjectID="_1543407671" r:id="rId94"/>
         </w:object>
       </w:r>
       <w:r>
@@ -4673,10 +4668,10 @@
           <w:szCs w:val="19"/>
         </w:rPr>
         <w:object w:dxaOrig="4580" w:dyaOrig="400">
-          <v:shape id="_x0000_i1068" type="#_x0000_t75" style="width:229.1pt;height:20.1pt" o:ole="">
+          <v:shape id="_x0000_i1068" type="#_x0000_t75" style="width:229.25pt;height:19.85pt" o:ole="">
             <v:imagedata r:id="rId95" o:title=""/>
           </v:shape>
-          <o:OLEObject Type="Embed" ProgID="Equation.DSMT4" ShapeID="_x0000_i1068" DrawAspect="Content" ObjectID="_1490684506" r:id="rId96"/>
+          <o:OLEObject Type="Embed" ProgID="Equation.DSMT4" ShapeID="_x0000_i1068" DrawAspect="Content" ObjectID="_1543407672" r:id="rId96"/>
         </w:object>
       </w:r>
       <w:r>
@@ -4751,10 +4746,10 @@
           <w:szCs w:val="19"/>
         </w:rPr>
         <w:object w:dxaOrig="5040" w:dyaOrig="680">
-          <v:shape id="_x0000_i1069" type="#_x0000_t75" style="width:252pt;height:34.15pt" o:ole="">
+          <v:shape id="_x0000_i1069" type="#_x0000_t75" style="width:252.4pt;height:33.95pt" o:ole="">
             <v:imagedata r:id="rId97" o:title=""/>
           </v:shape>
-          <o:OLEObject Type="Embed" ProgID="Equation.DSMT4" ShapeID="_x0000_i1069" DrawAspect="Content" ObjectID="_1490684507" r:id="rId98"/>
+          <o:OLEObject Type="Embed" ProgID="Equation.DSMT4" ShapeID="_x0000_i1069" DrawAspect="Content" ObjectID="_1543407673" r:id="rId98"/>
         </w:object>
       </w:r>
       <w:r>
@@ -4818,10 +4813,10 @@
           <w:szCs w:val="19"/>
         </w:rPr>
         <w:object w:dxaOrig="480" w:dyaOrig="380">
-          <v:shape id="_x0000_i1070" type="#_x0000_t75" style="width:23.85pt;height:19.15pt" o:ole="">
+          <v:shape id="_x0000_i1070" type="#_x0000_t75" style="width:24pt;height:19.05pt" o:ole="">
             <v:imagedata r:id="rId99" o:title=""/>
           </v:shape>
-          <o:OLEObject Type="Embed" ProgID="Equation.DSMT4" ShapeID="_x0000_i1070" DrawAspect="Content" ObjectID="_1490684508" r:id="rId100"/>
+          <o:OLEObject Type="Embed" ProgID="Equation.DSMT4" ShapeID="_x0000_i1070" DrawAspect="Content" ObjectID="_1543407674" r:id="rId100"/>
         </w:object>
       </w:r>
       <w:r>
@@ -4834,10 +4829,10 @@
           <w:szCs w:val="19"/>
         </w:rPr>
         <w:object w:dxaOrig="480" w:dyaOrig="380">
-          <v:shape id="_x0000_i1071" type="#_x0000_t75" style="width:23.85pt;height:19.15pt" o:ole="">
+          <v:shape id="_x0000_i1071" type="#_x0000_t75" style="width:24pt;height:19.05pt" o:ole="">
             <v:imagedata r:id="rId101" o:title=""/>
           </v:shape>
-          <o:OLEObject Type="Embed" ProgID="Equation.DSMT4" ShapeID="_x0000_i1071" DrawAspect="Content" ObjectID="_1490684509" r:id="rId102"/>
+          <o:OLEObject Type="Embed" ProgID="Equation.DSMT4" ShapeID="_x0000_i1071" DrawAspect="Content" ObjectID="_1543407675" r:id="rId102"/>
         </w:object>
       </w:r>
       <w:r>
@@ -4869,10 +4864,10 @@
           <w:szCs w:val="19"/>
         </w:rPr>
         <w:object w:dxaOrig="480" w:dyaOrig="380">
-          <v:shape id="_x0000_i1072" type="#_x0000_t75" style="width:23.85pt;height:19.15pt" o:ole="">
+          <v:shape id="_x0000_i1072" type="#_x0000_t75" style="width:24pt;height:19.05pt" o:ole="">
             <v:imagedata r:id="rId103" o:title=""/>
           </v:shape>
-          <o:OLEObject Type="Embed" ProgID="Equation.DSMT4" ShapeID="_x0000_i1072" DrawAspect="Content" ObjectID="_1490684510" r:id="rId104"/>
+          <o:OLEObject Type="Embed" ProgID="Equation.DSMT4" ShapeID="_x0000_i1072" DrawAspect="Content" ObjectID="_1543407676" r:id="rId104"/>
         </w:object>
       </w:r>
       <w:r>
@@ -4956,10 +4951,10 @@
           <w:szCs w:val="19"/>
         </w:rPr>
         <w:object w:dxaOrig="2760" w:dyaOrig="360">
-          <v:shape id="_x0000_i1073" type="#_x0000_t75" style="width:137.9pt;height:18.25pt" o:ole="">
+          <v:shape id="_x0000_i1073" type="#_x0000_t75" style="width:138.2pt;height:18.2pt" o:ole="">
             <v:imagedata r:id="rId105" o:title=""/>
           </v:shape>
-          <o:OLEObject Type="Embed" ProgID="Equation.DSMT4" ShapeID="_x0000_i1073" DrawAspect="Content" ObjectID="_1490684511" r:id="rId106"/>
+          <o:OLEObject Type="Embed" ProgID="Equation.DSMT4" ShapeID="_x0000_i1073" DrawAspect="Content" ObjectID="_1543407677" r:id="rId106"/>
         </w:object>
       </w:r>
       <w:r>
@@ -5043,10 +5038,10 @@
           <w:szCs w:val="19"/>
         </w:rPr>
         <w:object w:dxaOrig="3440" w:dyaOrig="660">
-          <v:shape id="_x0000_i1074" type="#_x0000_t75" style="width:172.05pt;height:33.2pt" o:ole="">
+          <v:shape id="_x0000_i1074" type="#_x0000_t75" style="width:172.15pt;height:33.1pt" o:ole="">
             <v:imagedata r:id="rId107" o:title=""/>
           </v:shape>
-          <o:OLEObject Type="Embed" ProgID="Equation.DSMT4" ShapeID="_x0000_i1074" DrawAspect="Content" ObjectID="_1490684512" r:id="rId108"/>
+          <o:OLEObject Type="Embed" ProgID="Equation.DSMT4" ShapeID="_x0000_i1074" DrawAspect="Content" ObjectID="_1543407678" r:id="rId108"/>
         </w:object>
       </w:r>
       <w:r>
@@ -5135,10 +5130,10 @@
           <w:szCs w:val="19"/>
         </w:rPr>
         <w:object w:dxaOrig="780" w:dyaOrig="400">
-          <v:shape id="_x0000_i1075" type="#_x0000_t75" style="width:38.8pt;height:20.1pt" o:ole="">
+          <v:shape id="_x0000_i1075" type="#_x0000_t75" style="width:38.9pt;height:19.85pt" o:ole="">
             <v:imagedata r:id="rId109" o:title=""/>
           </v:shape>
-          <o:OLEObject Type="Embed" ProgID="Equation.DSMT4" ShapeID="_x0000_i1075" DrawAspect="Content" ObjectID="_1490684513" r:id="rId110"/>
+          <o:OLEObject Type="Embed" ProgID="Equation.DSMT4" ShapeID="_x0000_i1075" DrawAspect="Content" ObjectID="_1543407679" r:id="rId110"/>
         </w:object>
       </w:r>
       <w:r>
@@ -5157,10 +5152,10 @@
           <w:szCs w:val="19"/>
         </w:rPr>
         <w:object w:dxaOrig="780" w:dyaOrig="400">
-          <v:shape id="_x0000_i1076" type="#_x0000_t75" style="width:38.8pt;height:20.1pt" o:ole="">
+          <v:shape id="_x0000_i1076" type="#_x0000_t75" style="width:38.9pt;height:19.85pt" o:ole="">
             <v:imagedata r:id="rId111" o:title=""/>
           </v:shape>
-          <o:OLEObject Type="Embed" ProgID="Equation.DSMT4" ShapeID="_x0000_i1076" DrawAspect="Content" ObjectID="_1490684514" r:id="rId112"/>
+          <o:OLEObject Type="Embed" ProgID="Equation.DSMT4" ShapeID="_x0000_i1076" DrawAspect="Content" ObjectID="_1543407680" r:id="rId112"/>
         </w:object>
       </w:r>
       <w:r>
@@ -5204,10 +5199,10 @@
           <w:position w:val="-12"/>
         </w:rPr>
         <w:object w:dxaOrig="460" w:dyaOrig="360">
-          <v:shape id="_x0000_i1077" type="#_x0000_t75" style="width:22.9pt;height:18.25pt" o:ole="">
+          <v:shape id="_x0000_i1077" type="#_x0000_t75" style="width:23.15pt;height:18.2pt" o:ole="">
             <v:imagedata r:id="rId113" o:title=""/>
           </v:shape>
-          <o:OLEObject Type="Embed" ProgID="Equation.DSMT4" ShapeID="_x0000_i1077" DrawAspect="Content" ObjectID="_1490684515" r:id="rId114"/>
+          <o:OLEObject Type="Embed" ProgID="Equation.DSMT4" ShapeID="_x0000_i1077" DrawAspect="Content" ObjectID="_1543407681" r:id="rId114"/>
         </w:object>
       </w:r>
       <w:r>
@@ -5218,10 +5213,10 @@
           <w:position w:val="-12"/>
         </w:rPr>
         <w:object w:dxaOrig="460" w:dyaOrig="380">
-          <v:shape id="_x0000_i1078" type="#_x0000_t75" style="width:22.9pt;height:19.15pt" o:ole="">
+          <v:shape id="_x0000_i1078" type="#_x0000_t75" style="width:23.15pt;height:19.05pt" o:ole="">
             <v:imagedata r:id="rId115" o:title=""/>
           </v:shape>
-          <o:OLEObject Type="Embed" ProgID="Equation.DSMT4" ShapeID="_x0000_i1078" DrawAspect="Content" ObjectID="_1490684516" r:id="rId116"/>
+          <o:OLEObject Type="Embed" ProgID="Equation.DSMT4" ShapeID="_x0000_i1078" DrawAspect="Content" ObjectID="_1543407682" r:id="rId116"/>
         </w:object>
       </w:r>
       <w:r>
@@ -5232,10 +5227,10 @@
           <w:position w:val="-12"/>
         </w:rPr>
         <w:object w:dxaOrig="460" w:dyaOrig="360">
-          <v:shape id="_x0000_i1079" type="#_x0000_t75" style="width:22.9pt;height:18.25pt" o:ole="">
+          <v:shape id="_x0000_i1079" type="#_x0000_t75" style="width:23.15pt;height:18.2pt" o:ole="">
             <v:imagedata r:id="rId113" o:title=""/>
           </v:shape>
-          <o:OLEObject Type="Embed" ProgID="Equation.DSMT4" ShapeID="_x0000_i1079" DrawAspect="Content" ObjectID="_1490684517" r:id="rId117"/>
+          <o:OLEObject Type="Embed" ProgID="Equation.DSMT4" ShapeID="_x0000_i1079" DrawAspect="Content" ObjectID="_1543407683" r:id="rId117"/>
         </w:object>
       </w:r>
       <w:r>
@@ -5246,10 +5241,10 @@
           <w:position w:val="-12"/>
         </w:rPr>
         <w:object w:dxaOrig="460" w:dyaOrig="380">
-          <v:shape id="_x0000_i1080" type="#_x0000_t75" style="width:22.9pt;height:19.15pt" o:ole="">
+          <v:shape id="_x0000_i1080" type="#_x0000_t75" style="width:23.15pt;height:19.05pt" o:ole="">
             <v:imagedata r:id="rId115" o:title=""/>
           </v:shape>
-          <o:OLEObject Type="Embed" ProgID="Equation.DSMT4" ShapeID="_x0000_i1080" DrawAspect="Content" ObjectID="_1490684518" r:id="rId118"/>
+          <o:OLEObject Type="Embed" ProgID="Equation.DSMT4" ShapeID="_x0000_i1080" DrawAspect="Content" ObjectID="_1543407684" r:id="rId118"/>
         </w:object>
       </w:r>
       <w:r>
@@ -5260,10 +5255,10 @@
           <w:position w:val="-12"/>
         </w:rPr>
         <w:object w:dxaOrig="460" w:dyaOrig="360">
-          <v:shape id="_x0000_i1081" type="#_x0000_t75" style="width:22.9pt;height:18.25pt" o:ole="">
+          <v:shape id="_x0000_i1081" type="#_x0000_t75" style="width:23.15pt;height:18.2pt" o:ole="">
             <v:imagedata r:id="rId113" o:title=""/>
           </v:shape>
-          <o:OLEObject Type="Embed" ProgID="Equation.DSMT4" ShapeID="_x0000_i1081" DrawAspect="Content" ObjectID="_1490684519" r:id="rId119"/>
+          <o:OLEObject Type="Embed" ProgID="Equation.DSMT4" ShapeID="_x0000_i1081" DrawAspect="Content" ObjectID="_1543407685" r:id="rId119"/>
         </w:object>
       </w:r>
       <w:r>
@@ -5274,10 +5269,10 @@
           <w:position w:val="-12"/>
         </w:rPr>
         <w:object w:dxaOrig="460" w:dyaOrig="380">
-          <v:shape id="_x0000_i1082" type="#_x0000_t75" style="width:22.9pt;height:19.15pt" o:ole="">
+          <v:shape id="_x0000_i1082" type="#_x0000_t75" style="width:23.15pt;height:19.05pt" o:ole="">
             <v:imagedata r:id="rId115" o:title=""/>
           </v:shape>
-          <o:OLEObject Type="Embed" ProgID="Equation.DSMT4" ShapeID="_x0000_i1082" DrawAspect="Content" ObjectID="_1490684520" r:id="rId120"/>
+          <o:OLEObject Type="Embed" ProgID="Equation.DSMT4" ShapeID="_x0000_i1082" DrawAspect="Content" ObjectID="_1543407686" r:id="rId120"/>
         </w:object>
       </w:r>
       <w:r>
@@ -5316,10 +5311,10 @@
           <w:szCs w:val="19"/>
         </w:rPr>
         <w:object w:dxaOrig="160" w:dyaOrig="260">
-          <v:shape id="_x0000_i1083" type="#_x0000_t75" style="width:7.95pt;height:13.1pt" o:ole="">
+          <v:shape id="_x0000_i1083" type="#_x0000_t75" style="width:8.3pt;height:13.25pt" o:ole="">
             <v:imagedata r:id="rId121" o:title=""/>
           </v:shape>
-          <o:OLEObject Type="Embed" ProgID="Equation.DSMT4" ShapeID="_x0000_i1083" DrawAspect="Content" ObjectID="_1490684521" r:id="rId122"/>
+          <o:OLEObject Type="Embed" ProgID="Equation.DSMT4" ShapeID="_x0000_i1083" DrawAspect="Content" ObjectID="_1543407687" r:id="rId122"/>
         </w:object>
       </w:r>
       <w:r>
@@ -5352,10 +5347,10 @@
           <w:szCs w:val="19"/>
         </w:rPr>
         <w:object w:dxaOrig="1380" w:dyaOrig="700">
-          <v:shape id="_x0000_i1084" type="#_x0000_t75" style="width:69.2pt;height:35.05pt" o:ole="">
+          <v:shape id="_x0000_i1084" type="#_x0000_t75" style="width:69.5pt;height:34.75pt" o:ole="">
             <v:imagedata r:id="rId123" o:title=""/>
           </v:shape>
-          <o:OLEObject Type="Embed" ProgID="Equation.DSMT4" ShapeID="_x0000_i1084" DrawAspect="Content" ObjectID="_1490684522" r:id="rId124"/>
+          <o:OLEObject Type="Embed" ProgID="Equation.DSMT4" ShapeID="_x0000_i1084" DrawAspect="Content" ObjectID="_1543407688" r:id="rId124"/>
         </w:object>
       </w:r>
       <w:r>
@@ -5623,10 +5618,10 @@
           <w:position w:val="-46"/>
         </w:rPr>
         <w:object w:dxaOrig="3460" w:dyaOrig="1040">
-          <v:shape id="_x0000_i1085" type="#_x0000_t75" style="width:173pt;height:40.7pt" o:ole="">
+          <v:shape id="_x0000_i1085" type="#_x0000_t75" style="width:172.95pt;height:40.55pt" o:ole="">
             <v:imagedata r:id="rId125" o:title="" croptop="-7147f" cropbottom="21440f"/>
           </v:shape>
-          <o:OLEObject Type="Embed" ProgID="Equation.DSMT4" ShapeID="_x0000_i1085" DrawAspect="Content" ObjectID="_1490684523" r:id="rId126"/>
+          <o:OLEObject Type="Embed" ProgID="Equation.DSMT4" ShapeID="_x0000_i1085" DrawAspect="Content" ObjectID="_1543407689" r:id="rId126"/>
         </w:object>
       </w:r>
       <w:r>
@@ -5667,10 +5662,10 @@
           <w:position w:val="-32"/>
         </w:rPr>
         <w:object w:dxaOrig="2400" w:dyaOrig="740">
-          <v:shape id="_x0000_i1086" type="#_x0000_t75" style="width:120.15pt;height:36.95pt" o:ole="">
+          <v:shape id="_x0000_i1086" type="#_x0000_t75" style="width:120pt;height:37.25pt" o:ole="">
             <v:imagedata r:id="rId127" o:title=""/>
           </v:shape>
-          <o:OLEObject Type="Embed" ProgID="Equation.DSMT4" ShapeID="_x0000_i1086" DrawAspect="Content" ObjectID="_1490684524" r:id="rId128"/>
+          <o:OLEObject Type="Embed" ProgID="Equation.DSMT4" ShapeID="_x0000_i1086" DrawAspect="Content" ObjectID="_1543407690" r:id="rId128"/>
         </w:object>
       </w:r>
       <w:r>
@@ -5756,10 +5751,10 @@
           <w:szCs w:val="19"/>
         </w:rPr>
         <w:object w:dxaOrig="2900" w:dyaOrig="700">
-          <v:shape id="_x0000_i1087" type="#_x0000_t75" style="width:144.95pt;height:35.05pt" o:ole="">
+          <v:shape id="_x0000_i1087" type="#_x0000_t75" style="width:144.85pt;height:34.75pt" o:ole="">
             <v:imagedata r:id="rId129" o:title=""/>
           </v:shape>
-          <o:OLEObject Type="Embed" ProgID="Equation.DSMT4" ShapeID="_x0000_i1087" DrawAspect="Content" ObjectID="_1490684525" r:id="rId130"/>
+          <o:OLEObject Type="Embed" ProgID="Equation.DSMT4" ShapeID="_x0000_i1087" DrawAspect="Content" ObjectID="_1543407691" r:id="rId130"/>
         </w:object>
       </w:r>
       <w:r>
@@ -5919,10 +5914,10 @@
           <w:position w:val="-134"/>
         </w:rPr>
         <w:object w:dxaOrig="4940" w:dyaOrig="4480">
-          <v:shape id="_x0000_i1088" type="#_x0000_t75" style="width:246.85pt;height:223.95pt" o:ole="">
+          <v:shape id="_x0000_i1088" type="#_x0000_t75" style="width:246.6pt;height:224.3pt" o:ole="">
             <v:imagedata r:id="rId131" o:title=""/>
           </v:shape>
-          <o:OLEObject Type="Embed" ProgID="Equation.DSMT4" ShapeID="_x0000_i1088" DrawAspect="Content" ObjectID="_1490684526" r:id="rId132"/>
+          <o:OLEObject Type="Embed" ProgID="Equation.DSMT4" ShapeID="_x0000_i1088" DrawAspect="Content" ObjectID="_1543407692" r:id="rId132"/>
         </w:object>
       </w:r>
       <w:r>
@@ -6156,10 +6151,10 @@
           <w:szCs w:val="19"/>
         </w:rPr>
         <w:object w:dxaOrig="3320" w:dyaOrig="3960">
-          <v:shape id="_x0000_i1089" type="#_x0000_t75" style="width:165.95pt;height:198.25pt" o:ole="">
+          <v:shape id="_x0000_i1089" type="#_x0000_t75" style="width:166.35pt;height:197.8pt" o:ole="">
             <v:imagedata r:id="rId133" o:title=""/>
           </v:shape>
-          <o:OLEObject Type="Embed" ProgID="Equation.DSMT4" ShapeID="_x0000_i1089" DrawAspect="Content" ObjectID="_1490684527" r:id="rId134"/>
+          <o:OLEObject Type="Embed" ProgID="Equation.DSMT4" ShapeID="_x0000_i1089" DrawAspect="Content" ObjectID="_1543407693" r:id="rId134"/>
         </w:object>
       </w:r>
       <w:r>
@@ -6256,10 +6251,10 @@
           <w:szCs w:val="19"/>
         </w:rPr>
         <w:object w:dxaOrig="3260" w:dyaOrig="3960">
-          <v:shape id="_x0000_i1090" type="#_x0000_t75" style="width:163.15pt;height:198.25pt" o:ole="">
+          <v:shape id="_x0000_i1090" type="#_x0000_t75" style="width:163.05pt;height:197.8pt" o:ole="">
             <v:imagedata r:id="rId135" o:title=""/>
           </v:shape>
-          <o:OLEObject Type="Embed" ProgID="Equation.DSMT4" ShapeID="_x0000_i1090" DrawAspect="Content" ObjectID="_1490684528" r:id="rId136"/>
+          <o:OLEObject Type="Embed" ProgID="Equation.DSMT4" ShapeID="_x0000_i1090" DrawAspect="Content" ObjectID="_1543407694" r:id="rId136"/>
         </w:object>
       </w:r>
       <w:r>
@@ -6346,10 +6341,10 @@
           <w:szCs w:val="19"/>
         </w:rPr>
         <w:object w:dxaOrig="2280" w:dyaOrig="2140">
-          <v:shape id="_x0000_i1091" type="#_x0000_t75" style="width:114.1pt;height:107.05pt" o:ole="">
+          <v:shape id="_x0000_i1091" type="#_x0000_t75" style="width:114.2pt;height:106.75pt" o:ole="">
             <v:imagedata r:id="rId137" o:title=""/>
           </v:shape>
-          <o:OLEObject Type="Embed" ProgID="Equation.DSMT4" ShapeID="_x0000_i1091" DrawAspect="Content" ObjectID="_1490684529" r:id="rId138"/>
+          <o:OLEObject Type="Embed" ProgID="Equation.DSMT4" ShapeID="_x0000_i1091" DrawAspect="Content" ObjectID="_1543407695" r:id="rId138"/>
         </w:object>
       </w:r>
       <w:r>
@@ -6519,10 +6514,10 @@
           <w:szCs w:val="19"/>
         </w:rPr>
         <w:object w:dxaOrig="3860" w:dyaOrig="2880">
-          <v:shape id="_x0000_i1092" type="#_x0000_t75" style="width:193.1pt;height:2in" o:ole="">
+          <v:shape id="_x0000_i1092" type="#_x0000_t75" style="width:192.85pt;height:2in" o:ole="">
             <v:imagedata r:id="rId139" o:title=""/>
           </v:shape>
-          <o:OLEObject Type="Embed" ProgID="Equation.DSMT4" ShapeID="_x0000_i1092" DrawAspect="Content" ObjectID="_1490684530" r:id="rId140"/>
+          <o:OLEObject Type="Embed" ProgID="Equation.DSMT4" ShapeID="_x0000_i1092" DrawAspect="Content" ObjectID="_1543407696" r:id="rId140"/>
         </w:object>
       </w:r>
       <w:r>
@@ -6635,10 +6630,10 @@
           <w:szCs w:val="19"/>
         </w:rPr>
         <w:object w:dxaOrig="1340" w:dyaOrig="700">
-          <v:shape id="_x0000_i1093" type="#_x0000_t75" style="width:66.85pt;height:35.05pt" o:ole="">
+          <v:shape id="_x0000_i1093" type="#_x0000_t75" style="width:67.05pt;height:34.75pt" o:ole="">
             <v:imagedata r:id="rId141" o:title=""/>
           </v:shape>
-          <o:OLEObject Type="Embed" ProgID="Equation.DSMT4" ShapeID="_x0000_i1093" DrawAspect="Content" ObjectID="_1490684531" r:id="rId142"/>
+          <o:OLEObject Type="Embed" ProgID="Equation.DSMT4" ShapeID="_x0000_i1093" DrawAspect="Content" ObjectID="_1543407697" r:id="rId142"/>
         </w:object>
       </w:r>
       <w:r>
@@ -6752,10 +6747,10 @@
           <w:position w:val="-12"/>
         </w:rPr>
         <w:object w:dxaOrig="2480" w:dyaOrig="380">
-          <v:shape id="_x0000_i1094" type="#_x0000_t75" style="width:123.9pt;height:19.15pt" o:ole="">
+          <v:shape id="_x0000_i1094" type="#_x0000_t75" style="width:124.15pt;height:19.05pt" o:ole="">
             <v:imagedata r:id="rId143" o:title=""/>
           </v:shape>
-          <o:OLEObject Type="Embed" ProgID="Equation.DSMT4" ShapeID="_x0000_i1094" DrawAspect="Content" ObjectID="_1490684532" r:id="rId144"/>
+          <o:OLEObject Type="Embed" ProgID="Equation.DSMT4" ShapeID="_x0000_i1094" DrawAspect="Content" ObjectID="_1543407698" r:id="rId144"/>
         </w:object>
       </w:r>
       <w:r>
@@ -6792,10 +6787,10 @@
           <w:szCs w:val="19"/>
         </w:rPr>
         <w:object w:dxaOrig="2780" w:dyaOrig="400">
-          <v:shape id="_x0000_i1095" type="#_x0000_t75" style="width:138.85pt;height:20.1pt" o:ole="">
+          <v:shape id="_x0000_i1095" type="#_x0000_t75" style="width:139.05pt;height:19.85pt" o:ole="">
             <v:imagedata r:id="rId145" o:title=""/>
           </v:shape>
-          <o:OLEObject Type="Embed" ProgID="Equation.DSMT4" ShapeID="_x0000_i1095" DrawAspect="Content" ObjectID="_1490684533" r:id="rId146"/>
+          <o:OLEObject Type="Embed" ProgID="Equation.DSMT4" ShapeID="_x0000_i1095" DrawAspect="Content" ObjectID="_1543407699" r:id="rId146"/>
         </w:object>
       </w:r>
       <w:r>
@@ -6891,10 +6886,10 @@
           <w:szCs w:val="19"/>
         </w:rPr>
         <w:object w:dxaOrig="1700" w:dyaOrig="400">
-          <v:shape id="_x0000_i1096" type="#_x0000_t75" style="width:85.1pt;height:20.1pt" o:ole="">
+          <v:shape id="_x0000_i1096" type="#_x0000_t75" style="width:85.25pt;height:19.85pt" o:ole="">
             <v:imagedata r:id="rId147" o:title=""/>
           </v:shape>
-          <o:OLEObject Type="Embed" ProgID="Equation.DSMT4" ShapeID="_x0000_i1096" DrawAspect="Content" ObjectID="_1490684534" r:id="rId148"/>
+          <o:OLEObject Type="Embed" ProgID="Equation.DSMT4" ShapeID="_x0000_i1096" DrawAspect="Content" ObjectID="_1543407700" r:id="rId148"/>
         </w:object>
       </w:r>
       <w:r>
@@ -6993,10 +6988,10 @@
           <w:szCs w:val="19"/>
         </w:rPr>
         <w:object w:dxaOrig="1280" w:dyaOrig="400">
-          <v:shape id="_x0000_i1097" type="#_x0000_t75" style="width:64.05pt;height:20.1pt" o:ole="">
+          <v:shape id="_x0000_i1097" type="#_x0000_t75" style="width:63.7pt;height:19.85pt" o:ole="">
             <v:imagedata r:id="rId149" o:title=""/>
           </v:shape>
-          <o:OLEObject Type="Embed" ProgID="Equation.DSMT4" ShapeID="_x0000_i1097" DrawAspect="Content" ObjectID="_1490684535" r:id="rId150"/>
+          <o:OLEObject Type="Embed" ProgID="Equation.DSMT4" ShapeID="_x0000_i1097" DrawAspect="Content" ObjectID="_1543407701" r:id="rId150"/>
         </w:object>
       </w:r>
       <w:r>
@@ -7091,10 +7086,10 @@
           <w:position w:val="-14"/>
         </w:rPr>
         <w:object w:dxaOrig="660" w:dyaOrig="400">
-          <v:shape id="_x0000_i1098" type="#_x0000_t75" style="width:33.2pt;height:20.1pt" o:ole="">
+          <v:shape id="_x0000_i1098" type="#_x0000_t75" style="width:33.1pt;height:19.85pt" o:ole="">
             <v:imagedata r:id="rId151" o:title=""/>
           </v:shape>
-          <o:OLEObject Type="Embed" ProgID="Equation.DSMT4" ShapeID="_x0000_i1098" DrawAspect="Content" ObjectID="_1490684536" r:id="rId152"/>
+          <o:OLEObject Type="Embed" ProgID="Equation.DSMT4" ShapeID="_x0000_i1098" DrawAspect="Content" ObjectID="_1543407702" r:id="rId152"/>
         </w:object>
       </w:r>
       <w:r>
@@ -7105,10 +7100,10 @@
           <w:position w:val="-14"/>
         </w:rPr>
         <w:object w:dxaOrig="660" w:dyaOrig="400">
-          <v:shape id="_x0000_i1099" type="#_x0000_t75" style="width:33.2pt;height:20.1pt" o:ole="">
+          <v:shape id="_x0000_i1099" type="#_x0000_t75" style="width:33.1pt;height:19.85pt" o:ole="">
             <v:imagedata r:id="rId153" o:title=""/>
           </v:shape>
-          <o:OLEObject Type="Embed" ProgID="Equation.DSMT4" ShapeID="_x0000_i1099" DrawAspect="Content" ObjectID="_1490684537" r:id="rId154"/>
+          <o:OLEObject Type="Embed" ProgID="Equation.DSMT4" ShapeID="_x0000_i1099" DrawAspect="Content" ObjectID="_1543407703" r:id="rId154"/>
         </w:object>
       </w:r>
       <w:r>
@@ -7131,10 +7126,10 @@
           <w:position w:val="-14"/>
         </w:rPr>
         <w:object w:dxaOrig="660" w:dyaOrig="400">
-          <v:shape id="_x0000_i1100" type="#_x0000_t75" style="width:33.2pt;height:20.1pt" o:ole="">
+          <v:shape id="_x0000_i1100" type="#_x0000_t75" style="width:33.1pt;height:19.85pt" o:ole="">
             <v:imagedata r:id="rId153" o:title=""/>
           </v:shape>
-          <o:OLEObject Type="Embed" ProgID="Equation.DSMT4" ShapeID="_x0000_i1100" DrawAspect="Content" ObjectID="_1490684538" r:id="rId155"/>
+          <o:OLEObject Type="Embed" ProgID="Equation.DSMT4" ShapeID="_x0000_i1100" DrawAspect="Content" ObjectID="_1543407704" r:id="rId155"/>
         </w:object>
       </w:r>
       <w:r>
@@ -7145,10 +7140,10 @@
           <w:position w:val="-14"/>
         </w:rPr>
         <w:object w:dxaOrig="660" w:dyaOrig="400">
-          <v:shape id="_x0000_i1101" type="#_x0000_t75" style="width:33.2pt;height:20.1pt" o:ole="">
+          <v:shape id="_x0000_i1101" type="#_x0000_t75" style="width:33.1pt;height:19.85pt" o:ole="">
             <v:imagedata r:id="rId151" o:title=""/>
           </v:shape>
-          <o:OLEObject Type="Embed" ProgID="Equation.DSMT4" ShapeID="_x0000_i1101" DrawAspect="Content" ObjectID="_1490684539" r:id="rId156"/>
+          <o:OLEObject Type="Embed" ProgID="Equation.DSMT4" ShapeID="_x0000_i1101" DrawAspect="Content" ObjectID="_1543407705" r:id="rId156"/>
         </w:object>
       </w:r>
       <w:r>
@@ -7174,10 +7169,10 @@
           <w:position w:val="-12"/>
         </w:rPr>
         <w:object w:dxaOrig="480" w:dyaOrig="360">
-          <v:shape id="_x0000_i1102" type="#_x0000_t75" style="width:23.85pt;height:18.25pt" o:ole="">
+          <v:shape id="_x0000_i1102" type="#_x0000_t75" style="width:24pt;height:18.2pt" o:ole="">
             <v:imagedata r:id="rId157" o:title=""/>
           </v:shape>
-          <o:OLEObject Type="Embed" ProgID="Equation.DSMT4" ShapeID="_x0000_i1102" DrawAspect="Content" ObjectID="_1490684540" r:id="rId158"/>
+          <o:OLEObject Type="Embed" ProgID="Equation.DSMT4" ShapeID="_x0000_i1102" DrawAspect="Content" ObjectID="_1543407706" r:id="rId158"/>
         </w:object>
       </w:r>
       <w:r>
@@ -7188,10 +7183,10 @@
           <w:position w:val="-12"/>
         </w:rPr>
         <w:object w:dxaOrig="480" w:dyaOrig="360">
-          <v:shape id="_x0000_i1103" type="#_x0000_t75" style="width:23.85pt;height:18.25pt" o:ole="">
+          <v:shape id="_x0000_i1103" type="#_x0000_t75" style="width:24pt;height:18.2pt" o:ole="">
             <v:imagedata r:id="rId159" o:title=""/>
           </v:shape>
-          <o:OLEObject Type="Embed" ProgID="Equation.DSMT4" ShapeID="_x0000_i1103" DrawAspect="Content" ObjectID="_1490684541" r:id="rId160"/>
+          <o:OLEObject Type="Embed" ProgID="Equation.DSMT4" ShapeID="_x0000_i1103" DrawAspect="Content" ObjectID="_1543407707" r:id="rId160"/>
         </w:object>
       </w:r>
       <w:r>
@@ -7202,10 +7197,10 @@
           <w:position w:val="-12"/>
         </w:rPr>
         <w:object w:dxaOrig="400" w:dyaOrig="360">
-          <v:shape id="_x0000_i1104" type="#_x0000_t75" style="width:20.1pt;height:18.25pt" o:ole="">
+          <v:shape id="_x0000_i1104" type="#_x0000_t75" style="width:19.85pt;height:18.2pt" o:ole="">
             <v:imagedata r:id="rId161" o:title=""/>
           </v:shape>
-          <o:OLEObject Type="Embed" ProgID="Equation.DSMT4" ShapeID="_x0000_i1104" DrawAspect="Content" ObjectID="_1490684542" r:id="rId162"/>
+          <o:OLEObject Type="Embed" ProgID="Equation.DSMT4" ShapeID="_x0000_i1104" DrawAspect="Content" ObjectID="_1543407708" r:id="rId162"/>
         </w:object>
       </w:r>
       <w:r>
@@ -7417,10 +7412,10 @@
           <w:position w:val="-12"/>
         </w:rPr>
         <w:object w:dxaOrig="360" w:dyaOrig="380">
-          <v:shape id="_x0000_i1105" type="#_x0000_t75" style="width:18.25pt;height:19.15pt" o:ole="">
+          <v:shape id="_x0000_i1105" type="#_x0000_t75" style="width:18.2pt;height:19.05pt" o:ole="">
             <v:imagedata r:id="rId163" o:title=""/>
           </v:shape>
-          <o:OLEObject Type="Embed" ProgID="Equation.DSMT4" ShapeID="_x0000_i1105" DrawAspect="Content" ObjectID="_1490684543" r:id="rId164"/>
+          <o:OLEObject Type="Embed" ProgID="Equation.DSMT4" ShapeID="_x0000_i1105" DrawAspect="Content" ObjectID="_1543407709" r:id="rId164"/>
         </w:object>
       </w:r>
       <w:r>
@@ -7432,10 +7427,10 @@
           <w:position w:val="-12"/>
         </w:rPr>
         <w:object w:dxaOrig="320" w:dyaOrig="360">
-          <v:shape id="_x0000_i1106" type="#_x0000_t75" style="width:15.9pt;height:18.25pt" o:ole="">
+          <v:shape id="_x0000_i1106" type="#_x0000_t75" style="width:15.7pt;height:18.2pt" o:ole="">
             <v:imagedata r:id="rId165" o:title=""/>
           </v:shape>
-          <o:OLEObject Type="Embed" ProgID="Equation.DSMT4" ShapeID="_x0000_i1106" DrawAspect="Content" ObjectID="_1490684544" r:id="rId166"/>
+          <o:OLEObject Type="Embed" ProgID="Equation.DSMT4" ShapeID="_x0000_i1106" DrawAspect="Content" ObjectID="_1543407710" r:id="rId166"/>
         </w:object>
       </w:r>
       <w:r>
@@ -7473,10 +7468,10 @@
           <w:position w:val="-14"/>
         </w:rPr>
         <w:object w:dxaOrig="2400" w:dyaOrig="400">
-          <v:shape id="_x0000_i1107" type="#_x0000_t75" style="width:120.15pt;height:20.1pt" o:ole="">
+          <v:shape id="_x0000_i1107" type="#_x0000_t75" style="width:120pt;height:19.85pt" o:ole="">
             <v:imagedata r:id="rId167" o:title=""/>
           </v:shape>
-          <o:OLEObject Type="Embed" ProgID="Equation.DSMT4" ShapeID="_x0000_i1107" DrawAspect="Content" ObjectID="_1490684545" r:id="rId168"/>
+          <o:OLEObject Type="Embed" ProgID="Equation.DSMT4" ShapeID="_x0000_i1107" DrawAspect="Content" ObjectID="_1543407711" r:id="rId168"/>
         </w:object>
       </w:r>
       <w:r>
@@ -7568,10 +7563,10 @@
           <w:position w:val="-16"/>
         </w:rPr>
         <w:object w:dxaOrig="2200" w:dyaOrig="440">
-          <v:shape id="_x0000_i1108" type="#_x0000_t75" style="width:110.35pt;height:21.95pt" o:ole="">
+          <v:shape id="_x0000_i1108" type="#_x0000_t75" style="width:110.05pt;height:22.35pt" o:ole="">
             <v:imagedata r:id="rId169" o:title=""/>
           </v:shape>
-          <o:OLEObject Type="Embed" ProgID="Equation.DSMT4" ShapeID="_x0000_i1108" DrawAspect="Content" ObjectID="_1490684546" r:id="rId170"/>
+          <o:OLEObject Type="Embed" ProgID="Equation.DSMT4" ShapeID="_x0000_i1108" DrawAspect="Content" ObjectID="_1543407712" r:id="rId170"/>
         </w:object>
       </w:r>
       <w:r>
@@ -7659,10 +7654,10 @@
           <w:position w:val="-14"/>
         </w:rPr>
         <w:object w:dxaOrig="1180" w:dyaOrig="400">
-          <v:shape id="_x0000_i1109" type="#_x0000_t75" style="width:58.9pt;height:19.65pt" o:ole="">
+          <v:shape id="_x0000_i1109" type="#_x0000_t75" style="width:58.75pt;height:19.85pt" o:ole="">
             <v:imagedata r:id="rId171" o:title=""/>
           </v:shape>
-          <o:OLEObject Type="Embed" ProgID="Equation.DSMT4" ShapeID="_x0000_i1109" DrawAspect="Content" ObjectID="_1490684547" r:id="rId172"/>
+          <o:OLEObject Type="Embed" ProgID="Equation.DSMT4" ShapeID="_x0000_i1109" DrawAspect="Content" ObjectID="_1543407713" r:id="rId172"/>
         </w:object>
       </w:r>
       <w:r>
@@ -7750,10 +7745,10 @@
           <w:position w:val="-14"/>
         </w:rPr>
         <w:object w:dxaOrig="279" w:dyaOrig="400">
-          <v:shape id="_x0000_i1110" type="#_x0000_t75" style="width:14.05pt;height:20.1pt" o:ole="">
+          <v:shape id="_x0000_i1110" type="#_x0000_t75" style="width:14.05pt;height:19.85pt" o:ole="">
             <v:imagedata r:id="rId173" o:title=""/>
           </v:shape>
-          <o:OLEObject Type="Embed" ProgID="Equation.DSMT4" ShapeID="_x0000_i1110" DrawAspect="Content" ObjectID="_1490684548" r:id="rId174"/>
+          <o:OLEObject Type="Embed" ProgID="Equation.DSMT4" ShapeID="_x0000_i1110" DrawAspect="Content" ObjectID="_1543407714" r:id="rId174"/>
         </w:object>
       </w:r>
       <w:r>
@@ -7764,10 +7759,10 @@
           <w:position w:val="-14"/>
         </w:rPr>
         <w:object w:dxaOrig="260" w:dyaOrig="380">
-          <v:shape id="_x0000_i1111" type="#_x0000_t75" style="width:13.1pt;height:19.15pt" o:ole="">
+          <v:shape id="_x0000_i1111" type="#_x0000_t75" style="width:13.25pt;height:19.05pt" o:ole="">
             <v:imagedata r:id="rId175" o:title=""/>
           </v:shape>
-          <o:OLEObject Type="Embed" ProgID="Equation.DSMT4" ShapeID="_x0000_i1111" DrawAspect="Content" ObjectID="_1490684549" r:id="rId176"/>
+          <o:OLEObject Type="Embed" ProgID="Equation.DSMT4" ShapeID="_x0000_i1111" DrawAspect="Content" ObjectID="_1543407715" r:id="rId176"/>
         </w:object>
       </w:r>
       <w:r>
@@ -7784,10 +7779,10 @@
           <w:position w:val="-14"/>
         </w:rPr>
         <w:object w:dxaOrig="320" w:dyaOrig="400">
-          <v:shape id="_x0000_i1112" type="#_x0000_t75" style="width:15.9pt;height:20.1pt" o:ole="">
+          <v:shape id="_x0000_i1112" type="#_x0000_t75" style="width:15.7pt;height:19.85pt" o:ole="">
             <v:imagedata r:id="rId177" o:title=""/>
           </v:shape>
-          <o:OLEObject Type="Embed" ProgID="Equation.DSMT4" ShapeID="_x0000_i1112" DrawAspect="Content" ObjectID="_1490684550" r:id="rId178"/>
+          <o:OLEObject Type="Embed" ProgID="Equation.DSMT4" ShapeID="_x0000_i1112" DrawAspect="Content" ObjectID="_1543407716" r:id="rId178"/>
         </w:object>
       </w:r>
       <w:r>
@@ -7821,10 +7816,10 @@
           <w:position w:val="-14"/>
         </w:rPr>
         <w:object w:dxaOrig="1040" w:dyaOrig="400">
-          <v:shape id="_x0000_i1113" type="#_x0000_t75" style="width:51.9pt;height:19.65pt" o:ole="">
+          <v:shape id="_x0000_i1113" type="#_x0000_t75" style="width:52.15pt;height:19.85pt" o:ole="">
             <v:imagedata r:id="rId179" o:title=""/>
           </v:shape>
-          <o:OLEObject Type="Embed" ProgID="Equation.DSMT4" ShapeID="_x0000_i1113" DrawAspect="Content" ObjectID="_1490684551" r:id="rId180"/>
+          <o:OLEObject Type="Embed" ProgID="Equation.DSMT4" ShapeID="_x0000_i1113" DrawAspect="Content" ObjectID="_1543407717" r:id="rId180"/>
         </w:object>
       </w:r>
       <w:r>
@@ -7963,10 +7958,10 @@
           <w:position w:val="-12"/>
         </w:rPr>
         <w:object w:dxaOrig="4320" w:dyaOrig="380">
-          <v:shape id="_x0000_i1114" type="#_x0000_t75" style="width:3in;height:18.7pt" o:ole="">
+          <v:shape id="_x0000_i1114" type="#_x0000_t75" style="width:3in;height:19.05pt" o:ole="">
             <v:imagedata r:id="rId181" o:title=""/>
           </v:shape>
-          <o:OLEObject Type="Embed" ProgID="Equation.DSMT4" ShapeID="_x0000_i1114" DrawAspect="Content" ObjectID="_1490684552" r:id="rId182"/>
+          <o:OLEObject Type="Embed" ProgID="Equation.DSMT4" ShapeID="_x0000_i1114" DrawAspect="Content" ObjectID="_1543407718" r:id="rId182"/>
         </w:object>
       </w:r>
       <w:r>
@@ -8019,10 +8014,10 @@
           <w:position w:val="-12"/>
         </w:rPr>
         <w:object w:dxaOrig="540" w:dyaOrig="380">
-          <v:shape id="_x0000_i1115" type="#_x0000_t75" style="width:27.1pt;height:19.15pt" o:ole="">
+          <v:shape id="_x0000_i1115" type="#_x0000_t75" style="width:27.3pt;height:19.05pt" o:ole="">
             <v:imagedata r:id="rId183" o:title=""/>
           </v:shape>
-          <o:OLEObject Type="Embed" ProgID="Equation.DSMT4" ShapeID="_x0000_i1115" DrawAspect="Content" ObjectID="_1490684553" r:id="rId184"/>
+          <o:OLEObject Type="Embed" ProgID="Equation.DSMT4" ShapeID="_x0000_i1115" DrawAspect="Content" ObjectID="_1543407719" r:id="rId184"/>
         </w:object>
       </w:r>
       <w:r>
@@ -8042,10 +8037,10 @@
           <w:position w:val="-12"/>
         </w:rPr>
         <w:object w:dxaOrig="400" w:dyaOrig="380">
-          <v:shape id="_x0000_i1116" type="#_x0000_t75" style="width:20.1pt;height:19.15pt" o:ole="">
+          <v:shape id="_x0000_i1116" type="#_x0000_t75" style="width:19.85pt;height:19.05pt" o:ole="">
             <v:imagedata r:id="rId185" o:title=""/>
           </v:shape>
-          <o:OLEObject Type="Embed" ProgID="Equation.DSMT4" ShapeID="_x0000_i1116" DrawAspect="Content" ObjectID="_1490684554" r:id="rId186"/>
+          <o:OLEObject Type="Embed" ProgID="Equation.DSMT4" ShapeID="_x0000_i1116" DrawAspect="Content" ObjectID="_1543407720" r:id="rId186"/>
         </w:object>
       </w:r>
       <w:r>
@@ -8056,10 +8051,10 @@
           <w:position w:val="-12"/>
         </w:rPr>
         <w:object w:dxaOrig="400" w:dyaOrig="380">
-          <v:shape id="_x0000_i1117" type="#_x0000_t75" style="width:20.1pt;height:19.15pt" o:ole="">
+          <v:shape id="_x0000_i1117" type="#_x0000_t75" style="width:19.85pt;height:19.05pt" o:ole="">
             <v:imagedata r:id="rId187" o:title=""/>
           </v:shape>
-          <o:OLEObject Type="Embed" ProgID="Equation.DSMT4" ShapeID="_x0000_i1117" DrawAspect="Content" ObjectID="_1490684555" r:id="rId188"/>
+          <o:OLEObject Type="Embed" ProgID="Equation.DSMT4" ShapeID="_x0000_i1117" DrawAspect="Content" ObjectID="_1543407721" r:id="rId188"/>
         </w:object>
       </w:r>
       <w:r>
@@ -8151,10 +8146,10 @@
           <w:position w:val="-46"/>
         </w:rPr>
         <w:object w:dxaOrig="2740" w:dyaOrig="980">
-          <v:shape id="_x0000_i1118" type="#_x0000_t75" style="width:137pt;height:48.6pt" o:ole="">
+          <v:shape id="_x0000_i1118" type="#_x0000_t75" style="width:137.4pt;height:48.85pt" o:ole="">
             <v:imagedata r:id="rId189" o:title=""/>
           </v:shape>
-          <o:OLEObject Type="Embed" ProgID="Equation.DSMT4" ShapeID="_x0000_i1118" DrawAspect="Content" ObjectID="_1490684556" r:id="rId190"/>
+          <o:OLEObject Type="Embed" ProgID="Equation.DSMT4" ShapeID="_x0000_i1118" DrawAspect="Content" ObjectID="_1543407722" r:id="rId190"/>
         </w:object>
       </w:r>
       <w:r>
@@ -8256,10 +8251,10 @@
           <w:position w:val="-34"/>
         </w:rPr>
         <w:object w:dxaOrig="5860" w:dyaOrig="800">
-          <v:shape id="_x0000_i1119" type="#_x0000_t75" style="width:293.15pt;height:39.75pt" o:ole="">
+          <v:shape id="_x0000_i1119" type="#_x0000_t75" style="width:292.95pt;height:39.7pt" o:ole="">
             <v:imagedata r:id="rId191" o:title=""/>
           </v:shape>
-          <o:OLEObject Type="Embed" ProgID="Equation.DSMT4" ShapeID="_x0000_i1119" DrawAspect="Content" ObjectID="_1490684557" r:id="rId192"/>
+          <o:OLEObject Type="Embed" ProgID="Equation.DSMT4" ShapeID="_x0000_i1119" DrawAspect="Content" ObjectID="_1543407723" r:id="rId192"/>
         </w:object>
       </w:r>
       <w:r>
@@ -8367,10 +8362,10 @@
           <w:position w:val="-30"/>
         </w:rPr>
         <w:object w:dxaOrig="3739" w:dyaOrig="560">
-          <v:shape id="_x0000_i1120" type="#_x0000_t75" style="width:187pt;height:28.05pt" o:ole="">
+          <v:shape id="_x0000_i1120" type="#_x0000_t75" style="width:187.05pt;height:28.15pt" o:ole="">
             <v:imagedata r:id="rId193" o:title=""/>
           </v:shape>
-          <o:OLEObject Type="Embed" ProgID="Equation.DSMT4" ShapeID="_x0000_i1120" DrawAspect="Content" ObjectID="_1490684558" r:id="rId194"/>
+          <o:OLEObject Type="Embed" ProgID="Equation.DSMT4" ShapeID="_x0000_i1120" DrawAspect="Content" ObjectID="_1543407724" r:id="rId194"/>
         </w:object>
       </w:r>
       <w:r>
@@ -8545,10 +8540,10 @@
           <w:position w:val="-14"/>
         </w:rPr>
         <w:object w:dxaOrig="5220" w:dyaOrig="440">
-          <v:shape id="_x0000_i1121" type="#_x0000_t75" style="width:260.9pt;height:21.95pt" o:ole="">
+          <v:shape id="_x0000_i1121" type="#_x0000_t75" style="width:260.7pt;height:22.35pt" o:ole="">
             <v:imagedata r:id="rId195" o:title=""/>
           </v:shape>
-          <o:OLEObject Type="Embed" ProgID="Equation.DSMT4" ShapeID="_x0000_i1121" DrawAspect="Content" ObjectID="_1490684559" r:id="rId196"/>
+          <o:OLEObject Type="Embed" ProgID="Equation.DSMT4" ShapeID="_x0000_i1121" DrawAspect="Content" ObjectID="_1543407725" r:id="rId196"/>
         </w:object>
       </w:r>
       <w:r>
@@ -8726,10 +8721,10 @@
           <w:position w:val="-40"/>
         </w:rPr>
         <w:object w:dxaOrig="1380" w:dyaOrig="880">
-          <v:shape id="_x0000_i1122" type="#_x0000_t75" style="width:69.2pt;height:44.4pt" o:ole="">
+          <v:shape id="_x0000_i1122" type="#_x0000_t75" style="width:69.5pt;height:44.7pt" o:ole="">
             <v:imagedata r:id="rId197" o:title=""/>
           </v:shape>
-          <o:OLEObject Type="Embed" ProgID="Equation.DSMT4" ShapeID="_x0000_i1122" DrawAspect="Content" ObjectID="_1490684560" r:id="rId198"/>
+          <o:OLEObject Type="Embed" ProgID="Equation.DSMT4" ShapeID="_x0000_i1122" DrawAspect="Content" ObjectID="_1543407726" r:id="rId198"/>
         </w:object>
       </w:r>
       <w:r>
@@ -8959,10 +8954,10 @@
           <w:position w:val="-14"/>
         </w:rPr>
         <w:object w:dxaOrig="540" w:dyaOrig="400">
-          <v:shape id="_x0000_i1123" type="#_x0000_t75" style="width:27.1pt;height:20.1pt" o:ole="">
+          <v:shape id="_x0000_i1123" type="#_x0000_t75" style="width:27.3pt;height:19.85pt" o:ole="">
             <v:imagedata r:id="rId199" o:title=""/>
           </v:shape>
-          <o:OLEObject Type="Embed" ProgID="Equation.DSMT4" ShapeID="_x0000_i1123" DrawAspect="Content" ObjectID="_1490684561" r:id="rId200"/>
+          <o:OLEObject Type="Embed" ProgID="Equation.DSMT4" ShapeID="_x0000_i1123" DrawAspect="Content" ObjectID="_1543407727" r:id="rId200"/>
         </w:object>
       </w:r>
       <w:r>
@@ -8973,10 +8968,10 @@
           <w:position w:val="-12"/>
         </w:rPr>
         <w:object w:dxaOrig="540" w:dyaOrig="380">
-          <v:shape id="_x0000_i1124" type="#_x0000_t75" style="width:27.1pt;height:19.15pt" o:ole="">
+          <v:shape id="_x0000_i1124" type="#_x0000_t75" style="width:27.3pt;height:19.05pt" o:ole="">
             <v:imagedata r:id="rId201" o:title=""/>
           </v:shape>
-          <o:OLEObject Type="Embed" ProgID="Equation.DSMT4" ShapeID="_x0000_i1124" DrawAspect="Content" ObjectID="_1490684562" r:id="rId202"/>
+          <o:OLEObject Type="Embed" ProgID="Equation.DSMT4" ShapeID="_x0000_i1124" DrawAspect="Content" ObjectID="_1543407728" r:id="rId202"/>
         </w:object>
       </w:r>
       <w:r>
@@ -9009,10 +9004,10 @@
           <w:position w:val="-32"/>
         </w:rPr>
         <w:object w:dxaOrig="2880" w:dyaOrig="760">
-          <v:shape id="_x0000_i1125" type="#_x0000_t75" style="width:2in;height:38.35pt" o:ole="">
+          <v:shape id="_x0000_i1125" type="#_x0000_t75" style="width:2in;height:38.05pt" o:ole="">
             <v:imagedata r:id="rId203" o:title=""/>
           </v:shape>
-          <o:OLEObject Type="Embed" ProgID="Equation.DSMT4" ShapeID="_x0000_i1125" DrawAspect="Content" ObjectID="_1490684563" r:id="rId204"/>
+          <o:OLEObject Type="Embed" ProgID="Equation.DSMT4" ShapeID="_x0000_i1125" DrawAspect="Content" ObjectID="_1543407729" r:id="rId204"/>
         </w:object>
       </w:r>
       <w:r>
@@ -9088,10 +9083,10 @@
           <w:position w:val="-40"/>
         </w:rPr>
         <w:object w:dxaOrig="5640" w:dyaOrig="920">
-          <v:shape id="_x0000_i1126" type="#_x0000_t75" style="width:281.9pt;height:45.8pt" o:ole="">
+          <v:shape id="_x0000_i1126" type="#_x0000_t75" style="width:282.2pt;height:45.5pt" o:ole="">
             <v:imagedata r:id="rId205" o:title=""/>
           </v:shape>
-          <o:OLEObject Type="Embed" ProgID="Equation.DSMT4" ShapeID="_x0000_i1126" DrawAspect="Content" ObjectID="_1490684564" r:id="rId206"/>
+          <o:OLEObject Type="Embed" ProgID="Equation.DSMT4" ShapeID="_x0000_i1126" DrawAspect="Content" ObjectID="_1543407730" r:id="rId206"/>
         </w:object>
       </w:r>
       <w:r>
@@ -9176,10 +9171,10 @@
           <w:position w:val="-30"/>
         </w:rPr>
         <w:object w:dxaOrig="5260" w:dyaOrig="580">
-          <v:shape id="_x0000_i1127" type="#_x0000_t75" style="width:263.2pt;height:29pt" o:ole="">
+          <v:shape id="_x0000_i1127" type="#_x0000_t75" style="width:263.15pt;height:28.95pt" o:ole="">
             <v:imagedata r:id="rId207" o:title=""/>
           </v:shape>
-          <o:OLEObject Type="Embed" ProgID="Equation.DSMT4" ShapeID="_x0000_i1127" DrawAspect="Content" ObjectID="_1490684565" r:id="rId208"/>
+          <o:OLEObject Type="Embed" ProgID="Equation.DSMT4" ShapeID="_x0000_i1127" DrawAspect="Content" ObjectID="_1543407731" r:id="rId208"/>
         </w:object>
       </w:r>
       <w:r>
@@ -9225,10 +9220,10 @@
           <w:position w:val="-14"/>
         </w:rPr>
         <w:object w:dxaOrig="260" w:dyaOrig="380">
-          <v:shape id="_x0000_i1128" type="#_x0000_t75" style="width:13.1pt;height:19.15pt" o:ole="">
+          <v:shape id="_x0000_i1128" type="#_x0000_t75" style="width:13.25pt;height:19.05pt" o:ole="">
             <v:imagedata r:id="rId209" o:title=""/>
           </v:shape>
-          <o:OLEObject Type="Embed" ProgID="Equation.DSMT4" ShapeID="_x0000_i1128" DrawAspect="Content" ObjectID="_1490684566" r:id="rId210"/>
+          <o:OLEObject Type="Embed" ProgID="Equation.DSMT4" ShapeID="_x0000_i1128" DrawAspect="Content" ObjectID="_1543407732" r:id="rId210"/>
         </w:object>
       </w:r>
       <w:r>
@@ -9282,10 +9277,10 @@
           <w:position w:val="-46"/>
         </w:rPr>
         <w:object w:dxaOrig="1140" w:dyaOrig="880">
-          <v:shape id="_x0000_i1129" type="#_x0000_t75" style="width:57.05pt;height:43.95pt" o:ole="">
+          <v:shape id="_x0000_i1129" type="#_x0000_t75" style="width:57.1pt;height:43.85pt" o:ole="">
             <v:imagedata r:id="rId211" o:title=""/>
           </v:shape>
-          <o:OLEObject Type="Embed" ProgID="Equation.DSMT4" ShapeID="_x0000_i1129" DrawAspect="Content" ObjectID="_1490684567" r:id="rId212"/>
+          <o:OLEObject Type="Embed" ProgID="Equation.DSMT4" ShapeID="_x0000_i1129" DrawAspect="Content" ObjectID="_1543407733" r:id="rId212"/>
         </w:object>
       </w:r>
       <w:r>
@@ -9364,10 +9359,10 @@
           <w:position w:val="-14"/>
         </w:rPr>
         <w:object w:dxaOrig="260" w:dyaOrig="380">
-          <v:shape id="_x0000_i1130" type="#_x0000_t75" style="width:13.1pt;height:19.15pt" o:ole="">
+          <v:shape id="_x0000_i1130" type="#_x0000_t75" style="width:13.25pt;height:19.05pt" o:ole="">
             <v:imagedata r:id="rId213" o:title=""/>
           </v:shape>
-          <o:OLEObject Type="Embed" ProgID="Equation.DSMT4" ShapeID="_x0000_i1130" DrawAspect="Content" ObjectID="_1490684568" r:id="rId214"/>
+          <o:OLEObject Type="Embed" ProgID="Equation.DSMT4" ShapeID="_x0000_i1130" DrawAspect="Content" ObjectID="_1543407734" r:id="rId214"/>
         </w:object>
       </w:r>
       <w:r>
@@ -9424,10 +9419,10 @@
           <w:position w:val="-46"/>
         </w:rPr>
         <w:object w:dxaOrig="1180" w:dyaOrig="880">
-          <v:shape id="_x0000_i1131" type="#_x0000_t75" style="width:58.9pt;height:43.95pt" o:ole="">
+          <v:shape id="_x0000_i1131" type="#_x0000_t75" style="width:58.75pt;height:43.85pt" o:ole="">
             <v:imagedata r:id="rId215" o:title=""/>
           </v:shape>
-          <o:OLEObject Type="Embed" ProgID="Equation.DSMT4" ShapeID="_x0000_i1131" DrawAspect="Content" ObjectID="_1490684569" r:id="rId216"/>
+          <o:OLEObject Type="Embed" ProgID="Equation.DSMT4" ShapeID="_x0000_i1131" DrawAspect="Content" ObjectID="_1543407735" r:id="rId216"/>
         </w:object>
       </w:r>
       <w:r>
@@ -9506,10 +9501,10 @@
           <w:position w:val="-34"/>
         </w:rPr>
         <w:object w:dxaOrig="4340" w:dyaOrig="800">
-          <v:shape id="_x0000_i1132" type="#_x0000_t75" style="width:216.95pt;height:40.2pt" o:ole="">
+          <v:shape id="_x0000_i1132" type="#_x0000_t75" style="width:216.85pt;height:40.55pt" o:ole="">
             <v:imagedata r:id="rId217" o:title=""/>
           </v:shape>
-          <o:OLEObject Type="Embed" ProgID="Equation.3" ShapeID="_x0000_i1132" DrawAspect="Content" ObjectID="_1490684570" r:id="rId218"/>
+          <o:OLEObject Type="Embed" ProgID="Equation.3" ShapeID="_x0000_i1132" DrawAspect="Content" ObjectID="_1543407736" r:id="rId218"/>
         </w:object>
       </w:r>
       <w:r>
@@ -9612,10 +9607,10 @@
           <w:position w:val="-32"/>
         </w:rPr>
         <w:object w:dxaOrig="4459" w:dyaOrig="760">
-          <v:shape id="_x0000_i1133" type="#_x0000_t75" style="width:223pt;height:37.85pt" o:ole="">
+          <v:shape id="_x0000_i1133" type="#_x0000_t75" style="width:222.6pt;height:38.05pt" o:ole="">
             <v:imagedata r:id="rId219" o:title=""/>
           </v:shape>
-          <o:OLEObject Type="Embed" ProgID="Equation.3" ShapeID="_x0000_i1133" DrawAspect="Content" ObjectID="_1490684571" r:id="rId220"/>
+          <o:OLEObject Type="Embed" ProgID="Equation.3" ShapeID="_x0000_i1133" DrawAspect="Content" ObjectID="_1543407737" r:id="rId220"/>
         </w:object>
       </w:r>
       <w:r>
@@ -9690,10 +9685,10 @@
           <w:position w:val="-30"/>
         </w:rPr>
         <w:object w:dxaOrig="3519" w:dyaOrig="720">
-          <v:shape id="_x0000_i1134" type="#_x0000_t75" style="width:176.25pt;height:36.45pt" o:ole="">
+          <v:shape id="_x0000_i1134" type="#_x0000_t75" style="width:176.3pt;height:36.4pt" o:ole="">
             <v:imagedata r:id="rId221" o:title=""/>
           </v:shape>
-          <o:OLEObject Type="Embed" ProgID="Equation.DSMT4" ShapeID="_x0000_i1134" DrawAspect="Content" ObjectID="_1490684572" r:id="rId222"/>
+          <o:OLEObject Type="Embed" ProgID="Equation.DSMT4" ShapeID="_x0000_i1134" DrawAspect="Content" ObjectID="_1543407738" r:id="rId222"/>
         </w:object>
       </w:r>
       <w:r>
@@ -9782,10 +9777,10 @@
           <w:position w:val="-18"/>
         </w:rPr>
         <w:object w:dxaOrig="2540" w:dyaOrig="480">
-          <v:shape id="_x0000_i1135" type="#_x0000_t75" style="width:127.15pt;height:23.85pt" o:ole="">
+          <v:shape id="_x0000_i1135" type="#_x0000_t75" style="width:127.45pt;height:24pt" o:ole="">
             <v:imagedata r:id="rId223" o:title=""/>
           </v:shape>
-          <o:OLEObject Type="Embed" ProgID="Equation.DSMT4" ShapeID="_x0000_i1135" DrawAspect="Content" ObjectID="_1490684573" r:id="rId224"/>
+          <o:OLEObject Type="Embed" ProgID="Equation.DSMT4" ShapeID="_x0000_i1135" DrawAspect="Content" ObjectID="_1543407739" r:id="rId224"/>
         </w:object>
       </w:r>
       <w:r>
@@ -9857,10 +9852,10 @@
           <w:position w:val="-14"/>
         </w:rPr>
         <w:object w:dxaOrig="2420" w:dyaOrig="400">
-          <v:shape id="_x0000_i1136" type="#_x0000_t75" style="width:121.1pt;height:20.1pt" o:ole="">
+          <v:shape id="_x0000_i1136" type="#_x0000_t75" style="width:120.85pt;height:19.85pt" o:ole="">
             <v:imagedata r:id="rId225" o:title=""/>
           </v:shape>
-          <o:OLEObject Type="Embed" ProgID="Equation.DSMT4" ShapeID="_x0000_i1136" DrawAspect="Content" ObjectID="_1490684574" r:id="rId226"/>
+          <o:OLEObject Type="Embed" ProgID="Equation.DSMT4" ShapeID="_x0000_i1136" DrawAspect="Content" ObjectID="_1543407740" r:id="rId226"/>
         </w:object>
       </w:r>
       <w:r>
@@ -9952,10 +9947,10 @@
           <w:position w:val="-14"/>
         </w:rPr>
         <w:object w:dxaOrig="279" w:dyaOrig="400">
-          <v:shape id="_x0000_i1137" type="#_x0000_t75" style="width:14.05pt;height:20.1pt" o:ole="">
+          <v:shape id="_x0000_i1137" type="#_x0000_t75" style="width:14.05pt;height:19.85pt" o:ole="">
             <v:imagedata r:id="rId227" o:title=""/>
           </v:shape>
-          <o:OLEObject Type="Embed" ProgID="Equation.DSMT4" ShapeID="_x0000_i1137" DrawAspect="Content" ObjectID="_1490684575" r:id="rId228"/>
+          <o:OLEObject Type="Embed" ProgID="Equation.DSMT4" ShapeID="_x0000_i1137" DrawAspect="Content" ObjectID="_1543407741" r:id="rId228"/>
         </w:object>
       </w:r>
       <w:r>
@@ -9967,10 +9962,10 @@
           <w:position w:val="-14"/>
         </w:rPr>
         <w:object w:dxaOrig="279" w:dyaOrig="400">
-          <v:shape id="_x0000_i1138" type="#_x0000_t75" style="width:14.05pt;height:20.1pt" o:ole="">
+          <v:shape id="_x0000_i1138" type="#_x0000_t75" style="width:14.05pt;height:19.85pt" o:ole="">
             <v:imagedata r:id="rId229" o:title=""/>
           </v:shape>
-          <o:OLEObject Type="Embed" ProgID="Equation.DSMT4" ShapeID="_x0000_i1138" DrawAspect="Content" ObjectID="_1490684576" r:id="rId230"/>
+          <o:OLEObject Type="Embed" ProgID="Equation.DSMT4" ShapeID="_x0000_i1138" DrawAspect="Content" ObjectID="_1543407742" r:id="rId230"/>
         </w:object>
       </w:r>
       <w:r>
@@ -10135,10 +10130,10 @@
           <w:position w:val="-32"/>
         </w:rPr>
         <w:object w:dxaOrig="4819" w:dyaOrig="760">
-          <v:shape id="_x0000_i1139" type="#_x0000_t75" style="width:241.25pt;height:38.35pt" o:ole="">
+          <v:shape id="_x0000_i1139" type="#_x0000_t75" style="width:240.85pt;height:38.05pt" o:ole="">
             <v:imagedata r:id="rId231" o:title=""/>
           </v:shape>
-          <o:OLEObject Type="Embed" ProgID="Equation.DSMT4" ShapeID="_x0000_i1139" DrawAspect="Content" ObjectID="_1490684577" r:id="rId232"/>
+          <o:OLEObject Type="Embed" ProgID="Equation.DSMT4" ShapeID="_x0000_i1139" DrawAspect="Content" ObjectID="_1543407743" r:id="rId232"/>
         </w:object>
       </w:r>
       <w:r>
@@ -10194,10 +10189,10 @@
           <w:position w:val="-12"/>
         </w:rPr>
         <w:object w:dxaOrig="340" w:dyaOrig="360">
-          <v:shape id="_x0000_i1140" type="#_x0000_t75" style="width:16.85pt;height:18.25pt" o:ole="">
+          <v:shape id="_x0000_i1140" type="#_x0000_t75" style="width:16.55pt;height:18.2pt" o:ole="">
             <v:imagedata r:id="rId233" o:title=""/>
           </v:shape>
-          <o:OLEObject Type="Embed" ProgID="Equation.3" ShapeID="_x0000_i1140" DrawAspect="Content" ObjectID="_1490684578" r:id="rId234"/>
+          <o:OLEObject Type="Embed" ProgID="Equation.3" ShapeID="_x0000_i1140" DrawAspect="Content" ObjectID="_1543407744" r:id="rId234"/>
         </w:object>
       </w:r>
       <w:r>
@@ -10211,10 +10206,10 @@
           <w:position w:val="-30"/>
         </w:rPr>
         <w:object w:dxaOrig="2160" w:dyaOrig="720">
-          <v:shape id="_x0000_i1141" type="#_x0000_t75" style="width:108pt;height:36pt" o:ole="">
+          <v:shape id="_x0000_i1141" type="#_x0000_t75" style="width:108.4pt;height:36.4pt" o:ole="">
             <v:imagedata r:id="rId235" o:title=""/>
           </v:shape>
-          <o:OLEObject Type="Embed" ProgID="Equation.3" ShapeID="_x0000_i1141" DrawAspect="Content" ObjectID="_1490684579" r:id="rId236"/>
+          <o:OLEObject Type="Embed" ProgID="Equation.3" ShapeID="_x0000_i1141" DrawAspect="Content" ObjectID="_1543407745" r:id="rId236"/>
         </w:object>
       </w:r>
       <w:r>
@@ -10257,10 +10252,10 @@
           <w:position w:val="-14"/>
         </w:rPr>
         <w:object w:dxaOrig="2799" w:dyaOrig="400">
-          <v:shape id="_x0000_i1142" type="#_x0000_t75" style="width:140.25pt;height:19.65pt" o:ole="">
+          <v:shape id="_x0000_i1142" type="#_x0000_t75" style="width:139.85pt;height:19.85pt" o:ole="">
             <v:imagedata r:id="rId237" o:title=""/>
           </v:shape>
-          <o:OLEObject Type="Embed" ProgID="Equation.DSMT4" ShapeID="_x0000_i1142" DrawAspect="Content" ObjectID="_1490684580" r:id="rId238"/>
+          <o:OLEObject Type="Embed" ProgID="Equation.DSMT4" ShapeID="_x0000_i1142" DrawAspect="Content" ObjectID="_1543407746" r:id="rId238"/>
         </w:object>
       </w:r>
       <w:r>
@@ -10418,10 +10413,10 @@
           <w:position w:val="-16"/>
         </w:rPr>
         <w:object w:dxaOrig="4420" w:dyaOrig="440">
-          <v:shape id="_x0000_i1143" type="#_x0000_t75" style="width:221.15pt;height:21.95pt" o:ole="">
+          <v:shape id="_x0000_i1143" type="#_x0000_t75" style="width:220.95pt;height:22.35pt" o:ole="">
             <v:imagedata r:id="rId239" o:title=""/>
           </v:shape>
-          <o:OLEObject Type="Embed" ProgID="Equation.DSMT4" ShapeID="_x0000_i1143" DrawAspect="Content" ObjectID="_1490684581" r:id="rId240"/>
+          <o:OLEObject Type="Embed" ProgID="Equation.DSMT4" ShapeID="_x0000_i1143" DrawAspect="Content" ObjectID="_1543407747" r:id="rId240"/>
         </w:object>
       </w:r>
       <w:r>
@@ -10527,10 +10522,10 @@
           <w:position w:val="-12"/>
         </w:rPr>
         <w:object w:dxaOrig="2880" w:dyaOrig="380">
-          <v:shape id="_x0000_i1144" type="#_x0000_t75" style="width:2in;height:18.7pt" o:ole="">
+          <v:shape id="_x0000_i1144" type="#_x0000_t75" style="width:2in;height:19.05pt" o:ole="">
             <v:imagedata r:id="rId241" o:title=""/>
           </v:shape>
-          <o:OLEObject Type="Embed" ProgID="Equation.DSMT4" ShapeID="_x0000_i1144" DrawAspect="Content" ObjectID="_1490684582" r:id="rId242"/>
+          <o:OLEObject Type="Embed" ProgID="Equation.DSMT4" ShapeID="_x0000_i1144" DrawAspect="Content" ObjectID="_1543407748" r:id="rId242"/>
         </w:object>
       </w:r>
       <w:r>
@@ -10637,10 +10632,10 @@
           <w:position w:val="-30"/>
         </w:rPr>
         <w:object w:dxaOrig="2880" w:dyaOrig="680">
-          <v:shape id="_x0000_i1145" type="#_x0000_t75" style="width:2in;height:33.65pt" o:ole="">
+          <v:shape id="_x0000_i1145" type="#_x0000_t75" style="width:2in;height:33.95pt" o:ole="">
             <v:imagedata r:id="rId243" o:title=""/>
           </v:shape>
-          <o:OLEObject Type="Embed" ProgID="Equation.DSMT4" ShapeID="_x0000_i1145" DrawAspect="Content" ObjectID="_1490684583" r:id="rId244"/>
+          <o:OLEObject Type="Embed" ProgID="Equation.DSMT4" ShapeID="_x0000_i1145" DrawAspect="Content" ObjectID="_1543407749" r:id="rId244"/>
         </w:object>
       </w:r>
       <w:r>
@@ -10866,10 +10861,10 @@
           <w:position w:val="-24"/>
         </w:rPr>
         <w:object w:dxaOrig="2400" w:dyaOrig="660">
-          <v:shape id="_x0000_i1146" type="#_x0000_t75" style="width:120.15pt;height:33.2pt" o:ole="">
+          <v:shape id="_x0000_i1146" type="#_x0000_t75" style="width:120pt;height:33.1pt" o:ole="">
             <v:imagedata r:id="rId245" o:title=""/>
           </v:shape>
-          <o:OLEObject Type="Embed" ProgID="Equation.DSMT4" ShapeID="_x0000_i1146" DrawAspect="Content" ObjectID="_1490684584" r:id="rId246"/>
+          <o:OLEObject Type="Embed" ProgID="Equation.DSMT4" ShapeID="_x0000_i1146" DrawAspect="Content" ObjectID="_1543407750" r:id="rId246"/>
         </w:object>
       </w:r>
       <w:r>
@@ -10934,10 +10929,10 @@
           <w:position w:val="-24"/>
         </w:rPr>
         <w:object w:dxaOrig="1120" w:dyaOrig="620">
-          <v:shape id="_x0000_i1147" type="#_x0000_t75" style="width:56.1pt;height:30.85pt" o:ole="">
+          <v:shape id="_x0000_i1147" type="#_x0000_t75" style="width:56.3pt;height:30.6pt" o:ole="">
             <v:imagedata r:id="rId247" o:title=""/>
           </v:shape>
-          <o:OLEObject Type="Embed" ProgID="Equation.DSMT4" ShapeID="_x0000_i1147" DrawAspect="Content" ObjectID="_1490684585" r:id="rId248"/>
+          <o:OLEObject Type="Embed" ProgID="Equation.DSMT4" ShapeID="_x0000_i1147" DrawAspect="Content" ObjectID="_1543407751" r:id="rId248"/>
         </w:object>
       </w:r>
       <w:r>
@@ -11134,10 +11129,10 @@
           <w:position w:val="-42"/>
         </w:rPr>
         <w:object w:dxaOrig="2780" w:dyaOrig="960">
-          <v:shape id="_x0000_i1148" type="#_x0000_t75" style="width:138.85pt;height:48.15pt" o:ole="">
+          <v:shape id="_x0000_i1148" type="#_x0000_t75" style="width:139.05pt;height:48pt" o:ole="">
             <v:imagedata r:id="rId249" o:title=""/>
           </v:shape>
-          <o:OLEObject Type="Embed" ProgID="Equation.DSMT4" ShapeID="_x0000_i1148" DrawAspect="Content" ObjectID="_1490684586" r:id="rId250"/>
+          <o:OLEObject Type="Embed" ProgID="Equation.DSMT4" ShapeID="_x0000_i1148" DrawAspect="Content" ObjectID="_1543407752" r:id="rId250"/>
         </w:object>
       </w:r>
     </w:p>
@@ -11153,10 +11148,10 @@
           <w:position w:val="-40"/>
         </w:rPr>
         <w:object w:dxaOrig="2740" w:dyaOrig="920">
-          <v:shape id="_x0000_i1149" type="#_x0000_t75" style="width:137pt;height:45.8pt" o:ole="">
+          <v:shape id="_x0000_i1149" type="#_x0000_t75" style="width:137.4pt;height:45.5pt" o:ole="">
             <v:imagedata r:id="rId251" o:title=""/>
           </v:shape>
-          <o:OLEObject Type="Embed" ProgID="Equation.DSMT4" ShapeID="_x0000_i1149" DrawAspect="Content" ObjectID="_1490684587" r:id="rId252"/>
+          <o:OLEObject Type="Embed" ProgID="Equation.DSMT4" ShapeID="_x0000_i1149" DrawAspect="Content" ObjectID="_1543407753" r:id="rId252"/>
         </w:object>
       </w:r>
       <w:r>
@@ -11232,10 +11227,10 @@
           <w:position w:val="-30"/>
         </w:rPr>
         <w:object w:dxaOrig="2020" w:dyaOrig="560">
-          <v:shape id="_x0000_i1150" type="#_x0000_t75" style="width:101pt;height:28.05pt" o:ole="">
+          <v:shape id="_x0000_i1150" type="#_x0000_t75" style="width:100.95pt;height:28.15pt" o:ole="">
             <v:imagedata r:id="rId253" o:title=""/>
           </v:shape>
-          <o:OLEObject Type="Embed" ProgID="Equation.DSMT4" ShapeID="_x0000_i1150" DrawAspect="Content" ObjectID="_1490684588" r:id="rId254"/>
+          <o:OLEObject Type="Embed" ProgID="Equation.DSMT4" ShapeID="_x0000_i1150" DrawAspect="Content" ObjectID="_1543407754" r:id="rId254"/>
         </w:object>
       </w:r>
       <w:r>
@@ -11274,10 +11269,10 @@
           <w:position w:val="-30"/>
         </w:rPr>
         <w:object w:dxaOrig="2240" w:dyaOrig="560">
-          <v:shape id="_x0000_i1151" type="#_x0000_t75" style="width:112.2pt;height:28.05pt" o:ole="">
+          <v:shape id="_x0000_i1151" type="#_x0000_t75" style="width:112.55pt;height:28.15pt" o:ole="">
             <v:imagedata r:id="rId255" o:title=""/>
           </v:shape>
-          <o:OLEObject Type="Embed" ProgID="Equation.DSMT4" ShapeID="_x0000_i1151" DrawAspect="Content" ObjectID="_1490684589" r:id="rId256"/>
+          <o:OLEObject Type="Embed" ProgID="Equation.DSMT4" ShapeID="_x0000_i1151" DrawAspect="Content" ObjectID="_1543407755" r:id="rId256"/>
         </w:object>
       </w:r>
       <w:r>
@@ -11313,10 +11308,10 @@
           <w:position w:val="-32"/>
         </w:rPr>
         <w:object w:dxaOrig="3680" w:dyaOrig="760">
-          <v:shape id="_x0000_i1152" type="#_x0000_t75" style="width:184.2pt;height:37.85pt" o:ole="">
+          <v:shape id="_x0000_i1152" type="#_x0000_t75" style="width:184.55pt;height:38.05pt" o:ole="">
             <v:imagedata r:id="rId257" o:title=""/>
           </v:shape>
-          <o:OLEObject Type="Embed" ProgID="Equation.DSMT4" ShapeID="_x0000_i1152" DrawAspect="Content" ObjectID="_1490684590" r:id="rId258"/>
+          <o:OLEObject Type="Embed" ProgID="Equation.DSMT4" ShapeID="_x0000_i1152" DrawAspect="Content" ObjectID="_1543407756" r:id="rId258"/>
         </w:object>
       </w:r>
       <w:r>
@@ -11349,10 +11344,10 @@
           <w:position w:val="-32"/>
         </w:rPr>
         <w:object w:dxaOrig="3940" w:dyaOrig="760">
-          <v:shape id="_x0000_i1153" type="#_x0000_t75" style="width:196.85pt;height:37.85pt" o:ole="">
+          <v:shape id="_x0000_i1153" type="#_x0000_t75" style="width:196.95pt;height:38.05pt" o:ole="">
             <v:imagedata r:id="rId259" o:title=""/>
           </v:shape>
-          <o:OLEObject Type="Embed" ProgID="Equation.DSMT4" ShapeID="_x0000_i1153" DrawAspect="Content" ObjectID="_1490684591" r:id="rId260"/>
+          <o:OLEObject Type="Embed" ProgID="Equation.DSMT4" ShapeID="_x0000_i1153" DrawAspect="Content" ObjectID="_1543407757" r:id="rId260"/>
         </w:object>
       </w:r>
       <w:r>
@@ -11431,10 +11426,10 @@
           <w:position w:val="-14"/>
         </w:rPr>
         <w:object w:dxaOrig="6280" w:dyaOrig="400">
-          <v:shape id="_x0000_i1154" type="#_x0000_t75" style="width:314.2pt;height:20.1pt" o:ole="">
+          <v:shape id="_x0000_i1154" type="#_x0000_t75" style="width:314.5pt;height:19.85pt" o:ole="">
             <v:imagedata r:id="rId261" o:title=""/>
           </v:shape>
-          <o:OLEObject Type="Embed" ProgID="Equation.DSMT4" ShapeID="_x0000_i1154" DrawAspect="Content" ObjectID="_1490684592" r:id="rId262"/>
+          <o:OLEObject Type="Embed" ProgID="Equation.DSMT4" ShapeID="_x0000_i1154" DrawAspect="Content" ObjectID="_1543407758" r:id="rId262"/>
         </w:object>
       </w:r>
       <w:r>
@@ -11458,10 +11453,10 @@
           <w:position w:val="-14"/>
         </w:rPr>
         <w:object w:dxaOrig="460" w:dyaOrig="400">
-          <v:shape id="_x0000_i1155" type="#_x0000_t75" style="width:22.9pt;height:20.1pt" o:ole="">
+          <v:shape id="_x0000_i1155" type="#_x0000_t75" style="width:23.15pt;height:19.85pt" o:ole="">
             <v:imagedata r:id="rId263" o:title=""/>
           </v:shape>
-          <o:OLEObject Type="Embed" ProgID="Equation.DSMT4" ShapeID="_x0000_i1155" DrawAspect="Content" ObjectID="_1490684593" r:id="rId264"/>
+          <o:OLEObject Type="Embed" ProgID="Equation.DSMT4" ShapeID="_x0000_i1155" DrawAspect="Content" ObjectID="_1543407759" r:id="rId264"/>
         </w:object>
       </w:r>
       <w:r>
@@ -11480,10 +11475,10 @@
           <w:position w:val="-36"/>
         </w:rPr>
         <w:object w:dxaOrig="3140" w:dyaOrig="800">
-          <v:shape id="_x0000_i1156" type="#_x0000_t75" style="width:157.1pt;height:40.2pt" o:ole="">
+          <v:shape id="_x0000_i1156" type="#_x0000_t75" style="width:157.25pt;height:40.55pt" o:ole="">
             <v:imagedata r:id="rId265" o:title=""/>
           </v:shape>
-          <o:OLEObject Type="Embed" ProgID="Equation.DSMT4" ShapeID="_x0000_i1156" DrawAspect="Content" ObjectID="_1490684594" r:id="rId266"/>
+          <o:OLEObject Type="Embed" ProgID="Equation.DSMT4" ShapeID="_x0000_i1156" DrawAspect="Content" ObjectID="_1543407760" r:id="rId266"/>
         </w:object>
       </w:r>
       <w:r>
@@ -11518,10 +11513,10 @@
           <w:position w:val="-36"/>
         </w:rPr>
         <w:object w:dxaOrig="2460" w:dyaOrig="800">
-          <v:shape id="_x0000_i1157" type="#_x0000_t75" style="width:122.95pt;height:40.2pt" o:ole="">
+          <v:shape id="_x0000_i1157" type="#_x0000_t75" style="width:123.3pt;height:40.55pt" o:ole="">
             <v:imagedata r:id="rId267" o:title=""/>
           </v:shape>
-          <o:OLEObject Type="Embed" ProgID="Equation.DSMT4" ShapeID="_x0000_i1157" DrawAspect="Content" ObjectID="_1490684595" r:id="rId268"/>
+          <o:OLEObject Type="Embed" ProgID="Equation.DSMT4" ShapeID="_x0000_i1157" DrawAspect="Content" ObjectID="_1543407761" r:id="rId268"/>
         </w:object>
       </w:r>
       <w:r>
@@ -11560,10 +11555,10 @@
           <w:position w:val="-36"/>
         </w:rPr>
         <w:object w:dxaOrig="2299" w:dyaOrig="800">
-          <v:shape id="_x0000_i1158" type="#_x0000_t75" style="width:115pt;height:40.2pt" o:ole="">
+          <v:shape id="_x0000_i1158" type="#_x0000_t75" style="width:115.05pt;height:40.55pt" o:ole="">
             <v:imagedata r:id="rId269" o:title=""/>
           </v:shape>
-          <o:OLEObject Type="Embed" ProgID="Equation.DSMT4" ShapeID="_x0000_i1158" DrawAspect="Content" ObjectID="_1490684596" r:id="rId270"/>
+          <o:OLEObject Type="Embed" ProgID="Equation.DSMT4" ShapeID="_x0000_i1158" DrawAspect="Content" ObjectID="_1543407762" r:id="rId270"/>
         </w:object>
       </w:r>
       <w:r>
@@ -11709,10 +11704,10 @@
           <w:position w:val="-14"/>
         </w:rPr>
         <w:object w:dxaOrig="3200" w:dyaOrig="400">
-          <v:shape id="_x0000_i1159" type="#_x0000_t75" style="width:159.9pt;height:20.1pt" o:ole="">
+          <v:shape id="_x0000_i1159" type="#_x0000_t75" style="width:159.7pt;height:19.85pt" o:ole="">
             <v:imagedata r:id="rId271" o:title=""/>
           </v:shape>
-          <o:OLEObject Type="Embed" ProgID="Equation.DSMT4" ShapeID="_x0000_i1159" DrawAspect="Content" ObjectID="_1490684597" r:id="rId272"/>
+          <o:OLEObject Type="Embed" ProgID="Equation.DSMT4" ShapeID="_x0000_i1159" DrawAspect="Content" ObjectID="_1543407763" r:id="rId272"/>
         </w:object>
       </w:r>
       <w:r>
@@ -11892,10 +11887,10 @@
           <w:position w:val="-14"/>
         </w:rPr>
         <w:object w:dxaOrig="2520" w:dyaOrig="380">
-          <v:shape id="_x0000_i1160" type="#_x0000_t75" style="width:126.25pt;height:19.15pt" o:ole="">
+          <v:shape id="_x0000_i1160" type="#_x0000_t75" style="width:126.6pt;height:19.05pt" o:ole="">
             <v:imagedata r:id="rId273" o:title=""/>
           </v:shape>
-          <o:OLEObject Type="Embed" ProgID="Equation.DSMT4" ShapeID="_x0000_i1160" DrawAspect="Content" ObjectID="_1490684598" r:id="rId274"/>
+          <o:OLEObject Type="Embed" ProgID="Equation.DSMT4" ShapeID="_x0000_i1160" DrawAspect="Content" ObjectID="_1543407764" r:id="rId274"/>
         </w:object>
       </w:r>
       <w:r>
@@ -11997,10 +11992,10 @@
           <w:position w:val="-14"/>
         </w:rPr>
         <w:object w:dxaOrig="4560" w:dyaOrig="400">
-          <v:shape id="_x0000_i1161" type="#_x0000_t75" style="width:228.15pt;height:20.1pt" o:ole="">
+          <v:shape id="_x0000_i1161" type="#_x0000_t75" style="width:228.4pt;height:19.85pt" o:ole="">
             <v:imagedata r:id="rId275" o:title=""/>
           </v:shape>
-          <o:OLEObject Type="Embed" ProgID="Equation.DSMT4" ShapeID="_x0000_i1161" DrawAspect="Content" ObjectID="_1490684599" r:id="rId276"/>
+          <o:OLEObject Type="Embed" ProgID="Equation.DSMT4" ShapeID="_x0000_i1161" DrawAspect="Content" ObjectID="_1543407765" r:id="rId276"/>
         </w:object>
       </w:r>
       <w:r>
@@ -12030,10 +12025,10 @@
           <w:position w:val="-14"/>
         </w:rPr>
         <w:object w:dxaOrig="4599" w:dyaOrig="400">
-          <v:shape id="_x0000_i1162" type="#_x0000_t75" style="width:230.05pt;height:20.1pt" o:ole="">
+          <v:shape id="_x0000_i1162" type="#_x0000_t75" style="width:230.05pt;height:19.85pt" o:ole="">
             <v:imagedata r:id="rId277" o:title=""/>
           </v:shape>
-          <o:OLEObject Type="Embed" ProgID="Equation.DSMT4" ShapeID="_x0000_i1162" DrawAspect="Content" ObjectID="_1490684600" r:id="rId278"/>
+          <o:OLEObject Type="Embed" ProgID="Equation.DSMT4" ShapeID="_x0000_i1162" DrawAspect="Content" ObjectID="_1543407766" r:id="rId278"/>
         </w:object>
       </w:r>
       <w:r>
@@ -12309,10 +12304,10 @@
           <w:position w:val="-14"/>
         </w:rPr>
         <w:object w:dxaOrig="3379" w:dyaOrig="400">
-          <v:shape id="_x0000_i1163" type="#_x0000_t75" style="width:168.8pt;height:20.1pt" o:ole="">
+          <v:shape id="_x0000_i1163" type="#_x0000_t75" style="width:168.85pt;height:19.85pt" o:ole="">
             <v:imagedata r:id="rId279" o:title=""/>
           </v:shape>
-          <o:OLEObject Type="Embed" ProgID="Equation.DSMT4" ShapeID="_x0000_i1163" DrawAspect="Content" ObjectID="_1490684601" r:id="rId280"/>
+          <o:OLEObject Type="Embed" ProgID="Equation.DSMT4" ShapeID="_x0000_i1163" DrawAspect="Content" ObjectID="_1543407767" r:id="rId280"/>
         </w:object>
       </w:r>
       <w:r>
@@ -12348,10 +12343,10 @@
           <w:position w:val="-10"/>
         </w:rPr>
         <w:object w:dxaOrig="3280" w:dyaOrig="360">
-          <v:shape id="_x0000_i1164" type="#_x0000_t75" style="width:164.1pt;height:18.25pt" o:ole="">
+          <v:shape id="_x0000_i1164" type="#_x0000_t75" style="width:163.85pt;height:18.2pt" o:ole="">
             <v:imagedata r:id="rId281" o:title=""/>
           </v:shape>
-          <o:OLEObject Type="Embed" ProgID="Equation.3" ShapeID="_x0000_i1164" DrawAspect="Content" ObjectID="_1490684602" r:id="rId282"/>
+          <o:OLEObject Type="Embed" ProgID="Equation.3" ShapeID="_x0000_i1164" DrawAspect="Content" ObjectID="_1543407768" r:id="rId282"/>
         </w:object>
       </w:r>
       <w:r>
@@ -12390,10 +12385,10 @@
           <w:position w:val="-18"/>
         </w:rPr>
         <w:object w:dxaOrig="2480" w:dyaOrig="540">
-          <v:shape id="_x0000_i1165" type="#_x0000_t75" style="width:123.9pt;height:27.1pt" o:ole="">
+          <v:shape id="_x0000_i1165" type="#_x0000_t75" style="width:124.15pt;height:27.3pt" o:ole="">
             <v:imagedata r:id="rId283" o:title=""/>
           </v:shape>
-          <o:OLEObject Type="Embed" ProgID="Equation.3" ShapeID="_x0000_i1165" DrawAspect="Content" ObjectID="_1490684603" r:id="rId284"/>
+          <o:OLEObject Type="Embed" ProgID="Equation.3" ShapeID="_x0000_i1165" DrawAspect="Content" ObjectID="_1543407769" r:id="rId284"/>
         </w:object>
       </w:r>
       <w:r>
@@ -12476,10 +12471,10 @@
           <w:position w:val="-10"/>
         </w:rPr>
         <w:object w:dxaOrig="1080" w:dyaOrig="360">
-          <v:shape id="_x0000_i1166" type="#_x0000_t75" style="width:54.25pt;height:18.25pt" o:ole="">
+          <v:shape id="_x0000_i1166" type="#_x0000_t75" style="width:54.6pt;height:18.2pt" o:ole="">
             <v:imagedata r:id="rId285" o:title=""/>
           </v:shape>
-          <o:OLEObject Type="Embed" ProgID="Equation.3" ShapeID="_x0000_i1166" DrawAspect="Content" ObjectID="_1490684604" r:id="rId286"/>
+          <o:OLEObject Type="Embed" ProgID="Equation.3" ShapeID="_x0000_i1166" DrawAspect="Content" ObjectID="_1543407770" r:id="rId286"/>
         </w:object>
       </w:r>
       <w:r>
@@ -12527,10 +12522,10 @@
           <w:position w:val="-10"/>
         </w:rPr>
         <w:object w:dxaOrig="1100" w:dyaOrig="360">
-          <v:shape id="_x0000_i1167" type="#_x0000_t75" style="width:55.15pt;height:18.25pt" o:ole="">
+          <v:shape id="_x0000_i1167" type="#_x0000_t75" style="width:55.45pt;height:18.2pt" o:ole="">
             <v:imagedata r:id="rId287" o:title=""/>
           </v:shape>
-          <o:OLEObject Type="Embed" ProgID="Equation.3" ShapeID="_x0000_i1167" DrawAspect="Content" ObjectID="_1490684605" r:id="rId288"/>
+          <o:OLEObject Type="Embed" ProgID="Equation.3" ShapeID="_x0000_i1167" DrawAspect="Content" ObjectID="_1543407771" r:id="rId288"/>
         </w:object>
       </w:r>
       <w:r>
@@ -12636,10 +12631,10 @@
           <w:position w:val="-12"/>
         </w:rPr>
         <w:object w:dxaOrig="3360" w:dyaOrig="360">
-          <v:shape id="_x0000_i1168" type="#_x0000_t75" style="width:167.85pt;height:18.25pt" o:ole="">
+          <v:shape id="_x0000_i1168" type="#_x0000_t75" style="width:168pt;height:18.2pt" o:ole="">
             <v:imagedata r:id="rId289" o:title=""/>
           </v:shape>
-          <o:OLEObject Type="Embed" ProgID="Equation.3" ShapeID="_x0000_i1168" DrawAspect="Content" ObjectID="_1490684606" r:id="rId290"/>
+          <o:OLEObject Type="Embed" ProgID="Equation.3" ShapeID="_x0000_i1168" DrawAspect="Content" ObjectID="_1543407772" r:id="rId290"/>
         </w:object>
       </w:r>
       <w:r>
@@ -12741,10 +12736,10 @@
           <w:position w:val="-18"/>
         </w:rPr>
         <w:object w:dxaOrig="1080" w:dyaOrig="540">
-          <v:shape id="_x0000_i1169" type="#_x0000_t75" style="width:54.25pt;height:27.1pt" o:ole="">
+          <v:shape id="_x0000_i1169" type="#_x0000_t75" style="width:54.6pt;height:27.3pt" o:ole="">
             <v:imagedata r:id="rId291" o:title=""/>
           </v:shape>
-          <o:OLEObject Type="Embed" ProgID="Equation.3" ShapeID="_x0000_i1169" DrawAspect="Content" ObjectID="_1490684607" r:id="rId292"/>
+          <o:OLEObject Type="Embed" ProgID="Equation.3" ShapeID="_x0000_i1169" DrawAspect="Content" ObjectID="_1543407773" r:id="rId292"/>
         </w:object>
       </w:r>
       <w:r>
@@ -12892,10 +12887,10 @@
           <w:position w:val="-10"/>
         </w:rPr>
         <w:object w:dxaOrig="880" w:dyaOrig="340">
-          <v:shape id="_x0000_i1170" type="#_x0000_t75" style="width:43.95pt;height:16.85pt" o:ole="">
+          <v:shape id="_x0000_i1170" type="#_x0000_t75" style="width:43.85pt;height:16.55pt" o:ole="">
             <v:imagedata r:id="rId293" o:title=""/>
           </v:shape>
-          <o:OLEObject Type="Embed" ProgID="Equation.3" ShapeID="_x0000_i1170" DrawAspect="Content" ObjectID="_1490684608" r:id="rId294"/>
+          <o:OLEObject Type="Embed" ProgID="Equation.3" ShapeID="_x0000_i1170" DrawAspect="Content" ObjectID="_1543407774" r:id="rId294"/>
         </w:object>
       </w:r>
       <w:r>
@@ -12915,10 +12910,10 @@
           <w:position w:val="-30"/>
         </w:rPr>
         <w:object w:dxaOrig="2100" w:dyaOrig="680">
-          <v:shape id="_x0000_i1171" type="#_x0000_t75" style="width:105.2pt;height:34.15pt" o:ole="">
+          <v:shape id="_x0000_i1171" type="#_x0000_t75" style="width:105.1pt;height:33.95pt" o:ole="">
             <v:imagedata r:id="rId295" o:title=""/>
           </v:shape>
-          <o:OLEObject Type="Embed" ProgID="Equation.3" ShapeID="_x0000_i1171" DrawAspect="Content" ObjectID="_1490684609" r:id="rId296"/>
+          <o:OLEObject Type="Embed" ProgID="Equation.3" ShapeID="_x0000_i1171" DrawAspect="Content" ObjectID="_1543407775" r:id="rId296"/>
         </w:object>
       </w:r>
       <w:r>
@@ -13012,10 +13007,10 @@
           <w:position w:val="-36"/>
         </w:rPr>
         <w:object w:dxaOrig="7280" w:dyaOrig="840">
-          <v:shape id="_x0000_i1172" type="#_x0000_t75" style="width:364.2pt;height:42.1pt" o:ole="">
+          <v:shape id="_x0000_i1172" type="#_x0000_t75" style="width:364.15pt;height:42.2pt" o:ole="">
             <v:imagedata r:id="rId297" o:title=""/>
           </v:shape>
-          <o:OLEObject Type="Embed" ProgID="Equation.DSMT4" ShapeID="_x0000_i1172" DrawAspect="Content" ObjectID="_1490684610" r:id="rId298"/>
+          <o:OLEObject Type="Embed" ProgID="Equation.DSMT4" ShapeID="_x0000_i1172" DrawAspect="Content" ObjectID="_1543407776" r:id="rId298"/>
         </w:object>
       </w:r>
       <w:r>
@@ -13128,10 +13123,10 @@
           <w:position w:val="-34"/>
         </w:rPr>
         <w:object w:dxaOrig="5000" w:dyaOrig="800">
-          <v:shape id="_x0000_i1173" type="#_x0000_t75" style="width:250.15pt;height:40.2pt" o:ole="">
+          <v:shape id="_x0000_i1173" type="#_x0000_t75" style="width:249.95pt;height:40.55pt" o:ole="">
             <v:imagedata r:id="rId299" o:title=""/>
           </v:shape>
-          <o:OLEObject Type="Embed" ProgID="Equation.DSMT4" ShapeID="_x0000_i1173" DrawAspect="Content" ObjectID="_1490684611" r:id="rId300"/>
+          <o:OLEObject Type="Embed" ProgID="Equation.DSMT4" ShapeID="_x0000_i1173" DrawAspect="Content" ObjectID="_1543407777" r:id="rId300"/>
         </w:object>
       </w:r>
       <w:r>
@@ -13159,10 +13154,10 @@
           <w:position w:val="-34"/>
         </w:rPr>
         <w:object w:dxaOrig="5020" w:dyaOrig="800">
-          <v:shape id="_x0000_i1174" type="#_x0000_t75" style="width:251.05pt;height:40.2pt" o:ole="">
+          <v:shape id="_x0000_i1174" type="#_x0000_t75" style="width:250.75pt;height:40.55pt" o:ole="">
             <v:imagedata r:id="rId301" o:title=""/>
           </v:shape>
-          <o:OLEObject Type="Embed" ProgID="Equation.DSMT4" ShapeID="_x0000_i1174" DrawAspect="Content" ObjectID="_1490684612" r:id="rId302"/>
+          <o:OLEObject Type="Embed" ProgID="Equation.DSMT4" ShapeID="_x0000_i1174" DrawAspect="Content" ObjectID="_1543407778" r:id="rId302"/>
         </w:object>
       </w:r>
       <w:r>
@@ -13190,10 +13185,10 @@
           <w:position w:val="-34"/>
         </w:rPr>
         <w:object w:dxaOrig="5020" w:dyaOrig="800">
-          <v:shape id="_x0000_i1175" type="#_x0000_t75" style="width:251.05pt;height:40.2pt" o:ole="">
+          <v:shape id="_x0000_i1175" type="#_x0000_t75" style="width:250.75pt;height:40.55pt" o:ole="">
             <v:imagedata r:id="rId303" o:title=""/>
           </v:shape>
-          <o:OLEObject Type="Embed" ProgID="Equation.DSMT4" ShapeID="_x0000_i1175" DrawAspect="Content" ObjectID="_1490684613" r:id="rId304"/>
+          <o:OLEObject Type="Embed" ProgID="Equation.DSMT4" ShapeID="_x0000_i1175" DrawAspect="Content" ObjectID="_1543407779" r:id="rId304"/>
         </w:object>
       </w:r>
       <w:r>
@@ -13309,10 +13304,10 @@
           <w:position w:val="-14"/>
         </w:rPr>
         <w:object w:dxaOrig="2140" w:dyaOrig="440">
-          <v:shape id="_x0000_i1176" type="#_x0000_t75" style="width:107.05pt;height:21.95pt" o:ole="">
+          <v:shape id="_x0000_i1176" type="#_x0000_t75" style="width:106.75pt;height:22.35pt" o:ole="">
             <v:imagedata r:id="rId305" o:title=""/>
           </v:shape>
-          <o:OLEObject Type="Embed" ProgID="Equation.DSMT4" ShapeID="_x0000_i1176" DrawAspect="Content" ObjectID="_1490684614" r:id="rId306"/>
+          <o:OLEObject Type="Embed" ProgID="Equation.DSMT4" ShapeID="_x0000_i1176" DrawAspect="Content" ObjectID="_1543407780" r:id="rId306"/>
         </w:object>
       </w:r>
       <w:r>
@@ -13354,10 +13349,10 @@
           <w:position w:val="-12"/>
         </w:rPr>
         <w:object w:dxaOrig="1600" w:dyaOrig="380">
-          <v:shape id="_x0000_i1177" type="#_x0000_t75" style="width:79.95pt;height:19.15pt" o:ole="">
+          <v:shape id="_x0000_i1177" type="#_x0000_t75" style="width:80.3pt;height:19.05pt" o:ole="">
             <v:imagedata r:id="rId307" o:title=""/>
           </v:shape>
-          <o:OLEObject Type="Embed" ProgID="Equation.DSMT4" ShapeID="_x0000_i1177" DrawAspect="Content" ObjectID="_1490684615" r:id="rId308"/>
+          <o:OLEObject Type="Embed" ProgID="Equation.DSMT4" ShapeID="_x0000_i1177" DrawAspect="Content" ObjectID="_1543407781" r:id="rId308"/>
         </w:object>
       </w:r>
       <w:r>
@@ -13391,13 +13386,7 @@
         <w:jc w:val="both"/>
       </w:pPr>
       <w:r>
-        <w:t>For minor end-members, all minor-minor, ternary, quaternary, … parameters can be neglec</w:t>
-      </w:r>
-      <w:r>
-        <w:t>t</w:t>
-      </w:r>
-      <w:r>
-        <w:t xml:space="preserve">ed in the two major end-members (1 and 2) case: </w:t>
+        <w:t xml:space="preserve">For minor end-members, all minor-minor, ternary, quaternary, … parameters can be neglected in the two major end-members (1 and 2) case: </w:t>
       </w:r>
     </w:p>
     <w:p>
@@ -13413,10 +13402,10 @@
           <w:position w:val="-12"/>
         </w:rPr>
         <w:object w:dxaOrig="3280" w:dyaOrig="360">
-          <v:shape id="_x0000_i1178" type="#_x0000_t75" style="width:164.1pt;height:18.25pt" o:ole="">
+          <v:shape id="_x0000_i1178" type="#_x0000_t75" style="width:163.85pt;height:18.2pt" o:ole="">
             <v:imagedata r:id="rId309" o:title=""/>
           </v:shape>
-          <o:OLEObject Type="Embed" ProgID="Equation.DSMT4" ShapeID="_x0000_i1178" DrawAspect="Content" ObjectID="_1490684616" r:id="rId310"/>
+          <o:OLEObject Type="Embed" ProgID="Equation.DSMT4" ShapeID="_x0000_i1178" DrawAspect="Content" ObjectID="_1543407782" r:id="rId310"/>
         </w:object>
       </w:r>
       <w:r>
@@ -13452,10 +13441,10 @@
           <w:position w:val="-12"/>
         </w:rPr>
         <w:object w:dxaOrig="3300" w:dyaOrig="360">
-          <v:shape id="_x0000_i1179" type="#_x0000_t75" style="width:165.05pt;height:18.25pt" o:ole="">
+          <v:shape id="_x0000_i1179" type="#_x0000_t75" style="width:164.7pt;height:18.2pt" o:ole="">
             <v:imagedata r:id="rId311" o:title=""/>
           </v:shape>
-          <o:OLEObject Type="Embed" ProgID="Equation.DSMT4" ShapeID="_x0000_i1179" DrawAspect="Content" ObjectID="_1490684617" r:id="rId312"/>
+          <o:OLEObject Type="Embed" ProgID="Equation.DSMT4" ShapeID="_x0000_i1179" DrawAspect="Content" ObjectID="_1543407783" r:id="rId312"/>
         </w:object>
       </w:r>
       <w:r>
@@ -13588,10 +13577,10 @@
           <w:position w:val="-30"/>
         </w:rPr>
         <w:object w:dxaOrig="2160" w:dyaOrig="700">
-          <v:shape id="_x0000_i1180" type="#_x0000_t75" style="width:108pt;height:35.05pt" o:ole="">
+          <v:shape id="_x0000_i1180" type="#_x0000_t75" style="width:108.4pt;height:34.75pt" o:ole="">
             <v:imagedata r:id="rId313" o:title=""/>
           </v:shape>
-          <o:OLEObject Type="Embed" ProgID="Equation.DSMT4" ShapeID="_x0000_i1180" DrawAspect="Content" ObjectID="_1490684618" r:id="rId314"/>
+          <o:OLEObject Type="Embed" ProgID="Equation.DSMT4" ShapeID="_x0000_i1180" DrawAspect="Content" ObjectID="_1543407784" r:id="rId314"/>
         </w:object>
       </w:r>
       <w:r>
@@ -13640,10 +13629,10 @@
           <w:position w:val="-30"/>
         </w:rPr>
         <w:object w:dxaOrig="2720" w:dyaOrig="700">
-          <v:shape id="_x0000_i1181" type="#_x0000_t75" style="width:136.05pt;height:35.05pt" o:ole="">
+          <v:shape id="_x0000_i1181" type="#_x0000_t75" style="width:135.7pt;height:34.75pt" o:ole="">
             <v:imagedata r:id="rId315" o:title=""/>
           </v:shape>
-          <o:OLEObject Type="Embed" ProgID="Equation.DSMT4" ShapeID="_x0000_i1181" DrawAspect="Content" ObjectID="_1490684619" r:id="rId316"/>
+          <o:OLEObject Type="Embed" ProgID="Equation.DSMT4" ShapeID="_x0000_i1181" DrawAspect="Content" ObjectID="_1543407785" r:id="rId316"/>
         </w:object>
       </w:r>
       <w:r>
@@ -13681,10 +13670,10 @@
           <w:position w:val="-12"/>
         </w:rPr>
         <w:object w:dxaOrig="980" w:dyaOrig="360">
-          <v:shape id="_x0000_i1182" type="#_x0000_t75" style="width:49.1pt;height:18.25pt" o:ole="">
+          <v:shape id="_x0000_i1182" type="#_x0000_t75" style="width:48.85pt;height:18.2pt" o:ole="">
             <v:imagedata r:id="rId317" o:title=""/>
           </v:shape>
-          <o:OLEObject Type="Embed" ProgID="Equation.DSMT4" ShapeID="_x0000_i1182" DrawAspect="Content" ObjectID="_1490684620" r:id="rId318"/>
+          <o:OLEObject Type="Embed" ProgID="Equation.DSMT4" ShapeID="_x0000_i1182" DrawAspect="Content" ObjectID="_1543407786" r:id="rId318"/>
         </w:object>
       </w:r>
       <w:r>
@@ -13695,10 +13684,10 @@
           <w:position w:val="-12"/>
         </w:rPr>
         <w:object w:dxaOrig="820" w:dyaOrig="360">
-          <v:shape id="_x0000_i1183" type="#_x0000_t75" style="width:41.15pt;height:18.25pt" o:ole="">
+          <v:shape id="_x0000_i1183" type="#_x0000_t75" style="width:41.4pt;height:18.2pt" o:ole="">
             <v:imagedata r:id="rId319" o:title=""/>
           </v:shape>
-          <o:OLEObject Type="Embed" ProgID="Equation.DSMT4" ShapeID="_x0000_i1183" DrawAspect="Content" ObjectID="_1490684621" r:id="rId320"/>
+          <o:OLEObject Type="Embed" ProgID="Equation.DSMT4" ShapeID="_x0000_i1183" DrawAspect="Content" ObjectID="_1543407787" r:id="rId320"/>
         </w:object>
       </w:r>
       <w:r>
@@ -13709,10 +13698,10 @@
           <w:position w:val="-4"/>
         </w:rPr>
         <w:object w:dxaOrig="520" w:dyaOrig="260">
-          <v:shape id="_x0000_i1184" type="#_x0000_t75" style="width:26.2pt;height:13.1pt" o:ole="">
+          <v:shape id="_x0000_i1184" type="#_x0000_t75" style="width:26.5pt;height:13.25pt" o:ole="">
             <v:imagedata r:id="rId321" o:title=""/>
           </v:shape>
-          <o:OLEObject Type="Embed" ProgID="Equation.DSMT4" ShapeID="_x0000_i1184" DrawAspect="Content" ObjectID="_1490684622" r:id="rId322"/>
+          <o:OLEObject Type="Embed" ProgID="Equation.DSMT4" ShapeID="_x0000_i1184" DrawAspect="Content" ObjectID="_1543407788" r:id="rId322"/>
         </w:object>
       </w:r>
       <w:r>
@@ -13726,10 +13715,10 @@
           <w:position w:val="-14"/>
         </w:rPr>
         <w:object w:dxaOrig="340" w:dyaOrig="380">
-          <v:shape id="_x0000_i1185" type="#_x0000_t75" style="width:16.85pt;height:19.15pt" o:ole="">
+          <v:shape id="_x0000_i1185" type="#_x0000_t75" style="width:16.55pt;height:19.05pt" o:ole="">
             <v:imagedata r:id="rId323" o:title=""/>
           </v:shape>
-          <o:OLEObject Type="Embed" ProgID="Equation.DSMT4" ShapeID="_x0000_i1185" DrawAspect="Content" ObjectID="_1490684623" r:id="rId324"/>
+          <o:OLEObject Type="Embed" ProgID="Equation.DSMT4" ShapeID="_x0000_i1185" DrawAspect="Content" ObjectID="_1543407789" r:id="rId324"/>
         </w:object>
       </w:r>
       <w:r>
@@ -13758,10 +13747,10 @@
           <w:position w:val="-14"/>
         </w:rPr>
         <w:object w:dxaOrig="1700" w:dyaOrig="380">
-          <v:shape id="_x0000_i1186" type="#_x0000_t75" style="width:85.1pt;height:19.15pt" o:ole="">
+          <v:shape id="_x0000_i1186" type="#_x0000_t75" style="width:85.25pt;height:19.05pt" o:ole="">
             <v:imagedata r:id="rId325" o:title=""/>
           </v:shape>
-          <o:OLEObject Type="Embed" ProgID="Equation.DSMT4" ShapeID="_x0000_i1186" DrawAspect="Content" ObjectID="_1490684624" r:id="rId326"/>
+          <o:OLEObject Type="Embed" ProgID="Equation.DSMT4" ShapeID="_x0000_i1186" DrawAspect="Content" ObjectID="_1543407790" r:id="rId326"/>
         </w:object>
       </w:r>
       <w:r>
@@ -13899,10 +13888,10 @@
           <w:position w:val="-30"/>
         </w:rPr>
         <w:object w:dxaOrig="2079" w:dyaOrig="700">
-          <v:shape id="_x0000_i1187" type="#_x0000_t75" style="width:103.8pt;height:35.05pt" o:ole="">
+          <v:shape id="_x0000_i1187" type="#_x0000_t75" style="width:103.45pt;height:34.75pt" o:ole="">
             <v:imagedata r:id="rId327" o:title=""/>
           </v:shape>
-          <o:OLEObject Type="Embed" ProgID="Equation.DSMT4" ShapeID="_x0000_i1187" DrawAspect="Content" ObjectID="_1490684625" r:id="rId328"/>
+          <o:OLEObject Type="Embed" ProgID="Equation.DSMT4" ShapeID="_x0000_i1187" DrawAspect="Content" ObjectID="_1543407791" r:id="rId328"/>
         </w:object>
       </w:r>
       <w:r>
@@ -13952,10 +13941,10 @@
           <w:position w:val="-32"/>
         </w:rPr>
         <w:object w:dxaOrig="1960" w:dyaOrig="840">
-          <v:shape id="_x0000_i1188" type="#_x0000_t75" style="width:98.2pt;height:42.1pt" o:ole="">
+          <v:shape id="_x0000_i1188" type="#_x0000_t75" style="width:98.5pt;height:42.2pt" o:ole="">
             <v:imagedata r:id="rId329" o:title=""/>
           </v:shape>
-          <o:OLEObject Type="Embed" ProgID="Equation.DSMT4" ShapeID="_x0000_i1188" DrawAspect="Content" ObjectID="_1490684626" r:id="rId330"/>
+          <o:OLEObject Type="Embed" ProgID="Equation.DSMT4" ShapeID="_x0000_i1188" DrawAspect="Content" ObjectID="_1543407792" r:id="rId330"/>
         </w:object>
       </w:r>
       <w:r>
@@ -13996,10 +13985,10 @@
           <w:position w:val="-12"/>
         </w:rPr>
         <w:object w:dxaOrig="260" w:dyaOrig="360">
-          <v:shape id="_x0000_i1189" type="#_x0000_t75" style="width:13.1pt;height:18.25pt" o:ole="">
+          <v:shape id="_x0000_i1189" type="#_x0000_t75" style="width:13.25pt;height:18.2pt" o:ole="">
             <v:imagedata r:id="rId331" o:title=""/>
           </v:shape>
-          <o:OLEObject Type="Embed" ProgID="Equation.DSMT4" ShapeID="_x0000_i1189" DrawAspect="Content" ObjectID="_1490684627" r:id="rId332"/>
+          <o:OLEObject Type="Embed" ProgID="Equation.DSMT4" ShapeID="_x0000_i1189" DrawAspect="Content" ObjectID="_1543407793" r:id="rId332"/>
         </w:object>
       </w:r>
       <w:r>
@@ -14013,10 +14002,10 @@
           <w:position w:val="-14"/>
         </w:rPr>
         <w:object w:dxaOrig="279" w:dyaOrig="380">
-          <v:shape id="_x0000_i1190" type="#_x0000_t75" style="width:14.05pt;height:19.15pt" o:ole="">
+          <v:shape id="_x0000_i1190" type="#_x0000_t75" style="width:14.05pt;height:19.05pt" o:ole="">
             <v:imagedata r:id="rId333" o:title=""/>
           </v:shape>
-          <o:OLEObject Type="Embed" ProgID="Equation.DSMT4" ShapeID="_x0000_i1190" DrawAspect="Content" ObjectID="_1490684628" r:id="rId334"/>
+          <o:OLEObject Type="Embed" ProgID="Equation.DSMT4" ShapeID="_x0000_i1190" DrawAspect="Content" ObjectID="_1543407794" r:id="rId334"/>
         </w:object>
       </w:r>
       <w:r>
@@ -14051,10 +14040,10 @@
           <w:position w:val="-40"/>
         </w:rPr>
         <w:object w:dxaOrig="1460" w:dyaOrig="780">
-          <v:shape id="_x0000_i1191" type="#_x0000_t75" style="width:72.95pt;height:38.8pt" o:ole="">
+          <v:shape id="_x0000_i1191" type="#_x0000_t75" style="width:72.85pt;height:38.9pt" o:ole="">
             <v:imagedata r:id="rId335" o:title=""/>
           </v:shape>
-          <o:OLEObject Type="Embed" ProgID="Equation.DSMT4" ShapeID="_x0000_i1191" DrawAspect="Content" ObjectID="_1490684629" r:id="rId336"/>
+          <o:OLEObject Type="Embed" ProgID="Equation.DSMT4" ShapeID="_x0000_i1191" DrawAspect="Content" ObjectID="_1543407795" r:id="rId336"/>
         </w:object>
       </w:r>
       <w:r>
@@ -14104,10 +14093,10 @@
           <w:position w:val="-30"/>
         </w:rPr>
         <w:object w:dxaOrig="2720" w:dyaOrig="700">
-          <v:shape id="_x0000_i1192" type="#_x0000_t75" style="width:136.05pt;height:35.05pt" o:ole="">
+          <v:shape id="_x0000_i1192" type="#_x0000_t75" style="width:135.7pt;height:34.75pt" o:ole="">
             <v:imagedata r:id="rId337" o:title=""/>
           </v:shape>
-          <o:OLEObject Type="Embed" ProgID="Equation.DSMT4" ShapeID="_x0000_i1192" DrawAspect="Content" ObjectID="_1490684630" r:id="rId338"/>
+          <o:OLEObject Type="Embed" ProgID="Equation.DSMT4" ShapeID="_x0000_i1192" DrawAspect="Content" ObjectID="_1543407796" r:id="rId338"/>
         </w:object>
       </w:r>
       <w:r>
@@ -14145,10 +14134,10 @@
           <w:position w:val="-12"/>
         </w:rPr>
         <w:object w:dxaOrig="960" w:dyaOrig="360">
-          <v:shape id="_x0000_i1193" type="#_x0000_t75" style="width:48.15pt;height:18.25pt" o:ole="">
+          <v:shape id="_x0000_i1193" type="#_x0000_t75" style="width:48pt;height:18.2pt" o:ole="">
             <v:imagedata r:id="rId339" o:title=""/>
           </v:shape>
-          <o:OLEObject Type="Embed" ProgID="Equation.DSMT4" ShapeID="_x0000_i1193" DrawAspect="Content" ObjectID="_1490684631" r:id="rId340"/>
+          <o:OLEObject Type="Embed" ProgID="Equation.DSMT4" ShapeID="_x0000_i1193" DrawAspect="Content" ObjectID="_1543407797" r:id="rId340"/>
         </w:object>
       </w:r>
       <w:r>
@@ -14159,10 +14148,10 @@
           <w:position w:val="-12"/>
         </w:rPr>
         <w:object w:dxaOrig="820" w:dyaOrig="360">
-          <v:shape id="_x0000_i1194" type="#_x0000_t75" style="width:41.15pt;height:18.25pt" o:ole="">
+          <v:shape id="_x0000_i1194" type="#_x0000_t75" style="width:41.4pt;height:18.2pt" o:ole="">
             <v:imagedata r:id="rId341" o:title=""/>
           </v:shape>
-          <o:OLEObject Type="Embed" ProgID="Equation.DSMT4" ShapeID="_x0000_i1194" DrawAspect="Content" ObjectID="_1490684632" r:id="rId342"/>
+          <o:OLEObject Type="Embed" ProgID="Equation.DSMT4" ShapeID="_x0000_i1194" DrawAspect="Content" ObjectID="_1543407798" r:id="rId342"/>
         </w:object>
       </w:r>
       <w:r>
@@ -14173,10 +14162,10 @@
           <w:position w:val="-4"/>
         </w:rPr>
         <w:object w:dxaOrig="520" w:dyaOrig="260">
-          <v:shape id="_x0000_i1195" type="#_x0000_t75" style="width:26.2pt;height:13.1pt" o:ole="">
+          <v:shape id="_x0000_i1195" type="#_x0000_t75" style="width:26.5pt;height:13.25pt" o:ole="">
             <v:imagedata r:id="rId343" o:title=""/>
           </v:shape>
-          <o:OLEObject Type="Embed" ProgID="Equation.DSMT4" ShapeID="_x0000_i1195" DrawAspect="Content" ObjectID="_1490684633" r:id="rId344"/>
+          <o:OLEObject Type="Embed" ProgID="Equation.DSMT4" ShapeID="_x0000_i1195" DrawAspect="Content" ObjectID="_1543407799" r:id="rId344"/>
         </w:object>
       </w:r>
       <w:r>
@@ -14187,10 +14176,10 @@
           <w:position w:val="-14"/>
         </w:rPr>
         <w:object w:dxaOrig="360" w:dyaOrig="400">
-          <v:shape id="_x0000_i1196" type="#_x0000_t75" style="width:18.25pt;height:20.1pt" o:ole="">
+          <v:shape id="_x0000_i1196" type="#_x0000_t75" style="width:18.2pt;height:19.85pt" o:ole="">
             <v:imagedata r:id="rId345" o:title=""/>
           </v:shape>
-          <o:OLEObject Type="Embed" ProgID="Equation.DSMT4" ShapeID="_x0000_i1196" DrawAspect="Content" ObjectID="_1490684634" r:id="rId346"/>
+          <o:OLEObject Type="Embed" ProgID="Equation.DSMT4" ShapeID="_x0000_i1196" DrawAspect="Content" ObjectID="_1543407800" r:id="rId346"/>
         </w:object>
       </w:r>
       <w:r>
@@ -14219,10 +14208,10 @@
           <w:position w:val="-32"/>
         </w:rPr>
         <w:object w:dxaOrig="1620" w:dyaOrig="700">
-          <v:shape id="_x0000_i1197" type="#_x0000_t75" style="width:80.9pt;height:35.05pt" o:ole="">
+          <v:shape id="_x0000_i1197" type="#_x0000_t75" style="width:81.1pt;height:34.75pt" o:ole="">
             <v:imagedata r:id="rId347" o:title=""/>
           </v:shape>
-          <o:OLEObject Type="Embed" ProgID="Equation.DSMT4" ShapeID="_x0000_i1197" DrawAspect="Content" ObjectID="_1490684635" r:id="rId348"/>
+          <o:OLEObject Type="Embed" ProgID="Equation.DSMT4" ShapeID="_x0000_i1197" DrawAspect="Content" ObjectID="_1543407801" r:id="rId348"/>
         </w:object>
       </w:r>
       <w:r>
@@ -14263,10 +14252,10 @@
           <w:position w:val="-12"/>
         </w:rPr>
         <w:object w:dxaOrig="300" w:dyaOrig="360">
-          <v:shape id="_x0000_i1198" type="#_x0000_t75" style="width:14.95pt;height:18.25pt" o:ole="">
+          <v:shape id="_x0000_i1198" type="#_x0000_t75" style="width:14.9pt;height:18.2pt" o:ole="">
             <v:imagedata r:id="rId349" o:title=""/>
           </v:shape>
-          <o:OLEObject Type="Embed" ProgID="Equation.DSMT4" ShapeID="_x0000_i1198" DrawAspect="Content" ObjectID="_1490684636" r:id="rId350"/>
+          <o:OLEObject Type="Embed" ProgID="Equation.DSMT4" ShapeID="_x0000_i1198" DrawAspect="Content" ObjectID="_1543407802" r:id="rId350"/>
         </w:object>
       </w:r>
       <w:r>
@@ -14283,10 +14272,10 @@
           <w:position w:val="-12"/>
         </w:rPr>
         <w:object w:dxaOrig="260" w:dyaOrig="360">
-          <v:shape id="_x0000_i1199" type="#_x0000_t75" style="width:13.1pt;height:18.25pt" o:ole="">
+          <v:shape id="_x0000_i1199" type="#_x0000_t75" style="width:13.25pt;height:18.2pt" o:ole="">
             <v:imagedata r:id="rId351" o:title=""/>
           </v:shape>
-          <o:OLEObject Type="Embed" ProgID="Equation.DSMT4" ShapeID="_x0000_i1199" DrawAspect="Content" ObjectID="_1490684637" r:id="rId352"/>
+          <o:OLEObject Type="Embed" ProgID="Equation.DSMT4" ShapeID="_x0000_i1199" DrawAspect="Content" ObjectID="_1543407803" r:id="rId352"/>
         </w:object>
       </w:r>
       <w:r>
@@ -14297,10 +14286,10 @@
           <w:position w:val="-14"/>
         </w:rPr>
         <w:object w:dxaOrig="279" w:dyaOrig="380">
-          <v:shape id="_x0000_i1200" type="#_x0000_t75" style="width:14.05pt;height:19.15pt" o:ole="">
+          <v:shape id="_x0000_i1200" type="#_x0000_t75" style="width:14.05pt;height:19.05pt" o:ole="">
             <v:imagedata r:id="rId353" o:title=""/>
           </v:shape>
-          <o:OLEObject Type="Embed" ProgID="Equation.DSMT4" ShapeID="_x0000_i1200" DrawAspect="Content" ObjectID="_1490684638" r:id="rId354"/>
+          <o:OLEObject Type="Embed" ProgID="Equation.DSMT4" ShapeID="_x0000_i1200" DrawAspect="Content" ObjectID="_1543407804" r:id="rId354"/>
         </w:object>
       </w:r>
       <w:r>
@@ -14332,10 +14321,10 @@
           <w:position w:val="-14"/>
         </w:rPr>
         <w:object w:dxaOrig="1700" w:dyaOrig="380">
-          <v:shape id="_x0000_i1201" type="#_x0000_t75" style="width:85.1pt;height:19.15pt" o:ole="">
+          <v:shape id="_x0000_i1201" type="#_x0000_t75" style="width:85.25pt;height:19.05pt" o:ole="">
             <v:imagedata r:id="rId355" o:title=""/>
           </v:shape>
-          <o:OLEObject Type="Embed" ProgID="Equation.DSMT4" ShapeID="_x0000_i1201" DrawAspect="Content" ObjectID="_1490684639" r:id="rId356"/>
+          <o:OLEObject Type="Embed" ProgID="Equation.DSMT4" ShapeID="_x0000_i1201" DrawAspect="Content" ObjectID="_1543407805" r:id="rId356"/>
         </w:object>
       </w:r>
       <w:r>
@@ -14416,10 +14405,10 @@
           <w:position w:val="-14"/>
         </w:rPr>
         <w:object w:dxaOrig="5040" w:dyaOrig="440">
-          <v:shape id="_x0000_i1202" type="#_x0000_t75" style="width:252pt;height:21.95pt" o:ole="">
+          <v:shape id="_x0000_i1202" type="#_x0000_t75" style="width:252.4pt;height:22.35pt" o:ole="">
             <v:imagedata r:id="rId357" o:title=""/>
           </v:shape>
-          <o:OLEObject Type="Embed" ProgID="Equation.DSMT4" ShapeID="_x0000_i1202" DrawAspect="Content" ObjectID="_1490684640" r:id="rId358"/>
+          <o:OLEObject Type="Embed" ProgID="Equation.DSMT4" ShapeID="_x0000_i1202" DrawAspect="Content" ObjectID="_1543407806" r:id="rId358"/>
         </w:object>
       </w:r>
       <w:r>
@@ -14573,10 +14562,10 @@
           <w:position w:val="-14"/>
         </w:rPr>
         <w:object w:dxaOrig="5460" w:dyaOrig="400">
-          <v:shape id="_x0000_i1203" type="#_x0000_t75" style="width:273.05pt;height:20.1pt" o:ole="">
+          <v:shape id="_x0000_i1203" type="#_x0000_t75" style="width:273.1pt;height:19.85pt" o:ole="">
             <v:imagedata r:id="rId359" o:title=""/>
           </v:shape>
-          <o:OLEObject Type="Embed" ProgID="Equation.DSMT4" ShapeID="_x0000_i1203" DrawAspect="Content" ObjectID="_1490684641" r:id="rId360"/>
+          <o:OLEObject Type="Embed" ProgID="Equation.DSMT4" ShapeID="_x0000_i1203" DrawAspect="Content" ObjectID="_1543407807" r:id="rId360"/>
         </w:object>
       </w:r>
       <w:r>
@@ -14601,10 +14590,10 @@
           <w:position w:val="-14"/>
         </w:rPr>
         <w:object w:dxaOrig="5480" w:dyaOrig="400">
-          <v:shape id="_x0000_i1204" type="#_x0000_t75" style="width:273.95pt;height:20.1pt" o:ole="">
+          <v:shape id="_x0000_i1204" type="#_x0000_t75" style="width:273.95pt;height:19.85pt" o:ole="">
             <v:imagedata r:id="rId361" o:title=""/>
           </v:shape>
-          <o:OLEObject Type="Embed" ProgID="Equation.DSMT4" ShapeID="_x0000_i1204" DrawAspect="Content" ObjectID="_1490684642" r:id="rId362"/>
+          <o:OLEObject Type="Embed" ProgID="Equation.DSMT4" ShapeID="_x0000_i1204" DrawAspect="Content" ObjectID="_1543407808" r:id="rId362"/>
         </w:object>
       </w:r>
       <w:r>
@@ -14645,10 +14634,10 @@
           <w:position w:val="-14"/>
         </w:rPr>
         <w:object w:dxaOrig="3800" w:dyaOrig="400">
-          <v:shape id="_x0000_i1205" type="#_x0000_t75" style="width:189.8pt;height:20.1pt" o:ole="">
+          <v:shape id="_x0000_i1205" type="#_x0000_t75" style="width:189.5pt;height:19.85pt" o:ole="">
             <v:imagedata r:id="rId363" o:title=""/>
           </v:shape>
-          <o:OLEObject Type="Embed" ProgID="Equation.DSMT4" ShapeID="_x0000_i1205" DrawAspect="Content" ObjectID="_1490684643" r:id="rId364"/>
+          <o:OLEObject Type="Embed" ProgID="Equation.DSMT4" ShapeID="_x0000_i1205" DrawAspect="Content" ObjectID="_1543407809" r:id="rId364"/>
         </w:object>
       </w:r>
       <w:r>
@@ -14719,10 +14708,10 @@
           <w:position w:val="-12"/>
         </w:rPr>
         <w:object w:dxaOrig="1960" w:dyaOrig="360">
-          <v:shape id="_x0000_i1206" type="#_x0000_t75" style="width:98.2pt;height:18.25pt" o:ole="">
+          <v:shape id="_x0000_i1206" type="#_x0000_t75" style="width:98.5pt;height:18.2pt" o:ole="">
             <v:imagedata r:id="rId365" o:title=""/>
           </v:shape>
-          <o:OLEObject Type="Embed" ProgID="Equation.DSMT4" ShapeID="_x0000_i1206" DrawAspect="Content" ObjectID="_1490684644" r:id="rId366"/>
+          <o:OLEObject Type="Embed" ProgID="Equation.DSMT4" ShapeID="_x0000_i1206" DrawAspect="Content" ObjectID="_1543407810" r:id="rId366"/>
         </w:object>
       </w:r>
       <w:r>
@@ -14841,10 +14830,10 @@
           <w:position w:val="-30"/>
         </w:rPr>
         <w:object w:dxaOrig="2100" w:dyaOrig="700">
-          <v:shape id="_x0000_i1207" type="#_x0000_t75" style="width:105.2pt;height:35.05pt" o:ole="">
+          <v:shape id="_x0000_i1207" type="#_x0000_t75" style="width:105.1pt;height:34.75pt" o:ole="">
             <v:imagedata r:id="rId367" o:title=""/>
           </v:shape>
-          <o:OLEObject Type="Embed" ProgID="Equation.DSMT4" ShapeID="_x0000_i1207" DrawAspect="Content" ObjectID="_1490684645" r:id="rId368"/>
+          <o:OLEObject Type="Embed" ProgID="Equation.DSMT4" ShapeID="_x0000_i1207" DrawAspect="Content" ObjectID="_1543407811" r:id="rId368"/>
         </w:object>
       </w:r>
       <w:r>
@@ -14892,10 +14881,10 @@
           <w:position w:val="-16"/>
         </w:rPr>
         <w:object w:dxaOrig="5380" w:dyaOrig="480">
-          <v:shape id="_x0000_i1208" type="#_x0000_t75" style="width:268.85pt;height:23.85pt" o:ole="">
+          <v:shape id="_x0000_i1208" type="#_x0000_t75" style="width:268.95pt;height:24pt" o:ole="">
             <v:imagedata r:id="rId369" o:title=""/>
           </v:shape>
-          <o:OLEObject Type="Embed" ProgID="Equation.DSMT4" ShapeID="_x0000_i1208" DrawAspect="Content" ObjectID="_1490684646" r:id="rId370"/>
+          <o:OLEObject Type="Embed" ProgID="Equation.DSMT4" ShapeID="_x0000_i1208" DrawAspect="Content" ObjectID="_1543407812" r:id="rId370"/>
         </w:object>
       </w:r>
       <w:r>
@@ -14943,10 +14932,10 @@
           <w:position w:val="-14"/>
         </w:rPr>
         <w:object w:dxaOrig="380" w:dyaOrig="400">
-          <v:shape id="_x0000_i1209" type="#_x0000_t75" style="width:19.15pt;height:20.1pt" o:ole="">
+          <v:shape id="_x0000_i1209" type="#_x0000_t75" style="width:19.05pt;height:19.85pt" o:ole="">
             <v:imagedata r:id="rId371" o:title=""/>
           </v:shape>
-          <o:OLEObject Type="Embed" ProgID="Equation.DSMT4" ShapeID="_x0000_i1209" DrawAspect="Content" ObjectID="_1490684647" r:id="rId372"/>
+          <o:OLEObject Type="Embed" ProgID="Equation.DSMT4" ShapeID="_x0000_i1209" DrawAspect="Content" ObjectID="_1543407813" r:id="rId372"/>
         </w:object>
       </w:r>
       <w:r>
@@ -14957,10 +14946,10 @@
           <w:position w:val="-14"/>
         </w:rPr>
         <w:object w:dxaOrig="380" w:dyaOrig="400">
-          <v:shape id="_x0000_i1210" type="#_x0000_t75" style="width:19.15pt;height:20.1pt" o:ole="">
+          <v:shape id="_x0000_i1210" type="#_x0000_t75" style="width:19.05pt;height:19.85pt" o:ole="">
             <v:imagedata r:id="rId373" o:title=""/>
           </v:shape>
-          <o:OLEObject Type="Embed" ProgID="Equation.DSMT4" ShapeID="_x0000_i1210" DrawAspect="Content" ObjectID="_1490684648" r:id="rId374"/>
+          <o:OLEObject Type="Embed" ProgID="Equation.DSMT4" ShapeID="_x0000_i1210" DrawAspect="Content" ObjectID="_1543407814" r:id="rId374"/>
         </w:object>
       </w:r>
       <w:r>
@@ -14971,10 +14960,10 @@
           <w:position w:val="-14"/>
         </w:rPr>
         <w:object w:dxaOrig="320" w:dyaOrig="380">
-          <v:shape id="_x0000_i1211" type="#_x0000_t75" style="width:15.9pt;height:19.15pt" o:ole="">
+          <v:shape id="_x0000_i1211" type="#_x0000_t75" style="width:15.7pt;height:19.05pt" o:ole="">
             <v:imagedata r:id="rId375" o:title=""/>
           </v:shape>
-          <o:OLEObject Type="Embed" ProgID="Equation.DSMT4" ShapeID="_x0000_i1211" DrawAspect="Content" ObjectID="_1490684649" r:id="rId376"/>
+          <o:OLEObject Type="Embed" ProgID="Equation.DSMT4" ShapeID="_x0000_i1211" DrawAspect="Content" ObjectID="_1543407815" r:id="rId376"/>
         </w:object>
       </w:r>
       <w:r>
@@ -14985,10 +14974,10 @@
           <w:position w:val="-14"/>
         </w:rPr>
         <w:object w:dxaOrig="2880" w:dyaOrig="400">
-          <v:shape id="_x0000_i1212" type="#_x0000_t75" style="width:2in;height:20.1pt" o:ole="">
+          <v:shape id="_x0000_i1212" type="#_x0000_t75" style="width:2in;height:19.85pt" o:ole="">
             <v:imagedata r:id="rId377" o:title=""/>
           </v:shape>
-          <o:OLEObject Type="Embed" ProgID="Equation.DSMT4" ShapeID="_x0000_i1212" DrawAspect="Content" ObjectID="_1490684650" r:id="rId378"/>
+          <o:OLEObject Type="Embed" ProgID="Equation.DSMT4" ShapeID="_x0000_i1212" DrawAspect="Content" ObjectID="_1543407816" r:id="rId378"/>
         </w:object>
       </w:r>
       <w:r>
@@ -15087,10 +15076,10 @@
           <w:position w:val="-32"/>
         </w:rPr>
         <w:object w:dxaOrig="3680" w:dyaOrig="760">
-          <v:shape id="_x0000_i1213" type="#_x0000_t75" style="width:184.2pt;height:37.85pt" o:ole="">
+          <v:shape id="_x0000_i1213" type="#_x0000_t75" style="width:184.55pt;height:38.05pt" o:ole="">
             <v:imagedata r:id="rId379" o:title=""/>
           </v:shape>
-          <o:OLEObject Type="Embed" ProgID="Equation.DSMT4" ShapeID="_x0000_i1213" DrawAspect="Content" ObjectID="_1490684651" r:id="rId380"/>
+          <o:OLEObject Type="Embed" ProgID="Equation.DSMT4" ShapeID="_x0000_i1213" DrawAspect="Content" ObjectID="_1543407817" r:id="rId380"/>
         </w:object>
       </w:r>
       <w:r>
@@ -15137,10 +15126,10 @@
           <w:position w:val="-24"/>
         </w:rPr>
         <w:object w:dxaOrig="2120" w:dyaOrig="620">
-          <v:shape id="_x0000_i1214" type="#_x0000_t75" style="width:106.15pt;height:30.85pt" o:ole="">
+          <v:shape id="_x0000_i1214" type="#_x0000_t75" style="width:105.95pt;height:30.6pt" o:ole="">
             <v:imagedata r:id="rId381" o:title=""/>
           </v:shape>
-          <o:OLEObject Type="Embed" ProgID="Equation.DSMT4" ShapeID="_x0000_i1214" DrawAspect="Content" ObjectID="_1490684652" r:id="rId382"/>
+          <o:OLEObject Type="Embed" ProgID="Equation.DSMT4" ShapeID="_x0000_i1214" DrawAspect="Content" ObjectID="_1543407818" r:id="rId382"/>
         </w:object>
       </w:r>
       <w:r>
@@ -15188,10 +15177,10 @@
           <w:position w:val="-24"/>
         </w:rPr>
         <w:object w:dxaOrig="2100" w:dyaOrig="620">
-          <v:shape id="_x0000_i1215" type="#_x0000_t75" style="width:105.2pt;height:30.85pt" o:ole="">
+          <v:shape id="_x0000_i1215" type="#_x0000_t75" style="width:105.1pt;height:30.6pt" o:ole="">
             <v:imagedata r:id="rId383" o:title=""/>
           </v:shape>
-          <o:OLEObject Type="Embed" ProgID="Equation.DSMT4" ShapeID="_x0000_i1215" DrawAspect="Content" ObjectID="_1490684653" r:id="rId384"/>
+          <o:OLEObject Type="Embed" ProgID="Equation.DSMT4" ShapeID="_x0000_i1215" DrawAspect="Content" ObjectID="_1543407819" r:id="rId384"/>
         </w:object>
       </w:r>
       <w:r>
@@ -15259,10 +15248,10 @@
           <w:position w:val="-14"/>
         </w:rPr>
         <w:object w:dxaOrig="1860" w:dyaOrig="400">
-          <v:shape id="_x0000_i1216" type="#_x0000_t75" style="width:93.05pt;height:20.1pt" o:ole="">
+          <v:shape id="_x0000_i1216" type="#_x0000_t75" style="width:92.7pt;height:19.85pt" o:ole="">
             <v:imagedata r:id="rId385" o:title=""/>
           </v:shape>
-          <o:OLEObject Type="Embed" ProgID="Equation.DSMT4" ShapeID="_x0000_i1216" DrawAspect="Content" ObjectID="_1490684654" r:id="rId386"/>
+          <o:OLEObject Type="Embed" ProgID="Equation.DSMT4" ShapeID="_x0000_i1216" DrawAspect="Content" ObjectID="_1543407820" r:id="rId386"/>
         </w:object>
       </w:r>
       <w:r>
@@ -15310,10 +15299,10 @@
           <w:position w:val="-14"/>
         </w:rPr>
         <w:object w:dxaOrig="1880" w:dyaOrig="400">
-          <v:shape id="_x0000_i1217" type="#_x0000_t75" style="width:93.95pt;height:20.1pt" o:ole="">
+          <v:shape id="_x0000_i1217" type="#_x0000_t75" style="width:93.5pt;height:19.85pt" o:ole="">
             <v:imagedata r:id="rId387" o:title=""/>
           </v:shape>
-          <o:OLEObject Type="Embed" ProgID="Equation.DSMT4" ShapeID="_x0000_i1217" DrawAspect="Content" ObjectID="_1490684655" r:id="rId388"/>
+          <o:OLEObject Type="Embed" ProgID="Equation.DSMT4" ShapeID="_x0000_i1217" DrawAspect="Content" ObjectID="_1543407821" r:id="rId388"/>
         </w:object>
       </w:r>
       <w:r>
@@ -15369,10 +15358,10 @@
           <w:position w:val="-38"/>
         </w:rPr>
         <w:object w:dxaOrig="4680" w:dyaOrig="880">
-          <v:shape id="_x0000_i1218" type="#_x0000_t75" style="width:234.25pt;height:43.95pt" o:ole="">
+          <v:shape id="_x0000_i1218" type="#_x0000_t75" style="width:234.2pt;height:43.85pt" o:ole="">
             <v:imagedata r:id="rId389" o:title=""/>
           </v:shape>
-          <o:OLEObject Type="Embed" ProgID="Equation.DSMT4" ShapeID="_x0000_i1218" DrawAspect="Content" ObjectID="_1490684656" r:id="rId390"/>
+          <o:OLEObject Type="Embed" ProgID="Equation.DSMT4" ShapeID="_x0000_i1218" DrawAspect="Content" ObjectID="_1543407822" r:id="rId390"/>
         </w:object>
       </w:r>
       <w:r>
@@ -15408,10 +15397,10 @@
           <w:position w:val="-38"/>
         </w:rPr>
         <w:object w:dxaOrig="4660" w:dyaOrig="880">
-          <v:shape id="_x0000_i1219" type="#_x0000_t75" style="width:232.85pt;height:43.95pt" o:ole="">
+          <v:shape id="_x0000_i1219" type="#_x0000_t75" style="width:232.55pt;height:43.85pt" o:ole="">
             <v:imagedata r:id="rId391" o:title=""/>
           </v:shape>
-          <o:OLEObject Type="Embed" ProgID="Equation.DSMT4" ShapeID="_x0000_i1219" DrawAspect="Content" ObjectID="_1490684657" r:id="rId392"/>
+          <o:OLEObject Type="Embed" ProgID="Equation.DSMT4" ShapeID="_x0000_i1219" DrawAspect="Content" ObjectID="_1543407823" r:id="rId392"/>
         </w:object>
       </w:r>
       <w:r>
@@ -15470,10 +15459,10 @@
           <w:position w:val="-60"/>
         </w:rPr>
         <w:object w:dxaOrig="2340" w:dyaOrig="1340">
-          <v:shape id="_x0000_i1220" type="#_x0000_t75" style="width:116.9pt;height:66.85pt" o:ole="">
+          <v:shape id="_x0000_i1220" type="#_x0000_t75" style="width:116.7pt;height:67.05pt" o:ole="">
             <v:imagedata r:id="rId393" o:title=""/>
           </v:shape>
-          <o:OLEObject Type="Embed" ProgID="Equation.DSMT4" ShapeID="_x0000_i1220" DrawAspect="Content" ObjectID="_1490684658" r:id="rId394"/>
+          <o:OLEObject Type="Embed" ProgID="Equation.DSMT4" ShapeID="_x0000_i1220" DrawAspect="Content" ObjectID="_1543407824" r:id="rId394"/>
         </w:object>
       </w:r>
       <w:r>
@@ -15535,10 +15524,10 @@
           <w:position w:val="-62"/>
         </w:rPr>
         <w:object w:dxaOrig="4840" w:dyaOrig="1359">
-          <v:shape id="_x0000_i1221" type="#_x0000_t75" style="width:242.2pt;height:67.8pt" o:ole="">
+          <v:shape id="_x0000_i1221" type="#_x0000_t75" style="width:242.5pt;height:67.85pt" o:ole="">
             <v:imagedata r:id="rId395" o:title=""/>
           </v:shape>
-          <o:OLEObject Type="Embed" ProgID="Equation.DSMT4" ShapeID="_x0000_i1221" DrawAspect="Content" ObjectID="_1490684659" r:id="rId396"/>
+          <o:OLEObject Type="Embed" ProgID="Equation.DSMT4" ShapeID="_x0000_i1221" DrawAspect="Content" ObjectID="_1543407825" r:id="rId396"/>
         </w:object>
       </w:r>
       <w:r>
@@ -15588,10 +15577,10 @@
           <w:position w:val="-30"/>
         </w:rPr>
         <w:object w:dxaOrig="2480" w:dyaOrig="780">
-          <v:shape id="_x0000_i1222" type="#_x0000_t75" style="width:123.9pt;height:38.8pt" o:ole="">
+          <v:shape id="_x0000_i1222" type="#_x0000_t75" style="width:124.15pt;height:38.9pt" o:ole="">
             <v:imagedata r:id="rId397" o:title=""/>
           </v:shape>
-          <o:OLEObject Type="Embed" ProgID="Equation.DSMT4" ShapeID="_x0000_i1222" DrawAspect="Content" ObjectID="_1490684660" r:id="rId398"/>
+          <o:OLEObject Type="Embed" ProgID="Equation.DSMT4" ShapeID="_x0000_i1222" DrawAspect="Content" ObjectID="_1543407826" r:id="rId398"/>
         </w:object>
       </w:r>
       <w:r>
@@ -15650,10 +15639,10 @@
           <w:position w:val="-14"/>
         </w:rPr>
         <w:object w:dxaOrig="3120" w:dyaOrig="400">
-          <v:shape id="_x0000_i1223" type="#_x0000_t75" style="width:156.15pt;height:20.1pt" o:ole="">
+          <v:shape id="_x0000_i1223" type="#_x0000_t75" style="width:156.4pt;height:19.85pt" o:ole="">
             <v:imagedata r:id="rId399" o:title=""/>
           </v:shape>
-          <o:OLEObject Type="Embed" ProgID="Equation.DSMT4" ShapeID="_x0000_i1223" DrawAspect="Content" ObjectID="_1490684661" r:id="rId400"/>
+          <o:OLEObject Type="Embed" ProgID="Equation.DSMT4" ShapeID="_x0000_i1223" DrawAspect="Content" ObjectID="_1543407827" r:id="rId400"/>
         </w:object>
       </w:r>
       <w:r>
@@ -15695,10 +15684,10 @@
           <w:position w:val="-14"/>
         </w:rPr>
         <w:object w:dxaOrig="3019" w:dyaOrig="380">
-          <v:shape id="_x0000_i1224" type="#_x0000_t75" style="width:151pt;height:19.15pt" o:ole="">
+          <v:shape id="_x0000_i1224" type="#_x0000_t75" style="width:150.6pt;height:19.05pt" o:ole="">
             <v:imagedata r:id="rId401" o:title=""/>
           </v:shape>
-          <o:OLEObject Type="Embed" ProgID="Equation.DSMT4" ShapeID="_x0000_i1224" DrawAspect="Content" ObjectID="_1490684662" r:id="rId402"/>
+          <o:OLEObject Type="Embed" ProgID="Equation.DSMT4" ShapeID="_x0000_i1224" DrawAspect="Content" ObjectID="_1543407828" r:id="rId402"/>
         </w:object>
       </w:r>
       <w:r>
@@ -15740,10 +15729,10 @@
           <w:position w:val="-14"/>
         </w:rPr>
         <w:object w:dxaOrig="2560" w:dyaOrig="400">
-          <v:shape id="_x0000_i1225" type="#_x0000_t75" style="width:128.1pt;height:20.1pt" o:ole="">
+          <v:shape id="_x0000_i1225" type="#_x0000_t75" style="width:128.3pt;height:19.85pt" o:ole="">
             <v:imagedata r:id="rId403" o:title=""/>
           </v:shape>
-          <o:OLEObject Type="Embed" ProgID="Equation.DSMT4" ShapeID="_x0000_i1225" DrawAspect="Content" ObjectID="_1490684663" r:id="rId404"/>
+          <o:OLEObject Type="Embed" ProgID="Equation.DSMT4" ShapeID="_x0000_i1225" DrawAspect="Content" ObjectID="_1543407829" r:id="rId404"/>
         </w:object>
       </w:r>
       <w:r>
@@ -15944,10 +15933,10 @@
           <w:position w:val="-24"/>
         </w:rPr>
         <w:object w:dxaOrig="4420" w:dyaOrig="660">
-          <v:shape id="_x0000_i1226" type="#_x0000_t75" style="width:221.15pt;height:33.2pt" o:ole="">
+          <v:shape id="_x0000_i1226" type="#_x0000_t75" style="width:220.95pt;height:33.1pt" o:ole="">
             <v:imagedata r:id="rId405" o:title=""/>
           </v:shape>
-          <o:OLEObject Type="Embed" ProgID="Equation.DSMT4" ShapeID="_x0000_i1226" DrawAspect="Content" ObjectID="_1490684664" r:id="rId406"/>
+          <o:OLEObject Type="Embed" ProgID="Equation.DSMT4" ShapeID="_x0000_i1226" DrawAspect="Content" ObjectID="_1543407830" r:id="rId406"/>
         </w:object>
       </w:r>
       <w:r>
@@ -15987,10 +15976,10 @@
           <w:position w:val="-12"/>
         </w:rPr>
         <w:object w:dxaOrig="380" w:dyaOrig="360">
-          <v:shape id="_x0000_i1227" type="#_x0000_t75" style="width:19.15pt;height:18.25pt" o:ole="">
+          <v:shape id="_x0000_i1227" type="#_x0000_t75" style="width:19.05pt;height:18.2pt" o:ole="">
             <v:imagedata r:id="rId407" o:title=""/>
           </v:shape>
-          <o:OLEObject Type="Embed" ProgID="Equation.DSMT4" ShapeID="_x0000_i1227" DrawAspect="Content" ObjectID="_1490684665" r:id="rId408"/>
+          <o:OLEObject Type="Embed" ProgID="Equation.DSMT4" ShapeID="_x0000_i1227" DrawAspect="Content" ObjectID="_1543407831" r:id="rId408"/>
         </w:object>
       </w:r>
       <w:r>
@@ -16001,10 +15990,10 @@
           <w:position w:val="-12"/>
         </w:rPr>
         <w:object w:dxaOrig="380" w:dyaOrig="360">
-          <v:shape id="_x0000_i1228" type="#_x0000_t75" style="width:19.15pt;height:18.25pt" o:ole="">
+          <v:shape id="_x0000_i1228" type="#_x0000_t75" style="width:19.05pt;height:18.2pt" o:ole="">
             <v:imagedata r:id="rId409" o:title=""/>
           </v:shape>
-          <o:OLEObject Type="Embed" ProgID="Equation.DSMT4" ShapeID="_x0000_i1228" DrawAspect="Content" ObjectID="_1490684666" r:id="rId410"/>
+          <o:OLEObject Type="Embed" ProgID="Equation.DSMT4" ShapeID="_x0000_i1228" DrawAspect="Content" ObjectID="_1543407832" r:id="rId410"/>
         </w:object>
       </w:r>
       <w:r>
@@ -16028,10 +16017,10 @@
           <w:position w:val="-32"/>
         </w:rPr>
         <w:object w:dxaOrig="5300" w:dyaOrig="760">
-          <v:shape id="_x0000_i1229" type="#_x0000_t75" style="width:265.1pt;height:37.85pt" o:ole="">
+          <v:shape id="_x0000_i1229" type="#_x0000_t75" style="width:264.85pt;height:38.05pt" o:ole="">
             <v:imagedata r:id="rId411" o:title=""/>
           </v:shape>
-          <o:OLEObject Type="Embed" ProgID="Equation.DSMT4" ShapeID="_x0000_i1229" DrawAspect="Content" ObjectID="_1490684667" r:id="rId412"/>
+          <o:OLEObject Type="Embed" ProgID="Equation.DSMT4" ShapeID="_x0000_i1229" DrawAspect="Content" ObjectID="_1543407833" r:id="rId412"/>
         </w:object>
       </w:r>
       <w:r>
@@ -16064,10 +16053,10 @@
           <w:position w:val="-32"/>
         </w:rPr>
         <w:object w:dxaOrig="5300" w:dyaOrig="760">
-          <v:shape id="_x0000_i1230" type="#_x0000_t75" style="width:265.1pt;height:37.85pt" o:ole="">
+          <v:shape id="_x0000_i1230" type="#_x0000_t75" style="width:264.85pt;height:38.05pt" o:ole="">
             <v:imagedata r:id="rId413" o:title=""/>
           </v:shape>
-          <o:OLEObject Type="Embed" ProgID="Equation.DSMT4" ShapeID="_x0000_i1230" DrawAspect="Content" ObjectID="_1490684668" r:id="rId414"/>
+          <o:OLEObject Type="Embed" ProgID="Equation.DSMT4" ShapeID="_x0000_i1230" DrawAspect="Content" ObjectID="_1543407834" r:id="rId414"/>
         </w:object>
       </w:r>
       <w:r>
@@ -16123,10 +16112,10 @@
           <w:position w:val="-30"/>
         </w:rPr>
         <w:object w:dxaOrig="2439" w:dyaOrig="720">
-          <v:shape id="_x0000_i1231" type="#_x0000_t75" style="width:122.05pt;height:36pt" o:ole="">
+          <v:shape id="_x0000_i1231" type="#_x0000_t75" style="width:122.5pt;height:36.4pt" o:ole="">
             <v:imagedata r:id="rId415" o:title=""/>
           </v:shape>
-          <o:OLEObject Type="Embed" ProgID="Equation.DSMT4" ShapeID="_x0000_i1231" DrawAspect="Content" ObjectID="_1490684669" r:id="rId416"/>
+          <o:OLEObject Type="Embed" ProgID="Equation.DSMT4" ShapeID="_x0000_i1231" DrawAspect="Content" ObjectID="_1543407835" r:id="rId416"/>
         </w:object>
       </w:r>
       <w:r>
@@ -16188,10 +16177,10 @@
           <w:position w:val="-62"/>
         </w:rPr>
         <w:object w:dxaOrig="3400" w:dyaOrig="1020">
-          <v:shape id="_x0000_i1232" type="#_x0000_t75" style="width:170.2pt;height:50.95pt" o:ole="">
+          <v:shape id="_x0000_i1232" type="#_x0000_t75" style="width:170.5pt;height:51.3pt" o:ole="">
             <v:imagedata r:id="rId417" o:title=""/>
           </v:shape>
-          <o:OLEObject Type="Embed" ProgID="Equation.DSMT4" ShapeID="_x0000_i1232" DrawAspect="Content" ObjectID="_1490684670" r:id="rId418"/>
+          <o:OLEObject Type="Embed" ProgID="Equation.DSMT4" ShapeID="_x0000_i1232" DrawAspect="Content" ObjectID="_1543407836" r:id="rId418"/>
         </w:object>
       </w:r>
       <w:r>
@@ -16253,10 +16242,10 @@
           <w:position w:val="-14"/>
         </w:rPr>
         <w:object w:dxaOrig="3100" w:dyaOrig="380">
-          <v:shape id="_x0000_i1233" type="#_x0000_t75" style="width:155.2pt;height:19.15pt" o:ole="">
+          <v:shape id="_x0000_i1233" type="#_x0000_t75" style="width:154.75pt;height:19.05pt" o:ole="">
             <v:imagedata r:id="rId419" o:title=""/>
           </v:shape>
-          <o:OLEObject Type="Embed" ProgID="Equation.DSMT4" ShapeID="_x0000_i1233" DrawAspect="Content" ObjectID="_1490684671" r:id="rId420"/>
+          <o:OLEObject Type="Embed" ProgID="Equation.DSMT4" ShapeID="_x0000_i1233" DrawAspect="Content" ObjectID="_1543407837" r:id="rId420"/>
         </w:object>
       </w:r>
       <w:r>
@@ -16298,10 +16287,10 @@
           <w:position w:val="-16"/>
         </w:rPr>
         <w:object w:dxaOrig="3660" w:dyaOrig="440">
-          <v:shape id="_x0000_i1234" type="#_x0000_t75" style="width:182.8pt;height:21.95pt" o:ole="">
+          <v:shape id="_x0000_i1234" type="#_x0000_t75" style="width:182.9pt;height:22.35pt" o:ole="">
             <v:imagedata r:id="rId421" o:title=""/>
           </v:shape>
-          <o:OLEObject Type="Embed" ProgID="Equation.DSMT4" ShapeID="_x0000_i1234" DrawAspect="Content" ObjectID="_1490684672" r:id="rId422"/>
+          <o:OLEObject Type="Embed" ProgID="Equation.DSMT4" ShapeID="_x0000_i1234" DrawAspect="Content" ObjectID="_1543407838" r:id="rId422"/>
         </w:object>
       </w:r>
       <w:r>
@@ -16451,10 +16440,10 @@
           <w:position w:val="-10"/>
         </w:rPr>
         <w:object w:dxaOrig="1160" w:dyaOrig="320">
-          <v:shape id="_x0000_i1235" type="#_x0000_t75" style="width:57.95pt;height:15.9pt" o:ole="">
+          <v:shape id="_x0000_i1235" type="#_x0000_t75" style="width:57.95pt;height:15.7pt" o:ole="">
             <v:imagedata r:id="rId423" o:title=""/>
           </v:shape>
-          <o:OLEObject Type="Embed" ProgID="Equation.DSMT4" ShapeID="_x0000_i1235" DrawAspect="Content" ObjectID="_1490684673" r:id="rId424"/>
+          <o:OLEObject Type="Embed" ProgID="Equation.DSMT4" ShapeID="_x0000_i1235" DrawAspect="Content" ObjectID="_1543407839" r:id="rId424"/>
         </w:object>
       </w:r>
       <w:r>
@@ -16584,10 +16573,10 @@
           <w:position w:val="-14"/>
         </w:rPr>
         <w:object w:dxaOrig="1540" w:dyaOrig="400">
-          <v:shape id="_x0000_i1236" type="#_x0000_t75" style="width:77.15pt;height:20.1pt" o:ole="">
+          <v:shape id="_x0000_i1236" type="#_x0000_t75" style="width:76.95pt;height:19.85pt" o:ole="">
             <v:imagedata r:id="rId425" o:title=""/>
           </v:shape>
-          <o:OLEObject Type="Embed" ProgID="Equation.DSMT4" ShapeID="_x0000_i1236" DrawAspect="Content" ObjectID="_1490684674" r:id="rId426"/>
+          <o:OLEObject Type="Embed" ProgID="Equation.DSMT4" ShapeID="_x0000_i1236" DrawAspect="Content" ObjectID="_1543407840" r:id="rId426"/>
         </w:object>
       </w:r>
       <w:r>
@@ -16630,10 +16619,10 @@
           <w:position w:val="-14"/>
         </w:rPr>
         <w:object w:dxaOrig="1600" w:dyaOrig="400">
-          <v:shape id="_x0000_i1237" type="#_x0000_t75" style="width:79.95pt;height:20.1pt" o:ole="">
+          <v:shape id="_x0000_i1237" type="#_x0000_t75" style="width:80.3pt;height:19.85pt" o:ole="">
             <v:imagedata r:id="rId427" o:title=""/>
           </v:shape>
-          <o:OLEObject Type="Embed" ProgID="Equation.DSMT4" ShapeID="_x0000_i1237" DrawAspect="Content" ObjectID="_1490684675" r:id="rId428"/>
+          <o:OLEObject Type="Embed" ProgID="Equation.DSMT4" ShapeID="_x0000_i1237" DrawAspect="Content" ObjectID="_1543407841" r:id="rId428"/>
         </w:object>
       </w:r>
       <w:r>
@@ -16719,10 +16708,10 @@
           <w:position w:val="-32"/>
         </w:rPr>
         <w:object w:dxaOrig="1740" w:dyaOrig="700">
-          <v:shape id="_x0000_i1238" type="#_x0000_t75" style="width:86.95pt;height:35.05pt" o:ole="">
+          <v:shape id="_x0000_i1238" type="#_x0000_t75" style="width:86.9pt;height:34.75pt" o:ole="">
             <v:imagedata r:id="rId429" o:title=""/>
           </v:shape>
-          <o:OLEObject Type="Embed" ProgID="Equation.DSMT4" ShapeID="_x0000_i1238" DrawAspect="Content" ObjectID="_1490684676" r:id="rId430"/>
+          <o:OLEObject Type="Embed" ProgID="Equation.DSMT4" ShapeID="_x0000_i1238" DrawAspect="Content" ObjectID="_1543407842" r:id="rId430"/>
         </w:object>
       </w:r>
       <w:r>
@@ -16801,10 +16790,10 @@
           <w:position w:val="-32"/>
         </w:rPr>
         <w:object w:dxaOrig="2760" w:dyaOrig="700">
-          <v:shape id="_x0000_i1239" type="#_x0000_t75" style="width:137.9pt;height:35.05pt" o:ole="">
+          <v:shape id="_x0000_i1239" type="#_x0000_t75" style="width:138.2pt;height:34.75pt" o:ole="">
             <v:imagedata r:id="rId431" o:title=""/>
           </v:shape>
-          <o:OLEObject Type="Embed" ProgID="Equation.DSMT4" ShapeID="_x0000_i1239" DrawAspect="Content" ObjectID="_1490684677" r:id="rId432"/>
+          <o:OLEObject Type="Embed" ProgID="Equation.DSMT4" ShapeID="_x0000_i1239" DrawAspect="Content" ObjectID="_1543407843" r:id="rId432"/>
         </w:object>
       </w:r>
       <w:r>
@@ -16871,10 +16860,10 @@
           <w:position w:val="-30"/>
         </w:rPr>
         <w:object w:dxaOrig="2280" w:dyaOrig="680">
-          <v:shape id="_x0000_i1240" type="#_x0000_t75" style="width:114.1pt;height:34.15pt" o:ole="">
+          <v:shape id="_x0000_i1240" type="#_x0000_t75" style="width:114.2pt;height:33.95pt" o:ole="">
             <v:imagedata r:id="rId433" o:title=""/>
           </v:shape>
-          <o:OLEObject Type="Embed" ProgID="Equation.3" ShapeID="_x0000_i1240" DrawAspect="Content" ObjectID="_1490684678" r:id="rId434"/>
+          <o:OLEObject Type="Embed" ProgID="Equation.3" ShapeID="_x0000_i1240" DrawAspect="Content" ObjectID="_1543407844" r:id="rId434"/>
         </w:object>
       </w:r>
       <w:r>
@@ -16923,10 +16912,10 @@
           <w:position w:val="-30"/>
         </w:rPr>
         <w:object w:dxaOrig="2140" w:dyaOrig="720">
-          <v:shape id="_x0000_i1241" type="#_x0000_t75" style="width:107.05pt;height:36pt" o:ole="">
+          <v:shape id="_x0000_i1241" type="#_x0000_t75" style="width:106.75pt;height:36.4pt" o:ole="">
             <v:imagedata r:id="rId435" o:title=""/>
           </v:shape>
-          <o:OLEObject Type="Embed" ProgID="Equation.3" ShapeID="_x0000_i1241" DrawAspect="Content" ObjectID="_1490684679" r:id="rId436"/>
+          <o:OLEObject Type="Embed" ProgID="Equation.3" ShapeID="_x0000_i1241" DrawAspect="Content" ObjectID="_1543407845" r:id="rId436"/>
         </w:object>
       </w:r>
       <w:r>
@@ -16971,10 +16960,10 @@
           <w:position w:val="-30"/>
         </w:rPr>
         <w:object w:dxaOrig="1800" w:dyaOrig="680">
-          <v:shape id="_x0000_i1242" type="#_x0000_t75" style="width:90.25pt;height:34.15pt" o:ole="">
+          <v:shape id="_x0000_i1242" type="#_x0000_t75" style="width:90.2pt;height:33.95pt" o:ole="">
             <v:imagedata r:id="rId437" o:title=""/>
           </v:shape>
-          <o:OLEObject Type="Embed" ProgID="Equation.3" ShapeID="_x0000_i1242" DrawAspect="Content" ObjectID="_1490684680" r:id="rId438"/>
+          <o:OLEObject Type="Embed" ProgID="Equation.3" ShapeID="_x0000_i1242" DrawAspect="Content" ObjectID="_1543407846" r:id="rId438"/>
         </w:object>
       </w:r>
       <w:r>
@@ -17022,10 +17011,10 @@
           <w:position w:val="-10"/>
         </w:rPr>
         <w:object w:dxaOrig="2200" w:dyaOrig="420">
-          <v:shape id="_x0000_i1243" type="#_x0000_t75" style="width:109.85pt;height:21.05pt" o:ole="">
+          <v:shape id="_x0000_i1243" type="#_x0000_t75" style="width:110.05pt;height:20.7pt" o:ole="">
             <v:imagedata r:id="rId439" o:title=""/>
           </v:shape>
-          <o:OLEObject Type="Embed" ProgID="Equation.3" ShapeID="_x0000_i1243" DrawAspect="Content" ObjectID="_1490684681" r:id="rId440"/>
+          <o:OLEObject Type="Embed" ProgID="Equation.3" ShapeID="_x0000_i1243" DrawAspect="Content" ObjectID="_1543407847" r:id="rId440"/>
         </w:object>
       </w:r>
       <w:r>
@@ -17091,10 +17080,10 @@
           <w:position w:val="-10"/>
         </w:rPr>
         <w:object w:dxaOrig="2920" w:dyaOrig="360">
-          <v:shape id="_x0000_i1244" type="#_x0000_t75" style="width:145.85pt;height:18.25pt" o:ole="">
+          <v:shape id="_x0000_i1244" type="#_x0000_t75" style="width:145.65pt;height:18.2pt" o:ole="">
             <v:imagedata r:id="rId441" o:title=""/>
           </v:shape>
-          <o:OLEObject Type="Embed" ProgID="Equation.3" ShapeID="_x0000_i1244" DrawAspect="Content" ObjectID="_1490684682" r:id="rId442"/>
+          <o:OLEObject Type="Embed" ProgID="Equation.3" ShapeID="_x0000_i1244" DrawAspect="Content" ObjectID="_1543407848" r:id="rId442"/>
         </w:object>
       </w:r>
       <w:r>
@@ -17253,10 +17242,10 @@
           <w:position w:val="-32"/>
         </w:rPr>
         <w:object w:dxaOrig="3440" w:dyaOrig="700">
-          <v:shape id="_x0000_i1245" type="#_x0000_t75" style="width:172.05pt;height:35.05pt" o:ole="">
+          <v:shape id="_x0000_i1245" type="#_x0000_t75" style="width:172.15pt;height:34.75pt" o:ole="">
             <v:imagedata r:id="rId443" o:title=""/>
           </v:shape>
-          <o:OLEObject Type="Embed" ProgID="Equation.DSMT4" ShapeID="_x0000_i1245" DrawAspect="Content" ObjectID="_1490684683" r:id="rId444"/>
+          <o:OLEObject Type="Embed" ProgID="Equation.DSMT4" ShapeID="_x0000_i1245" DrawAspect="Content" ObjectID="_1543407849" r:id="rId444"/>
         </w:object>
       </w:r>
       <w:r>
@@ -17309,10 +17298,10 @@
           <w:position w:val="-30"/>
         </w:rPr>
         <w:object w:dxaOrig="2299" w:dyaOrig="720">
-          <v:shape id="_x0000_i1246" type="#_x0000_t75" style="width:115pt;height:36pt" o:ole="">
+          <v:shape id="_x0000_i1246" type="#_x0000_t75" style="width:115.05pt;height:36.4pt" o:ole="">
             <v:imagedata r:id="rId445" o:title=""/>
           </v:shape>
-          <o:OLEObject Type="Embed" ProgID="Equation.3" ShapeID="_x0000_i1246" DrawAspect="Content" ObjectID="_1490684684" r:id="rId446"/>
+          <o:OLEObject Type="Embed" ProgID="Equation.3" ShapeID="_x0000_i1246" DrawAspect="Content" ObjectID="_1543407850" r:id="rId446"/>
         </w:object>
       </w:r>
       <w:r>
@@ -17357,10 +17346,10 @@
           <w:position w:val="-30"/>
         </w:rPr>
         <w:object w:dxaOrig="1820" w:dyaOrig="680">
-          <v:shape id="_x0000_i1247" type="#_x0000_t75" style="width:91.15pt;height:34.15pt" o:ole="">
+          <v:shape id="_x0000_i1247" type="#_x0000_t75" style="width:91.05pt;height:33.95pt" o:ole="">
             <v:imagedata r:id="rId447" o:title=""/>
           </v:shape>
-          <o:OLEObject Type="Embed" ProgID="Equation.3" ShapeID="_x0000_i1247" DrawAspect="Content" ObjectID="_1490684685" r:id="rId448"/>
+          <o:OLEObject Type="Embed" ProgID="Equation.3" ShapeID="_x0000_i1247" DrawAspect="Content" ObjectID="_1543407851" r:id="rId448"/>
         </w:object>
       </w:r>
       <w:r>
@@ -17413,10 +17402,10 @@
           <w:position w:val="-18"/>
         </w:rPr>
         <w:object w:dxaOrig="2260" w:dyaOrig="520">
-          <v:shape id="_x0000_i1248" type="#_x0000_t75" style="width:113.15pt;height:26.2pt" o:ole="">
+          <v:shape id="_x0000_i1248" type="#_x0000_t75" style="width:113.4pt;height:26.5pt" o:ole="">
             <v:imagedata r:id="rId449" o:title=""/>
           </v:shape>
-          <o:OLEObject Type="Embed" ProgID="Equation.DSMT4" ShapeID="_x0000_i1248" DrawAspect="Content" ObjectID="_1490684686" r:id="rId450"/>
+          <o:OLEObject Type="Embed" ProgID="Equation.DSMT4" ShapeID="_x0000_i1248" DrawAspect="Content" ObjectID="_1543407852" r:id="rId450"/>
         </w:object>
       </w:r>
       <w:r>
@@ -17624,10 +17613,10 @@
           <w:position w:val="-16"/>
         </w:rPr>
         <w:object w:dxaOrig="3040" w:dyaOrig="440">
-          <v:shape id="_x0000_i1249" type="#_x0000_t75" style="width:151.95pt;height:21.95pt" o:ole="">
+          <v:shape id="_x0000_i1249" type="#_x0000_t75" style="width:152.3pt;height:22.35pt" o:ole="">
             <v:imagedata r:id="rId451" o:title=""/>
           </v:shape>
-          <o:OLEObject Type="Embed" ProgID="Equation.DSMT4" ShapeID="_x0000_i1249" DrawAspect="Content" ObjectID="_1490684687" r:id="rId452"/>
+          <o:OLEObject Type="Embed" ProgID="Equation.DSMT4" ShapeID="_x0000_i1249" DrawAspect="Content" ObjectID="_1543407853" r:id="rId452"/>
         </w:object>
       </w:r>
       <w:r>
@@ -17703,10 +17692,10 @@
           <w:position w:val="-16"/>
         </w:rPr>
         <w:object w:dxaOrig="5380" w:dyaOrig="440">
-          <v:shape id="_x0000_i1250" type="#_x0000_t75" style="width:268.85pt;height:21.95pt" o:ole="">
+          <v:shape id="_x0000_i1250" type="#_x0000_t75" style="width:268.95pt;height:22.35pt" o:ole="">
             <v:imagedata r:id="rId453" o:title=""/>
           </v:shape>
-          <o:OLEObject Type="Embed" ProgID="Equation.DSMT4" ShapeID="_x0000_i1250" DrawAspect="Content" ObjectID="_1490684688" r:id="rId454"/>
+          <o:OLEObject Type="Embed" ProgID="Equation.DSMT4" ShapeID="_x0000_i1250" DrawAspect="Content" ObjectID="_1543407854" r:id="rId454"/>
         </w:object>
       </w:r>
       <w:r>
@@ -17775,10 +17764,10 @@
           <w:position w:val="-12"/>
         </w:rPr>
         <w:object w:dxaOrig="5960" w:dyaOrig="380">
-          <v:shape id="_x0000_i1251" type="#_x0000_t75" style="width:297.8pt;height:19.15pt" o:ole="">
+          <v:shape id="_x0000_i1251" type="#_x0000_t75" style="width:297.95pt;height:19.05pt" o:ole="">
             <v:imagedata r:id="rId455" o:title=""/>
           </v:shape>
-          <o:OLEObject Type="Embed" ProgID="Equation.DSMT4" ShapeID="_x0000_i1251" DrawAspect="Content" ObjectID="_1490684689" r:id="rId456"/>
+          <o:OLEObject Type="Embed" ProgID="Equation.DSMT4" ShapeID="_x0000_i1251" DrawAspect="Content" ObjectID="_1543407855" r:id="rId456"/>
         </w:object>
       </w:r>
       <w:r>
@@ -17898,10 +17887,10 @@
           <w:position w:val="-30"/>
         </w:rPr>
         <w:object w:dxaOrig="1380" w:dyaOrig="700">
-          <v:shape id="_x0000_i1252" type="#_x0000_t75" style="width:69.2pt;height:35.05pt" o:ole="">
+          <v:shape id="_x0000_i1252" type="#_x0000_t75" style="width:69.5pt;height:34.75pt" o:ole="">
             <v:imagedata r:id="rId457" o:title=""/>
           </v:shape>
-          <o:OLEObject Type="Embed" ProgID="Equation.DSMT4" ShapeID="_x0000_i1252" DrawAspect="Content" ObjectID="_1490684690" r:id="rId458"/>
+          <o:OLEObject Type="Embed" ProgID="Equation.DSMT4" ShapeID="_x0000_i1252" DrawAspect="Content" ObjectID="_1543407856" r:id="rId458"/>
         </w:object>
       </w:r>
       <w:r>
@@ -17971,10 +17960,10 @@
           <w:position w:val="-30"/>
         </w:rPr>
         <w:object w:dxaOrig="2040" w:dyaOrig="700">
-          <v:shape id="_x0000_i1253" type="#_x0000_t75" style="width:101.9pt;height:35.05pt" o:ole="">
+          <v:shape id="_x0000_i1253" type="#_x0000_t75" style="width:101.8pt;height:34.75pt" o:ole="">
             <v:imagedata r:id="rId459" o:title=""/>
           </v:shape>
-          <o:OLEObject Type="Embed" ProgID="Equation.DSMT4" ShapeID="_x0000_i1253" DrawAspect="Content" ObjectID="_1490684691" r:id="rId460"/>
+          <o:OLEObject Type="Embed" ProgID="Equation.DSMT4" ShapeID="_x0000_i1253" DrawAspect="Content" ObjectID="_1543407857" r:id="rId460"/>
         </w:object>
       </w:r>
       <w:r>
@@ -18025,10 +18014,10 @@
           <w:position w:val="-14"/>
         </w:rPr>
         <w:object w:dxaOrig="340" w:dyaOrig="380">
-          <v:shape id="_x0000_i1254" type="#_x0000_t75" style="width:16.85pt;height:19.15pt" o:ole="">
+          <v:shape id="_x0000_i1254" type="#_x0000_t75" style="width:16.55pt;height:19.05pt" o:ole="">
             <v:imagedata r:id="rId461" o:title=""/>
           </v:shape>
-          <o:OLEObject Type="Embed" ProgID="Equation.3" ShapeID="_x0000_i1254" DrawAspect="Content" ObjectID="_1490684692" r:id="rId462"/>
+          <o:OLEObject Type="Embed" ProgID="Equation.3" ShapeID="_x0000_i1254" DrawAspect="Content" ObjectID="_1543407858" r:id="rId462"/>
         </w:object>
       </w:r>
       <w:r>
@@ -18049,10 +18038,10 @@
           <w:position w:val="-14"/>
         </w:rPr>
         <w:object w:dxaOrig="1380" w:dyaOrig="400">
-          <v:shape id="_x0000_i1255" type="#_x0000_t75" style="width:69.2pt;height:20.1pt" o:ole="">
+          <v:shape id="_x0000_i1255" type="#_x0000_t75" style="width:69.5pt;height:19.85pt" o:ole="">
             <v:imagedata r:id="rId463" o:title=""/>
           </v:shape>
-          <o:OLEObject Type="Embed" ProgID="Equation.DSMT4" ShapeID="_x0000_i1255" DrawAspect="Content" ObjectID="_1490684693" r:id="rId464"/>
+          <o:OLEObject Type="Embed" ProgID="Equation.DSMT4" ShapeID="_x0000_i1255" DrawAspect="Content" ObjectID="_1543407859" r:id="rId464"/>
         </w:object>
       </w:r>
       <w:r>
@@ -18114,10 +18103,10 @@
           <w:position w:val="-14"/>
         </w:rPr>
         <w:object w:dxaOrig="2120" w:dyaOrig="400">
-          <v:shape id="_x0000_i1256" type="#_x0000_t75" style="width:106.15pt;height:20.1pt" o:ole="">
+          <v:shape id="_x0000_i1256" type="#_x0000_t75" style="width:105.95pt;height:19.85pt" o:ole="">
             <v:imagedata r:id="rId465" o:title=""/>
           </v:shape>
-          <o:OLEObject Type="Embed" ProgID="Equation.DSMT4" ShapeID="_x0000_i1256" DrawAspect="Content" ObjectID="_1490684694" r:id="rId466"/>
+          <o:OLEObject Type="Embed" ProgID="Equation.DSMT4" ShapeID="_x0000_i1256" DrawAspect="Content" ObjectID="_1543407860" r:id="rId466"/>
         </w:object>
       </w:r>
       <w:r>
@@ -26716,10 +26705,10 @@
           <w:position w:val="-30"/>
         </w:rPr>
         <w:object w:dxaOrig="4980" w:dyaOrig="720">
-          <v:shape id="_x0000_i1257" type="#_x0000_t75" style="width:249.2pt;height:36pt" o:ole="">
+          <v:shape id="_x0000_i1257" type="#_x0000_t75" style="width:249.1pt;height:36.4pt" o:ole="">
             <v:imagedata r:id="rId467" o:title=""/>
           </v:shape>
-          <o:OLEObject Type="Embed" ProgID="Equation.DSMT4" ShapeID="_x0000_i1257" DrawAspect="Content" ObjectID="_1490684695" r:id="rId468"/>
+          <o:OLEObject Type="Embed" ProgID="Equation.DSMT4" ShapeID="_x0000_i1257" DrawAspect="Content" ObjectID="_1543407861" r:id="rId468"/>
         </w:object>
       </w:r>
       <w:r>
@@ -26748,10 +26737,10 @@
           <w:position w:val="-34"/>
         </w:rPr>
         <w:object w:dxaOrig="4099" w:dyaOrig="760">
-          <v:shape id="_x0000_i1258" type="#_x0000_t75" style="width:204.8pt;height:37.85pt" o:ole="">
+          <v:shape id="_x0000_i1258" type="#_x0000_t75" style="width:204.4pt;height:38.05pt" o:ole="">
             <v:imagedata r:id="rId469" o:title=""/>
           </v:shape>
-          <o:OLEObject Type="Embed" ProgID="Equation.DSMT4" ShapeID="_x0000_i1258" DrawAspect="Content" ObjectID="_1490684696" r:id="rId470"/>
+          <o:OLEObject Type="Embed" ProgID="Equation.DSMT4" ShapeID="_x0000_i1258" DrawAspect="Content" ObjectID="_1543407862" r:id="rId470"/>
         </w:object>
       </w:r>
       <w:r>
@@ -26787,10 +26776,10 @@
           <w:position w:val="-14"/>
         </w:rPr>
         <w:object w:dxaOrig="1100" w:dyaOrig="380">
-          <v:shape id="_x0000_i1259" type="#_x0000_t75" style="width:55.15pt;height:19.15pt" o:ole="">
+          <v:shape id="_x0000_i1259" type="#_x0000_t75" style="width:55.45pt;height:19.05pt" o:ole="">
             <v:imagedata r:id="rId471" o:title=""/>
           </v:shape>
-          <o:OLEObject Type="Embed" ProgID="Equation.DSMT4" ShapeID="_x0000_i1259" DrawAspect="Content" ObjectID="_1490684697" r:id="rId472"/>
+          <o:OLEObject Type="Embed" ProgID="Equation.DSMT4" ShapeID="_x0000_i1259" DrawAspect="Content" ObjectID="_1543407863" r:id="rId472"/>
         </w:object>
       </w:r>
       <w:r>
@@ -26801,10 +26790,10 @@
           <w:position w:val="-14"/>
         </w:rPr>
         <w:object w:dxaOrig="2079" w:dyaOrig="380">
-          <v:shape id="_x0000_i1260" type="#_x0000_t75" style="width:103.8pt;height:19.15pt" o:ole="">
+          <v:shape id="_x0000_i1260" type="#_x0000_t75" style="width:103.45pt;height:19.05pt" o:ole="">
             <v:imagedata r:id="rId473" o:title=""/>
           </v:shape>
-          <o:OLEObject Type="Embed" ProgID="Equation.DSMT4" ShapeID="_x0000_i1260" DrawAspect="Content" ObjectID="_1490684698" r:id="rId474"/>
+          <o:OLEObject Type="Embed" ProgID="Equation.DSMT4" ShapeID="_x0000_i1260" DrawAspect="Content" ObjectID="_1543407864" r:id="rId474"/>
         </w:object>
       </w:r>
       <w:r>
@@ -26860,10 +26849,10 @@
           <w:position w:val="-28"/>
         </w:rPr>
         <w:object w:dxaOrig="1240" w:dyaOrig="540">
-          <v:shape id="_x0000_i1261" type="#_x0000_t75" style="width:62.2pt;height:27.1pt" o:ole="">
+          <v:shape id="_x0000_i1261" type="#_x0000_t75" style="width:62.05pt;height:27.3pt" o:ole="">
             <v:imagedata r:id="rId475" o:title=""/>
           </v:shape>
-          <o:OLEObject Type="Embed" ProgID="Equation.DSMT4" ShapeID="_x0000_i1261" DrawAspect="Content" ObjectID="_1490684699" r:id="rId476"/>
+          <o:OLEObject Type="Embed" ProgID="Equation.DSMT4" ShapeID="_x0000_i1261" DrawAspect="Content" ObjectID="_1543407865" r:id="rId476"/>
         </w:object>
       </w:r>
       <w:r>
@@ -26923,10 +26912,10 @@
           <w:position w:val="-24"/>
         </w:rPr>
         <w:object w:dxaOrig="1540" w:dyaOrig="680">
-          <v:shape id="_x0000_i1262" type="#_x0000_t75" style="width:77.15pt;height:34.15pt" o:ole="">
+          <v:shape id="_x0000_i1262" type="#_x0000_t75" style="width:76.95pt;height:33.95pt" o:ole="">
             <v:imagedata r:id="rId477" o:title=""/>
           </v:shape>
-          <o:OLEObject Type="Embed" ProgID="Equation.DSMT4" ShapeID="_x0000_i1262" DrawAspect="Content" ObjectID="_1490684700" r:id="rId478"/>
+          <o:OLEObject Type="Embed" ProgID="Equation.DSMT4" ShapeID="_x0000_i1262" DrawAspect="Content" ObjectID="_1543407866" r:id="rId478"/>
         </w:object>
       </w:r>
       <w:r>
@@ -27034,10 +27023,10 @@
           <w:position w:val="-32"/>
         </w:rPr>
         <w:object w:dxaOrig="3739" w:dyaOrig="740">
-          <v:shape id="_x0000_i1263" type="#_x0000_t75" style="width:187pt;height:36.95pt" o:ole="">
+          <v:shape id="_x0000_i1263" type="#_x0000_t75" style="width:187.05pt;height:37.25pt" o:ole="">
             <v:imagedata r:id="rId479" o:title=""/>
           </v:shape>
-          <o:OLEObject Type="Embed" ProgID="Equation.DSMT4" ShapeID="_x0000_i1263" DrawAspect="Content" ObjectID="_1490684701" r:id="rId480"/>
+          <o:OLEObject Type="Embed" ProgID="Equation.DSMT4" ShapeID="_x0000_i1263" DrawAspect="Content" ObjectID="_1543407867" r:id="rId480"/>
         </w:object>
       </w:r>
       <w:r>
@@ -27073,10 +27062,10 @@
           <w:position w:val="-14"/>
         </w:rPr>
         <w:object w:dxaOrig="1880" w:dyaOrig="400">
-          <v:shape id="_x0000_i1264" type="#_x0000_t75" style="width:93.95pt;height:20.1pt" o:ole="">
+          <v:shape id="_x0000_i1264" type="#_x0000_t75" style="width:93.5pt;height:19.85pt" o:ole="">
             <v:imagedata r:id="rId481" o:title=""/>
           </v:shape>
-          <o:OLEObject Type="Embed" ProgID="Equation.DSMT4" ShapeID="_x0000_i1264" DrawAspect="Content" ObjectID="_1490684702" r:id="rId482"/>
+          <o:OLEObject Type="Embed" ProgID="Equation.DSMT4" ShapeID="_x0000_i1264" DrawAspect="Content" ObjectID="_1543407868" r:id="rId482"/>
         </w:object>
       </w:r>
       <w:r>
@@ -27093,10 +27082,10 @@
           <w:position w:val="-34"/>
         </w:rPr>
         <w:object w:dxaOrig="1520" w:dyaOrig="760">
-          <v:shape id="_x0000_i1265" type="#_x0000_t75" style="width:76.2pt;height:37.85pt" o:ole="">
+          <v:shape id="_x0000_i1265" type="#_x0000_t75" style="width:76.15pt;height:38.05pt" o:ole="">
             <v:imagedata r:id="rId483" o:title=""/>
           </v:shape>
-          <o:OLEObject Type="Embed" ProgID="Equation.DSMT4" ShapeID="_x0000_i1265" DrawAspect="Content" ObjectID="_1490684703" r:id="rId484"/>
+          <o:OLEObject Type="Embed" ProgID="Equation.DSMT4" ShapeID="_x0000_i1265" DrawAspect="Content" ObjectID="_1543407869" r:id="rId484"/>
         </w:object>
       </w:r>
       <w:r>
@@ -27107,10 +27096,10 @@
           <w:position w:val="-30"/>
         </w:rPr>
         <w:object w:dxaOrig="2760" w:dyaOrig="720">
-          <v:shape id="_x0000_i1266" type="#_x0000_t75" style="width:137.9pt;height:36pt" o:ole="">
+          <v:shape id="_x0000_i1266" type="#_x0000_t75" style="width:138.2pt;height:36.4pt" o:ole="">
             <v:imagedata r:id="rId485" o:title=""/>
           </v:shape>
-          <o:OLEObject Type="Embed" ProgID="Equation.DSMT4" ShapeID="_x0000_i1266" DrawAspect="Content" ObjectID="_1490684704" r:id="rId486"/>
+          <o:OLEObject Type="Embed" ProgID="Equation.DSMT4" ShapeID="_x0000_i1266" DrawAspect="Content" ObjectID="_1543407870" r:id="rId486"/>
         </w:object>
       </w:r>
       <w:r>
@@ -27130,10 +27119,10 @@
           <w:position w:val="-14"/>
         </w:rPr>
         <w:object w:dxaOrig="1880" w:dyaOrig="380">
-          <v:shape id="_x0000_i1267" type="#_x0000_t75" style="width:93.95pt;height:19.15pt" o:ole="">
+          <v:shape id="_x0000_i1267" type="#_x0000_t75" style="width:93.5pt;height:19.05pt" o:ole="">
             <v:imagedata r:id="rId487" o:title=""/>
           </v:shape>
-          <o:OLEObject Type="Embed" ProgID="Equation.DSMT4" ShapeID="_x0000_i1267" DrawAspect="Content" ObjectID="_1490684705" r:id="rId488"/>
+          <o:OLEObject Type="Embed" ProgID="Equation.DSMT4" ShapeID="_x0000_i1267" DrawAspect="Content" ObjectID="_1543407871" r:id="rId488"/>
         </w:object>
       </w:r>
       <w:r>
@@ -27144,10 +27133,10 @@
           <w:position w:val="-14"/>
         </w:rPr>
         <w:object w:dxaOrig="1080" w:dyaOrig="380">
-          <v:shape id="_x0000_i1268" type="#_x0000_t75" style="width:54.25pt;height:19.15pt" o:ole="">
+          <v:shape id="_x0000_i1268" type="#_x0000_t75" style="width:54.6pt;height:19.05pt" o:ole="">
             <v:imagedata r:id="rId489" o:title=""/>
           </v:shape>
-          <o:OLEObject Type="Embed" ProgID="Equation.DSMT4" ShapeID="_x0000_i1268" DrawAspect="Content" ObjectID="_1490684706" r:id="rId490"/>
+          <o:OLEObject Type="Embed" ProgID="Equation.DSMT4" ShapeID="_x0000_i1268" DrawAspect="Content" ObjectID="_1543407872" r:id="rId490"/>
         </w:object>
       </w:r>
       <w:r>
@@ -27168,10 +27157,10 @@
           <w:position w:val="-32"/>
         </w:rPr>
         <w:object w:dxaOrig="2680" w:dyaOrig="760">
-          <v:shape id="_x0000_i1269" type="#_x0000_t75" style="width:134.2pt;height:37.85pt" o:ole="">
+          <v:shape id="_x0000_i1269" type="#_x0000_t75" style="width:134.05pt;height:38.05pt" o:ole="">
             <v:imagedata r:id="rId491" o:title=""/>
           </v:shape>
-          <o:OLEObject Type="Embed" ProgID="Equation.DSMT4" ShapeID="_x0000_i1269" DrawAspect="Content" ObjectID="_1490684707" r:id="rId492"/>
+          <o:OLEObject Type="Embed" ProgID="Equation.DSMT4" ShapeID="_x0000_i1269" DrawAspect="Content" ObjectID="_1543407873" r:id="rId492"/>
         </w:object>
       </w:r>
       <w:r>
@@ -27257,10 +27246,10 @@
           <w:position w:val="-34"/>
         </w:rPr>
         <w:object w:dxaOrig="3400" w:dyaOrig="800">
-          <v:shape id="_x0000_i1270" type="#_x0000_t75" style="width:170.2pt;height:40.2pt" o:ole="">
+          <v:shape id="_x0000_i1270" type="#_x0000_t75" style="width:170.5pt;height:40.55pt" o:ole="">
             <v:imagedata r:id="rId493" o:title=""/>
           </v:shape>
-          <o:OLEObject Type="Embed" ProgID="Equation.DSMT4" ShapeID="_x0000_i1270" DrawAspect="Content" ObjectID="_1490684708" r:id="rId494"/>
+          <o:OLEObject Type="Embed" ProgID="Equation.DSMT4" ShapeID="_x0000_i1270" DrawAspect="Content" ObjectID="_1543407874" r:id="rId494"/>
         </w:object>
       </w:r>
       <w:r>
@@ -27296,10 +27285,10 @@
           <w:position w:val="-14"/>
         </w:rPr>
         <w:object w:dxaOrig="499" w:dyaOrig="380">
-          <v:shape id="_x0000_i1271" type="#_x0000_t75" style="width:24.8pt;height:19.15pt" o:ole="">
+          <v:shape id="_x0000_i1271" type="#_x0000_t75" style="width:24.85pt;height:19.05pt" o:ole="">
             <v:imagedata r:id="rId495" o:title=""/>
           </v:shape>
-          <o:OLEObject Type="Embed" ProgID="Equation.3" ShapeID="_x0000_i1271" DrawAspect="Content" ObjectID="_1490684709" r:id="rId496"/>
+          <o:OLEObject Type="Embed" ProgID="Equation.3" ShapeID="_x0000_i1271" DrawAspect="Content" ObjectID="_1543407875" r:id="rId496"/>
         </w:object>
       </w:r>
       <w:r>
@@ -27310,10 +27299,10 @@
           <w:position w:val="-14"/>
         </w:rPr>
         <w:object w:dxaOrig="940" w:dyaOrig="400">
-          <v:shape id="_x0000_i1272" type="#_x0000_t75" style="width:47.2pt;height:20.1pt" o:ole="">
+          <v:shape id="_x0000_i1272" type="#_x0000_t75" style="width:47.15pt;height:19.85pt" o:ole="">
             <v:imagedata r:id="rId497" o:title=""/>
           </v:shape>
-          <o:OLEObject Type="Embed" ProgID="Equation.DSMT4" ShapeID="_x0000_i1272" DrawAspect="Content" ObjectID="_1490684710" r:id="rId498"/>
+          <o:OLEObject Type="Embed" ProgID="Equation.DSMT4" ShapeID="_x0000_i1272" DrawAspect="Content" ObjectID="_1543407876" r:id="rId498"/>
         </w:object>
       </w:r>
       <w:r>
@@ -27342,10 +27331,10 @@
           <w:position w:val="-14"/>
         </w:rPr>
         <w:object w:dxaOrig="499" w:dyaOrig="380">
-          <v:shape id="_x0000_i1273" type="#_x0000_t75" style="width:24.8pt;height:19.15pt" o:ole="">
+          <v:shape id="_x0000_i1273" type="#_x0000_t75" style="width:24.85pt;height:19.05pt" o:ole="">
             <v:imagedata r:id="rId499" o:title=""/>
           </v:shape>
-          <o:OLEObject Type="Embed" ProgID="Equation.DSMT4" ShapeID="_x0000_i1273" DrawAspect="Content" ObjectID="_1490684711" r:id="rId500"/>
+          <o:OLEObject Type="Embed" ProgID="Equation.DSMT4" ShapeID="_x0000_i1273" DrawAspect="Content" ObjectID="_1543407877" r:id="rId500"/>
         </w:object>
       </w:r>
       <w:r>
@@ -27356,10 +27345,10 @@
           <w:position w:val="-14"/>
         </w:rPr>
         <w:object w:dxaOrig="499" w:dyaOrig="380">
-          <v:shape id="_x0000_i1274" type="#_x0000_t75" style="width:24.8pt;height:19.15pt" o:ole="">
+          <v:shape id="_x0000_i1274" type="#_x0000_t75" style="width:24.85pt;height:19.05pt" o:ole="">
             <v:imagedata r:id="rId501" o:title=""/>
           </v:shape>
-          <o:OLEObject Type="Embed" ProgID="Equation.DSMT4" ShapeID="_x0000_i1274" DrawAspect="Content" ObjectID="_1490684712" r:id="rId502"/>
+          <o:OLEObject Type="Embed" ProgID="Equation.DSMT4" ShapeID="_x0000_i1274" DrawAspect="Content" ObjectID="_1543407878" r:id="rId502"/>
         </w:object>
       </w:r>
       <w:r>
@@ -27370,10 +27359,10 @@
           <w:position w:val="-14"/>
         </w:rPr>
         <w:object w:dxaOrig="1880" w:dyaOrig="400">
-          <v:shape id="_x0000_i1275" type="#_x0000_t75" style="width:93.95pt;height:20.1pt" o:ole="">
+          <v:shape id="_x0000_i1275" type="#_x0000_t75" style="width:93.5pt;height:19.85pt" o:ole="">
             <v:imagedata r:id="rId503" o:title=""/>
           </v:shape>
-          <o:OLEObject Type="Embed" ProgID="Equation.DSMT4" ShapeID="_x0000_i1275" DrawAspect="Content" ObjectID="_1490684713" r:id="rId504"/>
+          <o:OLEObject Type="Embed" ProgID="Equation.DSMT4" ShapeID="_x0000_i1275" DrawAspect="Content" ObjectID="_1543407879" r:id="rId504"/>
         </w:object>
       </w:r>
       <w:r>
@@ -27409,10 +27398,10 @@
           <w:position w:val="-14"/>
         </w:rPr>
         <w:object w:dxaOrig="540" w:dyaOrig="380">
-          <v:shape id="_x0000_i1276" type="#_x0000_t75" style="width:27.1pt;height:19.15pt" o:ole="">
+          <v:shape id="_x0000_i1276" type="#_x0000_t75" style="width:27.3pt;height:19.05pt" o:ole="">
             <v:imagedata r:id="rId505" o:title=""/>
           </v:shape>
-          <o:OLEObject Type="Embed" ProgID="Equation.DSMT4" ShapeID="_x0000_i1276" DrawAspect="Content" ObjectID="_1490684714" r:id="rId506"/>
+          <o:OLEObject Type="Embed" ProgID="Equation.DSMT4" ShapeID="_x0000_i1276" DrawAspect="Content" ObjectID="_1543407880" r:id="rId506"/>
         </w:object>
       </w:r>
       <w:r>
@@ -27436,10 +27425,10 @@
           <w:position w:val="-30"/>
         </w:rPr>
         <w:object w:dxaOrig="2040" w:dyaOrig="720">
-          <v:shape id="_x0000_i1277" type="#_x0000_t75" style="width:101.9pt;height:36pt" o:ole="">
+          <v:shape id="_x0000_i1277" type="#_x0000_t75" style="width:101.8pt;height:36.4pt" o:ole="">
             <v:imagedata r:id="rId507" o:title=""/>
           </v:shape>
-          <o:OLEObject Type="Embed" ProgID="Equation.DSMT4" ShapeID="_x0000_i1277" DrawAspect="Content" ObjectID="_1490684715" r:id="rId508"/>
+          <o:OLEObject Type="Embed" ProgID="Equation.DSMT4" ShapeID="_x0000_i1277" DrawAspect="Content" ObjectID="_1543407881" r:id="rId508"/>
         </w:object>
       </w:r>
       <w:r>
@@ -27507,10 +27496,10 @@
           <w:position w:val="-16"/>
         </w:rPr>
         <w:object w:dxaOrig="2220" w:dyaOrig="440">
-          <v:shape id="_x0000_i1278" type="#_x0000_t75" style="width:110.8pt;height:21.95pt" o:ole="">
+          <v:shape id="_x0000_i1278" type="#_x0000_t75" style="width:110.9pt;height:22.35pt" o:ole="">
             <v:imagedata r:id="rId509" o:title=""/>
           </v:shape>
-          <o:OLEObject Type="Embed" ProgID="Equation.DSMT4" ShapeID="_x0000_i1278" DrawAspect="Content" ObjectID="_1490684716" r:id="rId510"/>
+          <o:OLEObject Type="Embed" ProgID="Equation.DSMT4" ShapeID="_x0000_i1278" DrawAspect="Content" ObjectID="_1543407882" r:id="rId510"/>
         </w:object>
       </w:r>
       <w:r>
@@ -28509,10 +28498,10 @@
           <w:position w:val="-14"/>
         </w:rPr>
         <w:object w:dxaOrig="499" w:dyaOrig="380">
-          <v:shape id="_x0000_i1289" type="#_x0000_t75" style="width:24.8pt;height:19.15pt" o:ole="">
+          <v:shape id="_x0000_i1279" type="#_x0000_t75" style="width:24.85pt;height:19.05pt" o:ole="">
             <v:imagedata r:id="rId511" o:title=""/>
           </v:shape>
-          <o:OLEObject Type="Embed" ProgID="Equation.DSMT4" ShapeID="_x0000_i1289" DrawAspect="Content" ObjectID="_1490684717" r:id="rId512"/>
+          <o:OLEObject Type="Embed" ProgID="Equation.DSMT4" ShapeID="_x0000_i1279" DrawAspect="Content" ObjectID="_1543407883" r:id="rId512"/>
         </w:object>
       </w:r>
       <w:r>
@@ -28523,10 +28512,10 @@
           <w:position w:val="-14"/>
         </w:rPr>
         <w:object w:dxaOrig="540" w:dyaOrig="380">
-          <v:shape id="_x0000_i1290" type="#_x0000_t75" style="width:27.1pt;height:19.15pt" o:ole="">
+          <v:shape id="_x0000_i1280" type="#_x0000_t75" style="width:27.3pt;height:19.05pt" o:ole="">
             <v:imagedata r:id="rId513" o:title=""/>
           </v:shape>
-          <o:OLEObject Type="Embed" ProgID="Equation.DSMT4" ShapeID="_x0000_i1290" DrawAspect="Content" ObjectID="_1490684718" r:id="rId514"/>
+          <o:OLEObject Type="Embed" ProgID="Equation.DSMT4" ShapeID="_x0000_i1280" DrawAspect="Content" ObjectID="_1543407884" r:id="rId514"/>
         </w:object>
       </w:r>
       <w:r>
@@ -28544,10 +28533,10 @@
           <w:position w:val="-32"/>
         </w:rPr>
         <w:object w:dxaOrig="2820" w:dyaOrig="740">
-          <v:shape id="_x0000_i1288" type="#_x0000_t75" style="width:141.2pt;height:36.95pt" o:ole="">
+          <v:shape id="_x0000_i1281" type="#_x0000_t75" style="width:141.5pt;height:37.25pt" o:ole="">
             <v:imagedata r:id="rId515" o:title=""/>
           </v:shape>
-          <o:OLEObject Type="Embed" ProgID="Equation.DSMT4" ShapeID="_x0000_i1288" DrawAspect="Content" ObjectID="_1490684719" r:id="rId516"/>
+          <o:OLEObject Type="Embed" ProgID="Equation.DSMT4" ShapeID="_x0000_i1281" DrawAspect="Content" ObjectID="_1543407885" r:id="rId516"/>
         </w:object>
       </w:r>
       <w:r>
@@ -29647,10 +29636,10 @@
           <w:position w:val="-12"/>
         </w:rPr>
         <w:object w:dxaOrig="460" w:dyaOrig="320">
-          <v:shape id="_x0000_i1279" type="#_x0000_t75" style="width:22.9pt;height:15.9pt" o:ole="">
+          <v:shape id="_x0000_i1282" type="#_x0000_t75" style="width:23.15pt;height:15.7pt" o:ole="">
             <v:imagedata r:id="rId517" o:title=""/>
           </v:shape>
-          <o:OLEObject Type="Embed" ProgID="Equation.3" ShapeID="_x0000_i1279" DrawAspect="Content" ObjectID="_1490684720" r:id="rId518"/>
+          <o:OLEObject Type="Embed" ProgID="Equation.3" ShapeID="_x0000_i1282" DrawAspect="Content" ObjectID="_1543407886" r:id="rId518"/>
         </w:object>
       </w:r>
       <w:r>
@@ -30490,7 +30479,7 @@
       </w:pPr>
       <w:r>
         <w:pict>
-          <v:shape id="Picture 1" o:spid="_x0000_i1280" type="#_x0000_t75" style="width:459.6pt;height:248.75pt;visibility:visible">
+          <v:shape id="Picture 1" o:spid="_x0000_i1283" type="#_x0000_t75" style="width:460.15pt;height:248.3pt;visibility:visible">
             <v:imagedata r:id="rId519" o:title=""/>
           </v:shape>
         </w:pict>
@@ -30770,7 +30759,7 @@
       </w:pPr>
       <w:r>
         <w:pict>
-          <v:shape id="_x0000_i1281" type="#_x0000_t75" style="width:251.55pt;height:130.45pt;visibility:visible">
+          <v:shape id="_x0000_i1284" type="#_x0000_t75" style="width:251.6pt;height:130.75pt;visibility:visible">
             <v:imagedata r:id="rId520" o:title=""/>
           </v:shape>
         </w:pict>
@@ -30813,10 +30802,10 @@
           <w:position w:val="-14"/>
         </w:rPr>
         <w:object w:dxaOrig="279" w:dyaOrig="400">
-          <v:shape id="_x0000_i1282" type="#_x0000_t75" style="width:14.05pt;height:20.1pt" o:ole="">
+          <v:shape id="_x0000_i1285" type="#_x0000_t75" style="width:14.05pt;height:19.85pt" o:ole="">
             <v:imagedata r:id="rId227" o:title=""/>
           </v:shape>
-          <o:OLEObject Type="Embed" ProgID="Equation.DSMT4" ShapeID="_x0000_i1282" DrawAspect="Content" ObjectID="_1490684721" r:id="rId521"/>
+          <o:OLEObject Type="Embed" ProgID="Equation.DSMT4" ShapeID="_x0000_i1285" DrawAspect="Content" ObjectID="_1543407887" r:id="rId521"/>
         </w:object>
       </w:r>
       <w:r>
@@ -30828,10 +30817,10 @@
           <w:position w:val="-14"/>
         </w:rPr>
         <w:object w:dxaOrig="279" w:dyaOrig="400">
-          <v:shape id="_x0000_i1283" type="#_x0000_t75" style="width:14.05pt;height:20.1pt" o:ole="">
+          <v:shape id="_x0000_i1286" type="#_x0000_t75" style="width:14.05pt;height:19.85pt" o:ole="">
             <v:imagedata r:id="rId229" o:title=""/>
           </v:shape>
-          <o:OLEObject Type="Embed" ProgID="Equation.DSMT4" ShapeID="_x0000_i1283" DrawAspect="Content" ObjectID="_1490684722" r:id="rId522"/>
+          <o:OLEObject Type="Embed" ProgID="Equation.DSMT4" ShapeID="_x0000_i1286" DrawAspect="Content" ObjectID="_1543407888" r:id="rId522"/>
         </w:object>
       </w:r>
       <w:r>
@@ -30843,10 +30832,10 @@
           <w:position w:val="-14"/>
         </w:rPr>
         <w:object w:dxaOrig="2420" w:dyaOrig="400">
-          <v:shape id="_x0000_i1284" type="#_x0000_t75" style="width:121.1pt;height:20.1pt" o:ole="">
+          <v:shape id="_x0000_i1287" type="#_x0000_t75" style="width:120.85pt;height:19.85pt" o:ole="">
             <v:imagedata r:id="rId225" o:title=""/>
           </v:shape>
-          <o:OLEObject Type="Embed" ProgID="Equation.DSMT4" ShapeID="_x0000_i1284" DrawAspect="Content" ObjectID="_1490684723" r:id="rId523"/>
+          <o:OLEObject Type="Embed" ProgID="Equation.DSMT4" ShapeID="_x0000_i1287" DrawAspect="Content" ObjectID="_1543407889" r:id="rId523"/>
         </w:object>
       </w:r>
       <w:r>
@@ -30951,7 +30940,7 @@
           <w:noProof/>
         </w:rPr>
         <w:pict>
-          <v:shape id="_x0000_i1285" type="#_x0000_t75" style="width:262.75pt;height:300.6pt;visibility:visible">
+          <v:shape id="_x0000_i1288" type="#_x0000_t75" style="width:262.35pt;height:300.4pt;visibility:visible">
             <v:imagedata r:id="rId524" o:title=""/>
           </v:shape>
         </w:pict>
@@ -31035,7 +31024,7 @@
       </w:pPr>
       <w:r>
         <w:pict>
-          <v:shape id="_x0000_i1286" type="#_x0000_t75" style="width:174.85pt;height:151pt;visibility:visible">
+          <v:shape id="_x0000_i1289" type="#_x0000_t75" style="width:174.6pt;height:150.6pt;visibility:visible">
             <v:imagedata r:id="rId526" o:title=""/>
           </v:shape>
         </w:pict>
@@ -32165,7 +32154,7 @@
                 <w:sz w:val="21"/>
                 <w:szCs w:val="21"/>
               </w:rPr>
-              <w:t>0</w:t>
+              <w:t>1.00e-6</w:t>
             </w:r>
           </w:p>
         </w:tc>
@@ -32203,7 +32192,7 @@
                 <w:sz w:val="21"/>
                 <w:szCs w:val="21"/>
               </w:rPr>
-              <w:t>0</w:t>
+              <w:t>1.00</w:t>
             </w:r>
           </w:p>
         </w:tc>
@@ -32241,7 +32230,7 @@
                 <w:sz w:val="21"/>
                 <w:szCs w:val="21"/>
               </w:rPr>
-              <w:t>0</w:t>
+              <w:t>0.10</w:t>
             </w:r>
           </w:p>
         </w:tc>
@@ -32280,6 +32269,17 @@
                 <w:szCs w:val="21"/>
               </w:rPr>
               <w:t>0</w:t>
+            </w:r>
+            <w:r>
+              <w:rPr>
+                <w:rFonts w:ascii="Times New Roman" w:hAnsi="Times New Roman" w:cs="Times New Roman"/>
+                <w:b/>
+                <w:bCs/>
+                <w:iCs/>
+                <w:sz w:val="21"/>
+                <w:szCs w:val="21"/>
+              </w:rPr>
+              <w:t>.001</w:t>
             </w:r>
           </w:p>
         </w:tc>
@@ -35256,7 +35256,7 @@
                 <w:vertAlign w:val="subscript"/>
               </w:rPr>
             </w:pPr>
-            <w:bookmarkStart w:id="1" w:name="__DdeLink__27_694160711"/>
+            <w:bookmarkStart w:id="0" w:name="__DdeLink__27_694160711"/>
             <w:r>
               <w:rPr>
                 <w:rFonts w:ascii="Times New Roman" w:hAnsi="Times New Roman" w:cs="Times New Roman"/>
@@ -35276,7 +35276,7 @@
               </w:rPr>
               <w:t>nca</w:t>
             </w:r>
-            <w:bookmarkEnd w:id="1"/>
+            <w:bookmarkEnd w:id="0"/>
           </w:p>
         </w:tc>
         <w:tc>
@@ -35392,27 +35392,36 @@
         <w:t xml:space="preserve">the </w:t>
       </w:r>
       <w:r>
-        <w:t>Phase definition window:</w:t>
-      </w:r>
-    </w:p>
-    <w:p>
-      <w:pPr>
-        <w:jc w:val="both"/>
-      </w:pPr>
-    </w:p>
-    <w:p>
-      <w:pPr>
-        <w:jc w:val="both"/>
-      </w:pPr>
-      <w:r>
+        <w:t>Phase definition window</w:t>
+      </w:r>
+      <w:r>
+        <w:t xml:space="preserve"> (ipicl column contains comments, as well as the last row)</w:t>
+      </w:r>
+      <w:bookmarkStart w:id="1" w:name="_GoBack"/>
+      <w:bookmarkEnd w:id="1"/>
+      <w:r>
+        <w:t>:</w:t>
+      </w:r>
+    </w:p>
+    <w:p>
+      <w:pPr>
+        <w:jc w:val="both"/>
+      </w:pPr>
+    </w:p>
+    <w:p>
+      <w:pPr>
+        <w:jc w:val="both"/>
+      </w:pPr>
+      <w:r>
+        <w:rPr>
+          <w:noProof/>
+          <w:lang w:eastAsia="zh-CN"/>
+        </w:rPr>
         <w:pict>
-          <v:shape id="_x0000_i1287" type="#_x0000_t75" style="width:439pt;height:174.85pt;visibility:visible">
+          <v:shape id="_x0000_i1290" type="#_x0000_t75" style="width:467.6pt;height:176.3pt;visibility:visible;mso-wrap-style:square">
             <v:imagedata r:id="rId527" o:title=""/>
           </v:shape>
         </w:pict>
-      </w:r>
-      <w:r>
-        <w:t xml:space="preserve"> </w:t>
       </w:r>
     </w:p>
     <w:p>
@@ -35904,7 +35913,7 @@
         <w:rStyle w:val="PageNumber"/>
         <w:noProof/>
       </w:rPr>
-      <w:t>2</w:t>
+      <w:t>38</w:t>
     </w:r>
     <w:r>
       <w:rPr>
@@ -35954,7 +35963,7 @@
         <w:rStyle w:val="PageNumber"/>
         <w:noProof/>
       </w:rPr>
-      <w:t>1</w:t>
+      <w:t>37</w:t>
     </w:r>
     <w:r>
       <w:rPr>
@@ -36149,7 +36158,7 @@
     <w:rPrDefault>
       <w:rPr>
         <w:rFonts w:ascii="Times New Roman" w:eastAsia="Times New Roman" w:hAnsi="Times New Roman" w:cs="Times New Roman"/>
-        <w:lang w:val="en-US" w:eastAsia="en-US" w:bidi="ar-SA"/>
+        <w:lang w:val="en-US" w:eastAsia="zh-CN" w:bidi="ar-SA"/>
       </w:rPr>
     </w:rPrDefault>
     <w:pPrDefault/>
@@ -36288,6 +36297,7 @@
     <w:rPr>
       <w:sz w:val="24"/>
       <w:szCs w:val="24"/>
+      <w:lang w:eastAsia="en-US"/>
     </w:rPr>
   </w:style>
   <w:style w:type="character" w:default="1" w:styleId="DefaultParagraphFont">
@@ -36891,7 +36901,7 @@
 </file>
 
 <file path=customXml/itemProps1.xml><?xml version="1.0" encoding="utf-8"?>
-<ds:datastoreItem xmlns:ds="http://schemas.openxmlformats.org/officeDocument/2006/customXml" ds:itemID="{01D41880-9124-4C92-A3EA-A278C2C8A3BB}">
+<ds:datastoreItem xmlns:ds="http://schemas.openxmlformats.org/officeDocument/2006/customXml" ds:itemID="{7898D3B7-0AC0-4787-8F23-7E0C644405ED}">
   <ds:schemaRefs>
     <ds:schemaRef ds:uri="http://schemas.openxmlformats.org/officeDocument/2006/bibliography"/>
   </ds:schemaRefs>

</xml_diff>